<commit_message>
Mise a jour commentaire
</commit_message>
<xml_diff>
--- a/Documents/RedBallBot2_DocTech.docx
+++ b/Documents/RedBallBot2_DocTech.docx
@@ -157,7 +157,6 @@
                                       <w:calendar w:val="gregorian"/>
                                     </w:date>
                                   </w:sdtPr>
-                                  <w:sdtEndPr/>
                                   <w:sdtContent>
                                     <w:p>
                                       <w:pPr>
@@ -3698,7 +3697,6 @@
                                     <w:dataBinding w:prefixMappings="xmlns:ns0='http://purl.org/dc/elements/1.1/' xmlns:ns1='http://schemas.openxmlformats.org/package/2006/metadata/core-properties' " w:xpath="/ns1:coreProperties[1]/ns0:creator[1]" w:storeItemID="{6C3C8BC8-F283-45AE-878A-BAB7291924A1}"/>
                                     <w:text/>
                                   </w:sdtPr>
-                                  <w:sdtEndPr/>
                                   <w:sdtContent>
                                     <w:r>
                                       <w:rPr>
@@ -3738,7 +3736,6 @@
                                     <w:dataBinding w:prefixMappings="xmlns:ns0='http://schemas.openxmlformats.org/officeDocument/2006/extended-properties' " w:xpath="/ns0:Properties[1]/ns0:Company[1]" w:storeItemID="{6668398D-A668-4E3E-A5EB-62B293D839F1}"/>
                                     <w:text/>
                                   </w:sdtPr>
-                                  <w:sdtEndPr/>
                                   <w:sdtContent>
                                     <w:r>
                                       <w:rPr>
@@ -3776,7 +3773,6 @@
                                     <w:dataBinding w:prefixMappings="xmlns:ns0='http://purl.org/dc/elements/1.1/' xmlns:ns1='http://schemas.openxmlformats.org/package/2006/metadata/core-properties' " w:xpath="/ns1:coreProperties[1]/ns1:category[1]" w:storeItemID="{6C3C8BC8-F283-45AE-878A-BAB7291924A1}"/>
                                     <w:text/>
                                   </w:sdtPr>
-                                  <w:sdtEndPr/>
                                   <w:sdtContent>
                                     <w:r>
                                       <w:rPr>
@@ -3803,7 +3799,6 @@
                                   <w:dataBinding w:prefixMappings="xmlns:ns0='http://schemas.openxmlformats.org/officeDocument/2006/extended-properties' " w:xpath="/ns0:Properties[1]/ns0:Manager[1]" w:storeItemID="{6668398D-A668-4E3E-A5EB-62B293D839F1}"/>
                                   <w:text/>
                                 </w:sdtPr>
-                                <w:sdtEndPr/>
                                 <w:sdtContent>
                                   <w:p>
                                     <w:pPr>
@@ -3952,9 +3947,6 @@
                               <w:alias w:val="Catégorie "/>
                               <w:tag w:val=""/>
                               <w:id w:val="-1803918723"/>
-                              <w:placeholder>
-                                <w:docPart w:val="37162774C68B49DE839E93AEF027B79F"/>
-                              </w:placeholder>
                               <w:dataBinding w:prefixMappings="xmlns:ns0='http://purl.org/dc/elements/1.1/' xmlns:ns1='http://schemas.openxmlformats.org/package/2006/metadata/core-properties' " w:xpath="/ns1:coreProperties[1]/ns1:category[1]" w:storeItemID="{6C3C8BC8-F283-45AE-878A-BAB7291924A1}"/>
                               <w:text/>
                             </w:sdtPr>
@@ -3981,9 +3973,6 @@
                             <w:alias w:val="Responsable"/>
                             <w:tag w:val=""/>
                             <w:id w:val="1885589468"/>
-                            <w:placeholder>
-                              <w:docPart w:val="3F5ED1056C2143C1BDBA1DE42E35C14E"/>
-                            </w:placeholder>
                             <w:dataBinding w:prefixMappings="xmlns:ns0='http://schemas.openxmlformats.org/officeDocument/2006/extended-properties' " w:xpath="/ns0:Properties[1]/ns0:Manager[1]" w:storeItemID="{6668398D-A668-4E3E-A5EB-62B293D839F1}"/>
                             <w:text/>
                           </w:sdtPr>
@@ -4115,7 +4104,6 @@
                                     <w:dataBinding w:prefixMappings="xmlns:ns0='http://purl.org/dc/elements/1.1/' xmlns:ns1='http://schemas.openxmlformats.org/package/2006/metadata/core-properties' " w:xpath="/ns1:coreProperties[1]/ns0:title[1]" w:storeItemID="{6C3C8BC8-F283-45AE-878A-BAB7291924A1}"/>
                                     <w:text/>
                                   </w:sdtPr>
-                                  <w:sdtEndPr/>
                                   <w:sdtContent>
                                     <w:r>
                                       <w:rPr>
@@ -4152,7 +4140,6 @@
                                     <w:dataBinding w:prefixMappings="xmlns:ns0='http://purl.org/dc/elements/1.1/' xmlns:ns1='http://schemas.openxmlformats.org/package/2006/metadata/core-properties' " w:xpath="/ns1:coreProperties[1]/ns0:subject[1]" w:storeItemID="{6C3C8BC8-F283-45AE-878A-BAB7291924A1}"/>
                                     <w:text/>
                                   </w:sdtPr>
-                                  <w:sdtEndPr/>
                                   <w:sdtContent>
                                     <w:r>
                                       <w:rPr>
@@ -4328,7 +4315,7 @@
           <w:r>
             <w:fldChar w:fldCharType="separate"/>
           </w:r>
-          <w:hyperlink w:anchor="_Toc8139065" w:history="1">
+          <w:hyperlink w:anchor="_Toc8308363" w:history="1">
             <w:r>
               <w:rPr>
                 <w:rStyle w:val="Lienhypertexte"/>
@@ -4371,7 +4358,7 @@
                 <w:noProof/>
                 <w:webHidden/>
               </w:rPr>
-              <w:instrText xml:space="preserve"> PAGEREF _Toc8139065 \h </w:instrText>
+              <w:instrText xml:space="preserve"> PAGEREF _Toc8308363 \h </w:instrText>
             </w:r>
             <w:r>
               <w:rPr>
@@ -4416,7 +4403,7 @@
               <w:lang w:eastAsia="fr-CH"/>
             </w:rPr>
           </w:pPr>
-          <w:hyperlink w:anchor="_Toc8139066" w:history="1">
+          <w:hyperlink w:anchor="_Toc8308364" w:history="1">
             <w:r>
               <w:rPr>
                 <w:rStyle w:val="Lienhypertexte"/>
@@ -4459,7 +4446,7 @@
                 <w:noProof/>
                 <w:webHidden/>
               </w:rPr>
-              <w:instrText xml:space="preserve"> PAGEREF _Toc8139066 \h </w:instrText>
+              <w:instrText xml:space="preserve"> PAGEREF _Toc8308364 \h </w:instrText>
             </w:r>
             <w:r>
               <w:rPr>
@@ -4504,7 +4491,7 @@
               <w:lang w:eastAsia="fr-CH"/>
             </w:rPr>
           </w:pPr>
-          <w:hyperlink w:anchor="_Toc8139067" w:history="1">
+          <w:hyperlink w:anchor="_Toc8308365" w:history="1">
             <w:r>
               <w:rPr>
                 <w:rStyle w:val="Lienhypertexte"/>
@@ -4547,7 +4534,7 @@
                 <w:noProof/>
                 <w:webHidden/>
               </w:rPr>
-              <w:instrText xml:space="preserve"> PAGEREF _Toc8139067 \h </w:instrText>
+              <w:instrText xml:space="preserve"> PAGEREF _Toc8308365 \h </w:instrText>
             </w:r>
             <w:r>
               <w:rPr>
@@ -4592,7 +4579,7 @@
               <w:lang w:eastAsia="fr-CH"/>
             </w:rPr>
           </w:pPr>
-          <w:hyperlink w:anchor="_Toc8139068" w:history="1">
+          <w:hyperlink w:anchor="_Toc8308366" w:history="1">
             <w:r>
               <w:rPr>
                 <w:rStyle w:val="Lienhypertexte"/>
@@ -4635,7 +4622,7 @@
                 <w:noProof/>
                 <w:webHidden/>
               </w:rPr>
-              <w:instrText xml:space="preserve"> PAGEREF _Toc8139068 \h </w:instrText>
+              <w:instrText xml:space="preserve"> PAGEREF _Toc8308366 \h </w:instrText>
             </w:r>
             <w:r>
               <w:rPr>
@@ -4680,7 +4667,7 @@
               <w:lang w:eastAsia="fr-CH"/>
             </w:rPr>
           </w:pPr>
-          <w:hyperlink w:anchor="_Toc8139069" w:history="1">
+          <w:hyperlink w:anchor="_Toc8308367" w:history="1">
             <w:r>
               <w:rPr>
                 <w:rStyle w:val="Lienhypertexte"/>
@@ -4723,7 +4710,7 @@
                 <w:noProof/>
                 <w:webHidden/>
               </w:rPr>
-              <w:instrText xml:space="preserve"> PAGEREF _Toc8139069 \h </w:instrText>
+              <w:instrText xml:space="preserve"> PAGEREF _Toc8308367 \h </w:instrText>
             </w:r>
             <w:r>
               <w:rPr>
@@ -4768,7 +4755,7 @@
               <w:lang w:eastAsia="fr-CH"/>
             </w:rPr>
           </w:pPr>
-          <w:hyperlink w:anchor="_Toc8139070" w:history="1">
+          <w:hyperlink w:anchor="_Toc8308368" w:history="1">
             <w:r>
               <w:rPr>
                 <w:rStyle w:val="Lienhypertexte"/>
@@ -4811,7 +4798,7 @@
                 <w:noProof/>
                 <w:webHidden/>
               </w:rPr>
-              <w:instrText xml:space="preserve"> PAGEREF _Toc8139070 \h </w:instrText>
+              <w:instrText xml:space="preserve"> PAGEREF _Toc8308368 \h </w:instrText>
             </w:r>
             <w:r>
               <w:rPr>
@@ -4856,7 +4843,7 @@
               <w:lang w:eastAsia="fr-CH"/>
             </w:rPr>
           </w:pPr>
-          <w:hyperlink w:anchor="_Toc8139071" w:history="1">
+          <w:hyperlink w:anchor="_Toc8308369" w:history="1">
             <w:r>
               <w:rPr>
                 <w:rStyle w:val="Lienhypertexte"/>
@@ -4899,7 +4886,7 @@
                 <w:noProof/>
                 <w:webHidden/>
               </w:rPr>
-              <w:instrText xml:space="preserve"> PAGEREF _Toc8139071 \h </w:instrText>
+              <w:instrText xml:space="preserve"> PAGEREF _Toc8308369 \h </w:instrText>
             </w:r>
             <w:r>
               <w:rPr>
@@ -4944,7 +4931,7 @@
               <w:lang w:eastAsia="fr-CH"/>
             </w:rPr>
           </w:pPr>
-          <w:hyperlink w:anchor="_Toc8139072" w:history="1">
+          <w:hyperlink w:anchor="_Toc8308370" w:history="1">
             <w:r>
               <w:rPr>
                 <w:rStyle w:val="Lienhypertexte"/>
@@ -4987,7 +4974,7 @@
                 <w:noProof/>
                 <w:webHidden/>
               </w:rPr>
-              <w:instrText xml:space="preserve"> PAGEREF _Toc8139072 \h </w:instrText>
+              <w:instrText xml:space="preserve"> PAGEREF _Toc8308370 \h </w:instrText>
             </w:r>
             <w:r>
               <w:rPr>
@@ -5032,7 +5019,7 @@
               <w:lang w:eastAsia="fr-CH"/>
             </w:rPr>
           </w:pPr>
-          <w:hyperlink w:anchor="_Toc8139073" w:history="1">
+          <w:hyperlink w:anchor="_Toc8308371" w:history="1">
             <w:r>
               <w:rPr>
                 <w:rStyle w:val="Lienhypertexte"/>
@@ -5054,7 +5041,7 @@
                 <w:rStyle w:val="Lienhypertexte"/>
                 <w:noProof/>
               </w:rPr>
-              <w:t>Restrictions</w:t>
+              <w:t>Environnement</w:t>
             </w:r>
             <w:r>
               <w:rPr>
@@ -5075,7 +5062,7 @@
                 <w:noProof/>
                 <w:webHidden/>
               </w:rPr>
-              <w:instrText xml:space="preserve"> PAGEREF _Toc8139073 \h </w:instrText>
+              <w:instrText xml:space="preserve"> PAGEREF _Toc8308371 \h </w:instrText>
             </w:r>
             <w:r>
               <w:rPr>
@@ -5120,7 +5107,7 @@
               <w:lang w:eastAsia="fr-CH"/>
             </w:rPr>
           </w:pPr>
-          <w:hyperlink w:anchor="_Toc8139074" w:history="1">
+          <w:hyperlink w:anchor="_Toc8308372" w:history="1">
             <w:r>
               <w:rPr>
                 <w:rStyle w:val="Lienhypertexte"/>
@@ -5142,7 +5129,7 @@
                 <w:rStyle w:val="Lienhypertexte"/>
                 <w:noProof/>
               </w:rPr>
-              <w:t>Environnement</w:t>
+              <w:t>Livrables</w:t>
             </w:r>
             <w:r>
               <w:rPr>
@@ -5163,7 +5150,7 @@
                 <w:noProof/>
                 <w:webHidden/>
               </w:rPr>
-              <w:instrText xml:space="preserve"> PAGEREF _Toc8139074 \h </w:instrText>
+              <w:instrText xml:space="preserve"> PAGEREF _Toc8308372 \h </w:instrText>
             </w:r>
             <w:r>
               <w:rPr>
@@ -5184,6 +5171,94 @@
                 <w:webHidden/>
               </w:rPr>
               <w:t>3</w:t>
+            </w:r>
+            <w:r>
+              <w:rPr>
+                <w:noProof/>
+                <w:webHidden/>
+              </w:rPr>
+              <w:fldChar w:fldCharType="end"/>
+            </w:r>
+          </w:hyperlink>
+        </w:p>
+        <w:p>
+          <w:pPr>
+            <w:pStyle w:val="TM1"/>
+            <w:tabs>
+              <w:tab w:val="left" w:pos="420"/>
+              <w:tab w:val="right" w:leader="dot" w:pos="9396"/>
+            </w:tabs>
+            <w:rPr>
+              <w:noProof/>
+              <w:sz w:val="22"/>
+              <w:szCs w:val="22"/>
+              <w:lang w:eastAsia="fr-CH"/>
+            </w:rPr>
+          </w:pPr>
+          <w:hyperlink w:anchor="_Toc8308373" w:history="1">
+            <w:r>
+              <w:rPr>
+                <w:rStyle w:val="Lienhypertexte"/>
+                <w:noProof/>
+              </w:rPr>
+              <w:t>4</w:t>
+            </w:r>
+            <w:r>
+              <w:rPr>
+                <w:noProof/>
+                <w:sz w:val="22"/>
+                <w:szCs w:val="22"/>
+                <w:lang w:eastAsia="fr-CH"/>
+              </w:rPr>
+              <w:tab/>
+            </w:r>
+            <w:r>
+              <w:rPr>
+                <w:rStyle w:val="Lienhypertexte"/>
+                <w:noProof/>
+              </w:rPr>
+              <w:t>Analyse fonctionnelle</w:t>
+            </w:r>
+            <w:r>
+              <w:rPr>
+                <w:noProof/>
+                <w:webHidden/>
+              </w:rPr>
+              <w:tab/>
+            </w:r>
+            <w:r>
+              <w:rPr>
+                <w:noProof/>
+                <w:webHidden/>
+              </w:rPr>
+              <w:fldChar w:fldCharType="begin"/>
+            </w:r>
+            <w:r>
+              <w:rPr>
+                <w:noProof/>
+                <w:webHidden/>
+              </w:rPr>
+              <w:instrText xml:space="preserve"> PAGEREF _Toc8308373 \h </w:instrText>
+            </w:r>
+            <w:r>
+              <w:rPr>
+                <w:noProof/>
+                <w:webHidden/>
+              </w:rPr>
+            </w:r>
+            <w:r>
+              <w:rPr>
+                <w:noProof/>
+                <w:webHidden/>
+              </w:rPr>
+              <w:fldChar w:fldCharType="separate"/>
+            </w:r>
+            <w:r>
+              <w:rPr>
+                <w:noProof/>
+                <w:webHidden/>
+              </w:rPr>
+              <w:t>4</w:t>
             </w:r>
             <w:r>
               <w:rPr>
@@ -5208,13 +5283,13 @@
               <w:lang w:eastAsia="fr-CH"/>
             </w:rPr>
           </w:pPr>
-          <w:hyperlink w:anchor="_Toc8139075" w:history="1">
+          <w:hyperlink w:anchor="_Toc8308374" w:history="1">
             <w:r>
               <w:rPr>
                 <w:rStyle w:val="Lienhypertexte"/>
                 <w:noProof/>
               </w:rPr>
-              <w:t>3.5</w:t>
+              <w:t>4.1</w:t>
             </w:r>
             <w:r>
               <w:rPr>
@@ -5230,7 +5305,7 @@
                 <w:rStyle w:val="Lienhypertexte"/>
                 <w:noProof/>
               </w:rPr>
-              <w:t>Livrables</w:t>
+              <w:t>Fonctionnalités</w:t>
             </w:r>
             <w:r>
               <w:rPr>
@@ -5251,7 +5326,7 @@
                 <w:noProof/>
                 <w:webHidden/>
               </w:rPr>
-              <w:instrText xml:space="preserve"> PAGEREF _Toc8139075 \h </w:instrText>
+              <w:instrText xml:space="preserve"> PAGEREF _Toc8308374 \h </w:instrText>
             </w:r>
             <w:r>
               <w:rPr>
@@ -5271,7 +5346,623 @@
                 <w:noProof/>
                 <w:webHidden/>
               </w:rPr>
-              <w:t>3</w:t>
+              <w:t>4</w:t>
+            </w:r>
+            <w:r>
+              <w:rPr>
+                <w:noProof/>
+                <w:webHidden/>
+              </w:rPr>
+              <w:fldChar w:fldCharType="end"/>
+            </w:r>
+          </w:hyperlink>
+        </w:p>
+        <w:p>
+          <w:pPr>
+            <w:pStyle w:val="TM3"/>
+            <w:tabs>
+              <w:tab w:val="left" w:pos="1100"/>
+              <w:tab w:val="right" w:leader="dot" w:pos="9396"/>
+            </w:tabs>
+            <w:rPr>
+              <w:noProof/>
+              <w:sz w:val="22"/>
+              <w:szCs w:val="22"/>
+              <w:lang w:eastAsia="fr-CH"/>
+            </w:rPr>
+          </w:pPr>
+          <w:hyperlink w:anchor="_Toc8308375" w:history="1">
+            <w:r>
+              <w:rPr>
+                <w:rStyle w:val="Lienhypertexte"/>
+                <w:noProof/>
+              </w:rPr>
+              <w:t>4.1.1</w:t>
+            </w:r>
+            <w:r>
+              <w:rPr>
+                <w:noProof/>
+                <w:sz w:val="22"/>
+                <w:szCs w:val="22"/>
+                <w:lang w:eastAsia="fr-CH"/>
+              </w:rPr>
+              <w:tab/>
+            </w:r>
+            <w:r>
+              <w:rPr>
+                <w:rStyle w:val="Lienhypertexte"/>
+                <w:noProof/>
+              </w:rPr>
+              <w:t>Streaming vidéo</w:t>
+            </w:r>
+            <w:r>
+              <w:rPr>
+                <w:noProof/>
+                <w:webHidden/>
+              </w:rPr>
+              <w:tab/>
+            </w:r>
+            <w:r>
+              <w:rPr>
+                <w:noProof/>
+                <w:webHidden/>
+              </w:rPr>
+              <w:fldChar w:fldCharType="begin"/>
+            </w:r>
+            <w:r>
+              <w:rPr>
+                <w:noProof/>
+                <w:webHidden/>
+              </w:rPr>
+              <w:instrText xml:space="preserve"> PAGEREF _Toc8308375 \h </w:instrText>
+            </w:r>
+            <w:r>
+              <w:rPr>
+                <w:noProof/>
+                <w:webHidden/>
+              </w:rPr>
+            </w:r>
+            <w:r>
+              <w:rPr>
+                <w:noProof/>
+                <w:webHidden/>
+              </w:rPr>
+              <w:fldChar w:fldCharType="separate"/>
+            </w:r>
+            <w:r>
+              <w:rPr>
+                <w:noProof/>
+                <w:webHidden/>
+              </w:rPr>
+              <w:t>4</w:t>
+            </w:r>
+            <w:r>
+              <w:rPr>
+                <w:noProof/>
+                <w:webHidden/>
+              </w:rPr>
+              <w:fldChar w:fldCharType="end"/>
+            </w:r>
+          </w:hyperlink>
+        </w:p>
+        <w:p>
+          <w:pPr>
+            <w:pStyle w:val="TM3"/>
+            <w:tabs>
+              <w:tab w:val="left" w:pos="1100"/>
+              <w:tab w:val="right" w:leader="dot" w:pos="9396"/>
+            </w:tabs>
+            <w:rPr>
+              <w:noProof/>
+              <w:sz w:val="22"/>
+              <w:szCs w:val="22"/>
+              <w:lang w:eastAsia="fr-CH"/>
+            </w:rPr>
+          </w:pPr>
+          <w:hyperlink w:anchor="_Toc8308376" w:history="1">
+            <w:r>
+              <w:rPr>
+                <w:rStyle w:val="Lienhypertexte"/>
+                <w:noProof/>
+              </w:rPr>
+              <w:t>4.1.2</w:t>
+            </w:r>
+            <w:r>
+              <w:rPr>
+                <w:noProof/>
+                <w:sz w:val="22"/>
+                <w:szCs w:val="22"/>
+                <w:lang w:eastAsia="fr-CH"/>
+              </w:rPr>
+              <w:tab/>
+            </w:r>
+            <w:r>
+              <w:rPr>
+                <w:rStyle w:val="Lienhypertexte"/>
+                <w:noProof/>
+              </w:rPr>
+              <w:t>Analyse d’image</w:t>
+            </w:r>
+            <w:r>
+              <w:rPr>
+                <w:noProof/>
+                <w:webHidden/>
+              </w:rPr>
+              <w:tab/>
+            </w:r>
+            <w:r>
+              <w:rPr>
+                <w:noProof/>
+                <w:webHidden/>
+              </w:rPr>
+              <w:fldChar w:fldCharType="begin"/>
+            </w:r>
+            <w:r>
+              <w:rPr>
+                <w:noProof/>
+                <w:webHidden/>
+              </w:rPr>
+              <w:instrText xml:space="preserve"> PAGEREF _Toc8308376 \h </w:instrText>
+            </w:r>
+            <w:r>
+              <w:rPr>
+                <w:noProof/>
+                <w:webHidden/>
+              </w:rPr>
+            </w:r>
+            <w:r>
+              <w:rPr>
+                <w:noProof/>
+                <w:webHidden/>
+              </w:rPr>
+              <w:fldChar w:fldCharType="separate"/>
+            </w:r>
+            <w:r>
+              <w:rPr>
+                <w:noProof/>
+                <w:webHidden/>
+              </w:rPr>
+              <w:t>4</w:t>
+            </w:r>
+            <w:r>
+              <w:rPr>
+                <w:noProof/>
+                <w:webHidden/>
+              </w:rPr>
+              <w:fldChar w:fldCharType="end"/>
+            </w:r>
+          </w:hyperlink>
+        </w:p>
+        <w:p>
+          <w:pPr>
+            <w:pStyle w:val="TM3"/>
+            <w:tabs>
+              <w:tab w:val="left" w:pos="1100"/>
+              <w:tab w:val="right" w:leader="dot" w:pos="9396"/>
+            </w:tabs>
+            <w:rPr>
+              <w:noProof/>
+              <w:sz w:val="22"/>
+              <w:szCs w:val="22"/>
+              <w:lang w:eastAsia="fr-CH"/>
+            </w:rPr>
+          </w:pPr>
+          <w:hyperlink w:anchor="_Toc8308377" w:history="1">
+            <w:r>
+              <w:rPr>
+                <w:rStyle w:val="Lienhypertexte"/>
+                <w:noProof/>
+              </w:rPr>
+              <w:t>4.1.3</w:t>
+            </w:r>
+            <w:r>
+              <w:rPr>
+                <w:noProof/>
+                <w:sz w:val="22"/>
+                <w:szCs w:val="22"/>
+                <w:lang w:eastAsia="fr-CH"/>
+              </w:rPr>
+              <w:tab/>
+            </w:r>
+            <w:r>
+              <w:rPr>
+                <w:rStyle w:val="Lienhypertexte"/>
+                <w:noProof/>
+              </w:rPr>
+              <w:t>Déplacement du robot</w:t>
+            </w:r>
+            <w:r>
+              <w:rPr>
+                <w:noProof/>
+                <w:webHidden/>
+              </w:rPr>
+              <w:tab/>
+            </w:r>
+            <w:r>
+              <w:rPr>
+                <w:noProof/>
+                <w:webHidden/>
+              </w:rPr>
+              <w:fldChar w:fldCharType="begin"/>
+            </w:r>
+            <w:r>
+              <w:rPr>
+                <w:noProof/>
+                <w:webHidden/>
+              </w:rPr>
+              <w:instrText xml:space="preserve"> PAGEREF _Toc8308377 \h </w:instrText>
+            </w:r>
+            <w:r>
+              <w:rPr>
+                <w:noProof/>
+                <w:webHidden/>
+              </w:rPr>
+            </w:r>
+            <w:r>
+              <w:rPr>
+                <w:noProof/>
+                <w:webHidden/>
+              </w:rPr>
+              <w:fldChar w:fldCharType="separate"/>
+            </w:r>
+            <w:r>
+              <w:rPr>
+                <w:noProof/>
+                <w:webHidden/>
+              </w:rPr>
+              <w:t>4</w:t>
+            </w:r>
+            <w:r>
+              <w:rPr>
+                <w:noProof/>
+                <w:webHidden/>
+              </w:rPr>
+              <w:fldChar w:fldCharType="end"/>
+            </w:r>
+          </w:hyperlink>
+        </w:p>
+        <w:p>
+          <w:pPr>
+            <w:pStyle w:val="TM3"/>
+            <w:tabs>
+              <w:tab w:val="left" w:pos="1100"/>
+              <w:tab w:val="right" w:leader="dot" w:pos="9396"/>
+            </w:tabs>
+            <w:rPr>
+              <w:noProof/>
+              <w:sz w:val="22"/>
+              <w:szCs w:val="22"/>
+              <w:lang w:eastAsia="fr-CH"/>
+            </w:rPr>
+          </w:pPr>
+          <w:hyperlink w:anchor="_Toc8308378" w:history="1">
+            <w:r>
+              <w:rPr>
+                <w:rStyle w:val="Lienhypertexte"/>
+                <w:noProof/>
+              </w:rPr>
+              <w:t>4.1.4</w:t>
+            </w:r>
+            <w:r>
+              <w:rPr>
+                <w:noProof/>
+                <w:sz w:val="22"/>
+                <w:szCs w:val="22"/>
+                <w:lang w:eastAsia="fr-CH"/>
+              </w:rPr>
+              <w:tab/>
+            </w:r>
+            <w:r>
+              <w:rPr>
+                <w:rStyle w:val="Lienhypertexte"/>
+                <w:noProof/>
+              </w:rPr>
+              <w:t>Manette de contrôle</w:t>
+            </w:r>
+            <w:r>
+              <w:rPr>
+                <w:noProof/>
+                <w:webHidden/>
+              </w:rPr>
+              <w:tab/>
+            </w:r>
+            <w:r>
+              <w:rPr>
+                <w:noProof/>
+                <w:webHidden/>
+              </w:rPr>
+              <w:fldChar w:fldCharType="begin"/>
+            </w:r>
+            <w:r>
+              <w:rPr>
+                <w:noProof/>
+                <w:webHidden/>
+              </w:rPr>
+              <w:instrText xml:space="preserve"> PAGEREF _Toc8308378 \h </w:instrText>
+            </w:r>
+            <w:r>
+              <w:rPr>
+                <w:noProof/>
+                <w:webHidden/>
+              </w:rPr>
+            </w:r>
+            <w:r>
+              <w:rPr>
+                <w:noProof/>
+                <w:webHidden/>
+              </w:rPr>
+              <w:fldChar w:fldCharType="separate"/>
+            </w:r>
+            <w:r>
+              <w:rPr>
+                <w:noProof/>
+                <w:webHidden/>
+              </w:rPr>
+              <w:t>4</w:t>
+            </w:r>
+            <w:r>
+              <w:rPr>
+                <w:noProof/>
+                <w:webHidden/>
+              </w:rPr>
+              <w:fldChar w:fldCharType="end"/>
+            </w:r>
+          </w:hyperlink>
+        </w:p>
+        <w:p>
+          <w:pPr>
+            <w:pStyle w:val="TM2"/>
+            <w:tabs>
+              <w:tab w:val="left" w:pos="880"/>
+              <w:tab w:val="right" w:leader="dot" w:pos="9396"/>
+            </w:tabs>
+            <w:rPr>
+              <w:noProof/>
+              <w:sz w:val="22"/>
+              <w:szCs w:val="22"/>
+              <w:lang w:eastAsia="fr-CH"/>
+            </w:rPr>
+          </w:pPr>
+          <w:hyperlink w:anchor="_Toc8308379" w:history="1">
+            <w:r>
+              <w:rPr>
+                <w:rStyle w:val="Lienhypertexte"/>
+                <w:noProof/>
+              </w:rPr>
+              <w:t>4.2</w:t>
+            </w:r>
+            <w:r>
+              <w:rPr>
+                <w:noProof/>
+                <w:sz w:val="22"/>
+                <w:szCs w:val="22"/>
+                <w:lang w:eastAsia="fr-CH"/>
+              </w:rPr>
+              <w:tab/>
+            </w:r>
+            <w:r>
+              <w:rPr>
+                <w:rStyle w:val="Lienhypertexte"/>
+                <w:noProof/>
+              </w:rPr>
+              <w:t>Interfaces</w:t>
+            </w:r>
+            <w:r>
+              <w:rPr>
+                <w:noProof/>
+                <w:webHidden/>
+              </w:rPr>
+              <w:tab/>
+            </w:r>
+            <w:r>
+              <w:rPr>
+                <w:noProof/>
+                <w:webHidden/>
+              </w:rPr>
+              <w:fldChar w:fldCharType="begin"/>
+            </w:r>
+            <w:r>
+              <w:rPr>
+                <w:noProof/>
+                <w:webHidden/>
+              </w:rPr>
+              <w:instrText xml:space="preserve"> PAGEREF _Toc8308379 \h </w:instrText>
+            </w:r>
+            <w:r>
+              <w:rPr>
+                <w:noProof/>
+                <w:webHidden/>
+              </w:rPr>
+            </w:r>
+            <w:r>
+              <w:rPr>
+                <w:noProof/>
+                <w:webHidden/>
+              </w:rPr>
+              <w:fldChar w:fldCharType="separate"/>
+            </w:r>
+            <w:r>
+              <w:rPr>
+                <w:noProof/>
+                <w:webHidden/>
+              </w:rPr>
+              <w:t>5</w:t>
+            </w:r>
+            <w:r>
+              <w:rPr>
+                <w:noProof/>
+                <w:webHidden/>
+              </w:rPr>
+              <w:fldChar w:fldCharType="end"/>
+            </w:r>
+          </w:hyperlink>
+        </w:p>
+        <w:p>
+          <w:pPr>
+            <w:pStyle w:val="TM2"/>
+            <w:tabs>
+              <w:tab w:val="left" w:pos="880"/>
+              <w:tab w:val="right" w:leader="dot" w:pos="9396"/>
+            </w:tabs>
+            <w:rPr>
+              <w:noProof/>
+              <w:sz w:val="22"/>
+              <w:szCs w:val="22"/>
+              <w:lang w:eastAsia="fr-CH"/>
+            </w:rPr>
+          </w:pPr>
+          <w:hyperlink w:anchor="_Toc8308380" w:history="1">
+            <w:r>
+              <w:rPr>
+                <w:rStyle w:val="Lienhypertexte"/>
+                <w:noProof/>
+              </w:rPr>
+              <w:t>4.3</w:t>
+            </w:r>
+            <w:r>
+              <w:rPr>
+                <w:noProof/>
+                <w:sz w:val="22"/>
+                <w:szCs w:val="22"/>
+                <w:lang w:eastAsia="fr-CH"/>
+              </w:rPr>
+              <w:tab/>
+            </w:r>
+            <w:r>
+              <w:rPr>
+                <w:rStyle w:val="Lienhypertexte"/>
+                <w:noProof/>
+              </w:rPr>
+              <w:t>Cas d’utilisation</w:t>
+            </w:r>
+            <w:r>
+              <w:rPr>
+                <w:noProof/>
+                <w:webHidden/>
+              </w:rPr>
+              <w:tab/>
+            </w:r>
+            <w:r>
+              <w:rPr>
+                <w:noProof/>
+                <w:webHidden/>
+              </w:rPr>
+              <w:fldChar w:fldCharType="begin"/>
+            </w:r>
+            <w:r>
+              <w:rPr>
+                <w:noProof/>
+                <w:webHidden/>
+              </w:rPr>
+              <w:instrText xml:space="preserve"> PAGEREF _Toc8308380 \h </w:instrText>
+            </w:r>
+            <w:r>
+              <w:rPr>
+                <w:noProof/>
+                <w:webHidden/>
+              </w:rPr>
+            </w:r>
+            <w:r>
+              <w:rPr>
+                <w:noProof/>
+                <w:webHidden/>
+              </w:rPr>
+              <w:fldChar w:fldCharType="separate"/>
+            </w:r>
+            <w:r>
+              <w:rPr>
+                <w:noProof/>
+                <w:webHidden/>
+              </w:rPr>
+              <w:t>5</w:t>
+            </w:r>
+            <w:r>
+              <w:rPr>
+                <w:noProof/>
+                <w:webHidden/>
+              </w:rPr>
+              <w:fldChar w:fldCharType="end"/>
+            </w:r>
+          </w:hyperlink>
+        </w:p>
+        <w:p>
+          <w:pPr>
+            <w:pStyle w:val="TM2"/>
+            <w:tabs>
+              <w:tab w:val="left" w:pos="880"/>
+              <w:tab w:val="right" w:leader="dot" w:pos="9396"/>
+            </w:tabs>
+            <w:rPr>
+              <w:noProof/>
+              <w:sz w:val="22"/>
+              <w:szCs w:val="22"/>
+              <w:lang w:eastAsia="fr-CH"/>
+            </w:rPr>
+          </w:pPr>
+          <w:hyperlink w:anchor="_Toc8308381" w:history="1">
+            <w:r>
+              <w:rPr>
+                <w:rStyle w:val="Lienhypertexte"/>
+                <w:noProof/>
+              </w:rPr>
+              <w:t>4.4</w:t>
+            </w:r>
+            <w:r>
+              <w:rPr>
+                <w:noProof/>
+                <w:sz w:val="22"/>
+                <w:szCs w:val="22"/>
+                <w:lang w:eastAsia="fr-CH"/>
+              </w:rPr>
+              <w:tab/>
+            </w:r>
+            <w:r>
+              <w:rPr>
+                <w:rStyle w:val="Lienhypertexte"/>
+                <w:noProof/>
+              </w:rPr>
+              <w:t>Planning prévisionnel</w:t>
+            </w:r>
+            <w:r>
+              <w:rPr>
+                <w:noProof/>
+                <w:webHidden/>
+              </w:rPr>
+              <w:tab/>
+            </w:r>
+            <w:r>
+              <w:rPr>
+                <w:noProof/>
+                <w:webHidden/>
+              </w:rPr>
+              <w:fldChar w:fldCharType="begin"/>
+            </w:r>
+            <w:r>
+              <w:rPr>
+                <w:noProof/>
+                <w:webHidden/>
+              </w:rPr>
+              <w:instrText xml:space="preserve"> PAGEREF _Toc8308381 \h </w:instrText>
+            </w:r>
+            <w:r>
+              <w:rPr>
+                <w:noProof/>
+                <w:webHidden/>
+              </w:rPr>
+            </w:r>
+            <w:r>
+              <w:rPr>
+                <w:noProof/>
+                <w:webHidden/>
+              </w:rPr>
+              <w:fldChar w:fldCharType="separate"/>
+            </w:r>
+            <w:r>
+              <w:rPr>
+                <w:noProof/>
+                <w:webHidden/>
+              </w:rPr>
+              <w:t>5</w:t>
             </w:r>
             <w:r>
               <w:rPr>
@@ -5296,13 +5987,13 @@
               <w:lang w:eastAsia="fr-CH"/>
             </w:rPr>
           </w:pPr>
-          <w:hyperlink w:anchor="_Toc8139076" w:history="1">
+          <w:hyperlink w:anchor="_Toc8308382" w:history="1">
             <w:r>
               <w:rPr>
                 <w:rStyle w:val="Lienhypertexte"/>
                 <w:noProof/>
               </w:rPr>
-              <w:t>4</w:t>
+              <w:t>5</w:t>
             </w:r>
             <w:r>
               <w:rPr>
@@ -5318,7 +6009,7 @@
                 <w:rStyle w:val="Lienhypertexte"/>
                 <w:noProof/>
               </w:rPr>
-              <w:t>Analyse fonctionnelle</w:t>
+              <w:t>Analyse organique</w:t>
             </w:r>
             <w:r>
               <w:rPr>
@@ -5339,7 +6030,7 @@
                 <w:noProof/>
                 <w:webHidden/>
               </w:rPr>
-              <w:instrText xml:space="preserve"> PAGEREF _Toc8139076 \h </w:instrText>
+              <w:instrText xml:space="preserve"> PAGEREF _Toc8308382 \h </w:instrText>
             </w:r>
             <w:r>
               <w:rPr>
@@ -5359,7 +6050,7 @@
                 <w:noProof/>
                 <w:webHidden/>
               </w:rPr>
-              <w:t>4</w:t>
+              <w:t>5</w:t>
             </w:r>
             <w:r>
               <w:rPr>
@@ -5384,13 +6075,13 @@
               <w:lang w:eastAsia="fr-CH"/>
             </w:rPr>
           </w:pPr>
-          <w:hyperlink w:anchor="_Toc8139077" w:history="1">
+          <w:hyperlink w:anchor="_Toc8308383" w:history="1">
             <w:r>
               <w:rPr>
                 <w:rStyle w:val="Lienhypertexte"/>
                 <w:noProof/>
               </w:rPr>
-              <w:t>4.1</w:t>
+              <w:t>5.1</w:t>
             </w:r>
             <w:r>
               <w:rPr>
@@ -5406,7 +6097,7 @@
                 <w:rStyle w:val="Lienhypertexte"/>
                 <w:noProof/>
               </w:rPr>
-              <w:t>Fonctionnalités</w:t>
+              <w:t>Architecture du code</w:t>
             </w:r>
             <w:r>
               <w:rPr>
@@ -5427,7 +6118,7 @@
                 <w:noProof/>
                 <w:webHidden/>
               </w:rPr>
-              <w:instrText xml:space="preserve"> PAGEREF _Toc8139077 \h </w:instrText>
+              <w:instrText xml:space="preserve"> PAGEREF _Toc8308383 \h </w:instrText>
             </w:r>
             <w:r>
               <w:rPr>
@@ -5447,7 +6138,183 @@
                 <w:noProof/>
                 <w:webHidden/>
               </w:rPr>
-              <w:t>4</w:t>
+              <w:t>5</w:t>
+            </w:r>
+            <w:r>
+              <w:rPr>
+                <w:noProof/>
+                <w:webHidden/>
+              </w:rPr>
+              <w:fldChar w:fldCharType="end"/>
+            </w:r>
+          </w:hyperlink>
+        </w:p>
+        <w:p>
+          <w:pPr>
+            <w:pStyle w:val="TM3"/>
+            <w:tabs>
+              <w:tab w:val="left" w:pos="1100"/>
+              <w:tab w:val="right" w:leader="dot" w:pos="9396"/>
+            </w:tabs>
+            <w:rPr>
+              <w:noProof/>
+              <w:sz w:val="22"/>
+              <w:szCs w:val="22"/>
+              <w:lang w:eastAsia="fr-CH"/>
+            </w:rPr>
+          </w:pPr>
+          <w:hyperlink w:anchor="_Toc8308384" w:history="1">
+            <w:r>
+              <w:rPr>
+                <w:rStyle w:val="Lienhypertexte"/>
+                <w:noProof/>
+              </w:rPr>
+              <w:t>5.1.1</w:t>
+            </w:r>
+            <w:r>
+              <w:rPr>
+                <w:noProof/>
+                <w:sz w:val="22"/>
+                <w:szCs w:val="22"/>
+                <w:lang w:eastAsia="fr-CH"/>
+              </w:rPr>
+              <w:tab/>
+            </w:r>
+            <w:r>
+              <w:rPr>
+                <w:rStyle w:val="Lienhypertexte"/>
+                <w:noProof/>
+              </w:rPr>
+              <w:t>Arborescence des fichiers</w:t>
+            </w:r>
+            <w:r>
+              <w:rPr>
+                <w:noProof/>
+                <w:webHidden/>
+              </w:rPr>
+              <w:tab/>
+            </w:r>
+            <w:r>
+              <w:rPr>
+                <w:noProof/>
+                <w:webHidden/>
+              </w:rPr>
+              <w:fldChar w:fldCharType="begin"/>
+            </w:r>
+            <w:r>
+              <w:rPr>
+                <w:noProof/>
+                <w:webHidden/>
+              </w:rPr>
+              <w:instrText xml:space="preserve"> PAGEREF _Toc8308384 \h </w:instrText>
+            </w:r>
+            <w:r>
+              <w:rPr>
+                <w:noProof/>
+                <w:webHidden/>
+              </w:rPr>
+            </w:r>
+            <w:r>
+              <w:rPr>
+                <w:noProof/>
+                <w:webHidden/>
+              </w:rPr>
+              <w:fldChar w:fldCharType="separate"/>
+            </w:r>
+            <w:r>
+              <w:rPr>
+                <w:noProof/>
+                <w:webHidden/>
+              </w:rPr>
+              <w:t>5</w:t>
+            </w:r>
+            <w:r>
+              <w:rPr>
+                <w:noProof/>
+                <w:webHidden/>
+              </w:rPr>
+              <w:fldChar w:fldCharType="end"/>
+            </w:r>
+          </w:hyperlink>
+        </w:p>
+        <w:p>
+          <w:pPr>
+            <w:pStyle w:val="TM3"/>
+            <w:tabs>
+              <w:tab w:val="left" w:pos="1100"/>
+              <w:tab w:val="right" w:leader="dot" w:pos="9396"/>
+            </w:tabs>
+            <w:rPr>
+              <w:noProof/>
+              <w:sz w:val="22"/>
+              <w:szCs w:val="22"/>
+              <w:lang w:eastAsia="fr-CH"/>
+            </w:rPr>
+          </w:pPr>
+          <w:hyperlink w:anchor="_Toc8308385" w:history="1">
+            <w:r>
+              <w:rPr>
+                <w:rStyle w:val="Lienhypertexte"/>
+                <w:noProof/>
+              </w:rPr>
+              <w:t>5.1.2</w:t>
+            </w:r>
+            <w:r>
+              <w:rPr>
+                <w:noProof/>
+                <w:sz w:val="22"/>
+                <w:szCs w:val="22"/>
+                <w:lang w:eastAsia="fr-CH"/>
+              </w:rPr>
+              <w:tab/>
+            </w:r>
+            <w:r>
+              <w:rPr>
+                <w:rStyle w:val="Lienhypertexte"/>
+                <w:noProof/>
+              </w:rPr>
+              <w:t>Diagrammes de classes</w:t>
+            </w:r>
+            <w:r>
+              <w:rPr>
+                <w:noProof/>
+                <w:webHidden/>
+              </w:rPr>
+              <w:tab/>
+            </w:r>
+            <w:r>
+              <w:rPr>
+                <w:noProof/>
+                <w:webHidden/>
+              </w:rPr>
+              <w:fldChar w:fldCharType="begin"/>
+            </w:r>
+            <w:r>
+              <w:rPr>
+                <w:noProof/>
+                <w:webHidden/>
+              </w:rPr>
+              <w:instrText xml:space="preserve"> PAGEREF _Toc8308385 \h </w:instrText>
+            </w:r>
+            <w:r>
+              <w:rPr>
+                <w:noProof/>
+                <w:webHidden/>
+              </w:rPr>
+            </w:r>
+            <w:r>
+              <w:rPr>
+                <w:noProof/>
+                <w:webHidden/>
+              </w:rPr>
+              <w:fldChar w:fldCharType="separate"/>
+            </w:r>
+            <w:r>
+              <w:rPr>
+                <w:noProof/>
+                <w:webHidden/>
+              </w:rPr>
+              <w:t>5</w:t>
             </w:r>
             <w:r>
               <w:rPr>
@@ -5472,13 +6339,13 @@
               <w:lang w:eastAsia="fr-CH"/>
             </w:rPr>
           </w:pPr>
-          <w:hyperlink w:anchor="_Toc8139078" w:history="1">
+          <w:hyperlink w:anchor="_Toc8308386" w:history="1">
             <w:r>
               <w:rPr>
                 <w:rStyle w:val="Lienhypertexte"/>
                 <w:noProof/>
               </w:rPr>
-              <w:t>4.2</w:t>
+              <w:t>5.2</w:t>
             </w:r>
             <w:r>
               <w:rPr>
@@ -5494,7 +6361,7 @@
                 <w:rStyle w:val="Lienhypertexte"/>
                 <w:noProof/>
               </w:rPr>
-              <w:t>Interfaces</w:t>
+              <w:t>Outils</w:t>
             </w:r>
             <w:r>
               <w:rPr>
@@ -5515,7 +6382,7 @@
                 <w:noProof/>
                 <w:webHidden/>
               </w:rPr>
-              <w:instrText xml:space="preserve"> PAGEREF _Toc8139078 \h </w:instrText>
+              <w:instrText xml:space="preserve"> PAGEREF _Toc8308386 \h </w:instrText>
             </w:r>
             <w:r>
               <w:rPr>
@@ -5535,7 +6402,183 @@
                 <w:noProof/>
                 <w:webHidden/>
               </w:rPr>
-              <w:t>4</w:t>
+              <w:t>5</w:t>
+            </w:r>
+            <w:r>
+              <w:rPr>
+                <w:noProof/>
+                <w:webHidden/>
+              </w:rPr>
+              <w:fldChar w:fldCharType="end"/>
+            </w:r>
+          </w:hyperlink>
+        </w:p>
+        <w:p>
+          <w:pPr>
+            <w:pStyle w:val="TM1"/>
+            <w:tabs>
+              <w:tab w:val="left" w:pos="420"/>
+              <w:tab w:val="right" w:leader="dot" w:pos="9396"/>
+            </w:tabs>
+            <w:rPr>
+              <w:noProof/>
+              <w:sz w:val="22"/>
+              <w:szCs w:val="22"/>
+              <w:lang w:eastAsia="fr-CH"/>
+            </w:rPr>
+          </w:pPr>
+          <w:hyperlink w:anchor="_Toc8308387" w:history="1">
+            <w:r>
+              <w:rPr>
+                <w:rStyle w:val="Lienhypertexte"/>
+                <w:noProof/>
+              </w:rPr>
+              <w:t>6</w:t>
+            </w:r>
+            <w:r>
+              <w:rPr>
+                <w:noProof/>
+                <w:sz w:val="22"/>
+                <w:szCs w:val="22"/>
+                <w:lang w:eastAsia="fr-CH"/>
+              </w:rPr>
+              <w:tab/>
+            </w:r>
+            <w:r>
+              <w:rPr>
+                <w:rStyle w:val="Lienhypertexte"/>
+                <w:noProof/>
+              </w:rPr>
+              <w:t>Tests</w:t>
+            </w:r>
+            <w:r>
+              <w:rPr>
+                <w:noProof/>
+                <w:webHidden/>
+              </w:rPr>
+              <w:tab/>
+            </w:r>
+            <w:r>
+              <w:rPr>
+                <w:noProof/>
+                <w:webHidden/>
+              </w:rPr>
+              <w:fldChar w:fldCharType="begin"/>
+            </w:r>
+            <w:r>
+              <w:rPr>
+                <w:noProof/>
+                <w:webHidden/>
+              </w:rPr>
+              <w:instrText xml:space="preserve"> PAGEREF _Toc8308387 \h </w:instrText>
+            </w:r>
+            <w:r>
+              <w:rPr>
+                <w:noProof/>
+                <w:webHidden/>
+              </w:rPr>
+            </w:r>
+            <w:r>
+              <w:rPr>
+                <w:noProof/>
+                <w:webHidden/>
+              </w:rPr>
+              <w:fldChar w:fldCharType="separate"/>
+            </w:r>
+            <w:r>
+              <w:rPr>
+                <w:noProof/>
+                <w:webHidden/>
+              </w:rPr>
+              <w:t>5</w:t>
+            </w:r>
+            <w:r>
+              <w:rPr>
+                <w:noProof/>
+                <w:webHidden/>
+              </w:rPr>
+              <w:fldChar w:fldCharType="end"/>
+            </w:r>
+          </w:hyperlink>
+        </w:p>
+        <w:p>
+          <w:pPr>
+            <w:pStyle w:val="TM1"/>
+            <w:tabs>
+              <w:tab w:val="left" w:pos="420"/>
+              <w:tab w:val="right" w:leader="dot" w:pos="9396"/>
+            </w:tabs>
+            <w:rPr>
+              <w:noProof/>
+              <w:sz w:val="22"/>
+              <w:szCs w:val="22"/>
+              <w:lang w:eastAsia="fr-CH"/>
+            </w:rPr>
+          </w:pPr>
+          <w:hyperlink w:anchor="_Toc8308388" w:history="1">
+            <w:r>
+              <w:rPr>
+                <w:rStyle w:val="Lienhypertexte"/>
+                <w:noProof/>
+              </w:rPr>
+              <w:t>7</w:t>
+            </w:r>
+            <w:r>
+              <w:rPr>
+                <w:noProof/>
+                <w:sz w:val="22"/>
+                <w:szCs w:val="22"/>
+                <w:lang w:eastAsia="fr-CH"/>
+              </w:rPr>
+              <w:tab/>
+            </w:r>
+            <w:r>
+              <w:rPr>
+                <w:rStyle w:val="Lienhypertexte"/>
+                <w:noProof/>
+              </w:rPr>
+              <w:t>Conclusion</w:t>
+            </w:r>
+            <w:r>
+              <w:rPr>
+                <w:noProof/>
+                <w:webHidden/>
+              </w:rPr>
+              <w:tab/>
+            </w:r>
+            <w:r>
+              <w:rPr>
+                <w:noProof/>
+                <w:webHidden/>
+              </w:rPr>
+              <w:fldChar w:fldCharType="begin"/>
+            </w:r>
+            <w:r>
+              <w:rPr>
+                <w:noProof/>
+                <w:webHidden/>
+              </w:rPr>
+              <w:instrText xml:space="preserve"> PAGEREF _Toc8308388 \h </w:instrText>
+            </w:r>
+            <w:r>
+              <w:rPr>
+                <w:noProof/>
+                <w:webHidden/>
+              </w:rPr>
+            </w:r>
+            <w:r>
+              <w:rPr>
+                <w:noProof/>
+                <w:webHidden/>
+              </w:rPr>
+              <w:fldChar w:fldCharType="separate"/>
+            </w:r>
+            <w:r>
+              <w:rPr>
+                <w:noProof/>
+                <w:webHidden/>
+              </w:rPr>
+              <w:t>6</w:t>
             </w:r>
             <w:r>
               <w:rPr>
@@ -5560,13 +6603,13 @@
               <w:lang w:eastAsia="fr-CH"/>
             </w:rPr>
           </w:pPr>
-          <w:hyperlink w:anchor="_Toc8139079" w:history="1">
+          <w:hyperlink w:anchor="_Toc8308389" w:history="1">
             <w:r>
               <w:rPr>
                 <w:rStyle w:val="Lienhypertexte"/>
                 <w:noProof/>
               </w:rPr>
-              <w:t>4.3</w:t>
+              <w:t>7.1</w:t>
             </w:r>
             <w:r>
               <w:rPr>
@@ -5582,7 +6625,7 @@
                 <w:rStyle w:val="Lienhypertexte"/>
                 <w:noProof/>
               </w:rPr>
-              <w:t>Cas d’utilisation</w:t>
+              <w:t>Bilan Personnel</w:t>
             </w:r>
             <w:r>
               <w:rPr>
@@ -5603,7 +6646,7 @@
                 <w:noProof/>
                 <w:webHidden/>
               </w:rPr>
-              <w:instrText xml:space="preserve"> PAGEREF _Toc8139079 \h </w:instrText>
+              <w:instrText xml:space="preserve"> PAGEREF _Toc8308389 \h </w:instrText>
             </w:r>
             <w:r>
               <w:rPr>
@@ -5623,7 +6666,95 @@
                 <w:noProof/>
                 <w:webHidden/>
               </w:rPr>
-              <w:t>4</w:t>
+              <w:t>6</w:t>
+            </w:r>
+            <w:r>
+              <w:rPr>
+                <w:noProof/>
+                <w:webHidden/>
+              </w:rPr>
+              <w:fldChar w:fldCharType="end"/>
+            </w:r>
+          </w:hyperlink>
+        </w:p>
+        <w:p>
+          <w:pPr>
+            <w:pStyle w:val="TM1"/>
+            <w:tabs>
+              <w:tab w:val="left" w:pos="420"/>
+              <w:tab w:val="right" w:leader="dot" w:pos="9396"/>
+            </w:tabs>
+            <w:rPr>
+              <w:noProof/>
+              <w:sz w:val="22"/>
+              <w:szCs w:val="22"/>
+              <w:lang w:eastAsia="fr-CH"/>
+            </w:rPr>
+          </w:pPr>
+          <w:hyperlink w:anchor="_Toc8308390" w:history="1">
+            <w:r>
+              <w:rPr>
+                <w:rStyle w:val="Lienhypertexte"/>
+                <w:noProof/>
+              </w:rPr>
+              <w:t>8</w:t>
+            </w:r>
+            <w:r>
+              <w:rPr>
+                <w:noProof/>
+                <w:sz w:val="22"/>
+                <w:szCs w:val="22"/>
+                <w:lang w:eastAsia="fr-CH"/>
+              </w:rPr>
+              <w:tab/>
+            </w:r>
+            <w:r>
+              <w:rPr>
+                <w:rStyle w:val="Lienhypertexte"/>
+                <w:noProof/>
+              </w:rPr>
+              <w:t>Planning</w:t>
+            </w:r>
+            <w:r>
+              <w:rPr>
+                <w:noProof/>
+                <w:webHidden/>
+              </w:rPr>
+              <w:tab/>
+            </w:r>
+            <w:r>
+              <w:rPr>
+                <w:noProof/>
+                <w:webHidden/>
+              </w:rPr>
+              <w:fldChar w:fldCharType="begin"/>
+            </w:r>
+            <w:r>
+              <w:rPr>
+                <w:noProof/>
+                <w:webHidden/>
+              </w:rPr>
+              <w:instrText xml:space="preserve"> PAGEREF _Toc8308390 \h </w:instrText>
+            </w:r>
+            <w:r>
+              <w:rPr>
+                <w:noProof/>
+                <w:webHidden/>
+              </w:rPr>
+            </w:r>
+            <w:r>
+              <w:rPr>
+                <w:noProof/>
+                <w:webHidden/>
+              </w:rPr>
+              <w:fldChar w:fldCharType="separate"/>
+            </w:r>
+            <w:r>
+              <w:rPr>
+                <w:noProof/>
+                <w:webHidden/>
+              </w:rPr>
+              <w:t>6</w:t>
             </w:r>
             <w:r>
               <w:rPr>
@@ -5648,13 +6779,13 @@
               <w:lang w:eastAsia="fr-CH"/>
             </w:rPr>
           </w:pPr>
-          <w:hyperlink w:anchor="_Toc8139080" w:history="1">
+          <w:hyperlink w:anchor="_Toc8308391" w:history="1">
             <w:r>
               <w:rPr>
                 <w:rStyle w:val="Lienhypertexte"/>
                 <w:noProof/>
               </w:rPr>
-              <w:t>4.4</w:t>
+              <w:t>8.1</w:t>
             </w:r>
             <w:r>
               <w:rPr>
@@ -5691,7 +6822,7 @@
                 <w:noProof/>
                 <w:webHidden/>
               </w:rPr>
-              <w:instrText xml:space="preserve"> PAGEREF _Toc8139080 \h </w:instrText>
+              <w:instrText xml:space="preserve"> PAGEREF _Toc8308391 \h </w:instrText>
             </w:r>
             <w:r>
               <w:rPr>
@@ -5711,7 +6842,95 @@
                 <w:noProof/>
                 <w:webHidden/>
               </w:rPr>
-              <w:t>4</w:t>
+              <w:t>6</w:t>
+            </w:r>
+            <w:r>
+              <w:rPr>
+                <w:noProof/>
+                <w:webHidden/>
+              </w:rPr>
+              <w:fldChar w:fldCharType="end"/>
+            </w:r>
+          </w:hyperlink>
+        </w:p>
+        <w:p>
+          <w:pPr>
+            <w:pStyle w:val="TM2"/>
+            <w:tabs>
+              <w:tab w:val="left" w:pos="880"/>
+              <w:tab w:val="right" w:leader="dot" w:pos="9396"/>
+            </w:tabs>
+            <w:rPr>
+              <w:noProof/>
+              <w:sz w:val="22"/>
+              <w:szCs w:val="22"/>
+              <w:lang w:eastAsia="fr-CH"/>
+            </w:rPr>
+          </w:pPr>
+          <w:hyperlink w:anchor="_Toc8308392" w:history="1">
+            <w:r>
+              <w:rPr>
+                <w:rStyle w:val="Lienhypertexte"/>
+                <w:noProof/>
+              </w:rPr>
+              <w:t>8.2</w:t>
+            </w:r>
+            <w:r>
+              <w:rPr>
+                <w:noProof/>
+                <w:sz w:val="22"/>
+                <w:szCs w:val="22"/>
+                <w:lang w:eastAsia="fr-CH"/>
+              </w:rPr>
+              <w:tab/>
+            </w:r>
+            <w:r>
+              <w:rPr>
+                <w:rStyle w:val="Lienhypertexte"/>
+                <w:noProof/>
+              </w:rPr>
+              <w:t>Planning effectif</w:t>
+            </w:r>
+            <w:r>
+              <w:rPr>
+                <w:noProof/>
+                <w:webHidden/>
+              </w:rPr>
+              <w:tab/>
+            </w:r>
+            <w:r>
+              <w:rPr>
+                <w:noProof/>
+                <w:webHidden/>
+              </w:rPr>
+              <w:fldChar w:fldCharType="begin"/>
+            </w:r>
+            <w:r>
+              <w:rPr>
+                <w:noProof/>
+                <w:webHidden/>
+              </w:rPr>
+              <w:instrText xml:space="preserve"> PAGEREF _Toc8308392 \h </w:instrText>
+            </w:r>
+            <w:r>
+              <w:rPr>
+                <w:noProof/>
+                <w:webHidden/>
+              </w:rPr>
+            </w:r>
+            <w:r>
+              <w:rPr>
+                <w:noProof/>
+                <w:webHidden/>
+              </w:rPr>
+              <w:fldChar w:fldCharType="separate"/>
+            </w:r>
+            <w:r>
+              <w:rPr>
+                <w:noProof/>
+                <w:webHidden/>
+              </w:rPr>
+              <w:t>6</w:t>
             </w:r>
             <w:r>
               <w:rPr>
@@ -5736,13 +6955,13 @@
               <w:lang w:eastAsia="fr-CH"/>
             </w:rPr>
           </w:pPr>
-          <w:hyperlink w:anchor="_Toc8139081" w:history="1">
+          <w:hyperlink w:anchor="_Toc8308393" w:history="1">
             <w:r>
               <w:rPr>
                 <w:rStyle w:val="Lienhypertexte"/>
                 <w:noProof/>
               </w:rPr>
-              <w:t>5</w:t>
+              <w:t>9</w:t>
             </w:r>
             <w:r>
               <w:rPr>
@@ -5758,7 +6977,7 @@
                 <w:rStyle w:val="Lienhypertexte"/>
                 <w:noProof/>
               </w:rPr>
-              <w:t>Analyse organique</w:t>
+              <w:t>Glossaire</w:t>
             </w:r>
             <w:r>
               <w:rPr>
@@ -5779,7 +6998,7 @@
                 <w:noProof/>
                 <w:webHidden/>
               </w:rPr>
-              <w:instrText xml:space="preserve"> PAGEREF _Toc8139081 \h </w:instrText>
+              <w:instrText xml:space="preserve"> PAGEREF _Toc8308393 \h </w:instrText>
             </w:r>
             <w:r>
               <w:rPr>
@@ -5799,7 +7018,95 @@
                 <w:noProof/>
                 <w:webHidden/>
               </w:rPr>
-              <w:t>5</w:t>
+              <w:t>6</w:t>
+            </w:r>
+            <w:r>
+              <w:rPr>
+                <w:noProof/>
+                <w:webHidden/>
+              </w:rPr>
+              <w:fldChar w:fldCharType="end"/>
+            </w:r>
+          </w:hyperlink>
+        </w:p>
+        <w:p>
+          <w:pPr>
+            <w:pStyle w:val="TM1"/>
+            <w:tabs>
+              <w:tab w:val="left" w:pos="660"/>
+              <w:tab w:val="right" w:leader="dot" w:pos="9396"/>
+            </w:tabs>
+            <w:rPr>
+              <w:noProof/>
+              <w:sz w:val="22"/>
+              <w:szCs w:val="22"/>
+              <w:lang w:eastAsia="fr-CH"/>
+            </w:rPr>
+          </w:pPr>
+          <w:hyperlink w:anchor="_Toc8308394" w:history="1">
+            <w:r>
+              <w:rPr>
+                <w:rStyle w:val="Lienhypertexte"/>
+                <w:noProof/>
+              </w:rPr>
+              <w:t>10</w:t>
+            </w:r>
+            <w:r>
+              <w:rPr>
+                <w:noProof/>
+                <w:sz w:val="22"/>
+                <w:szCs w:val="22"/>
+                <w:lang w:eastAsia="fr-CH"/>
+              </w:rPr>
+              <w:tab/>
+            </w:r>
+            <w:r>
+              <w:rPr>
+                <w:rStyle w:val="Lienhypertexte"/>
+                <w:noProof/>
+              </w:rPr>
+              <w:t>Bibliographie</w:t>
+            </w:r>
+            <w:r>
+              <w:rPr>
+                <w:noProof/>
+                <w:webHidden/>
+              </w:rPr>
+              <w:tab/>
+            </w:r>
+            <w:r>
+              <w:rPr>
+                <w:noProof/>
+                <w:webHidden/>
+              </w:rPr>
+              <w:fldChar w:fldCharType="begin"/>
+            </w:r>
+            <w:r>
+              <w:rPr>
+                <w:noProof/>
+                <w:webHidden/>
+              </w:rPr>
+              <w:instrText xml:space="preserve"> PAGEREF _Toc8308394 \h </w:instrText>
+            </w:r>
+            <w:r>
+              <w:rPr>
+                <w:noProof/>
+                <w:webHidden/>
+              </w:rPr>
+            </w:r>
+            <w:r>
+              <w:rPr>
+                <w:noProof/>
+                <w:webHidden/>
+              </w:rPr>
+              <w:fldChar w:fldCharType="separate"/>
+            </w:r>
+            <w:r>
+              <w:rPr>
+                <w:noProof/>
+                <w:webHidden/>
+              </w:rPr>
+              <w:t>6</w:t>
             </w:r>
             <w:r>
               <w:rPr>
@@ -5824,13 +7131,13 @@
               <w:lang w:eastAsia="fr-CH"/>
             </w:rPr>
           </w:pPr>
-          <w:hyperlink w:anchor="_Toc8139082" w:history="1">
+          <w:hyperlink w:anchor="_Toc8308395" w:history="1">
             <w:r>
               <w:rPr>
                 <w:rStyle w:val="Lienhypertexte"/>
                 <w:noProof/>
               </w:rPr>
-              <w:t>5.1</w:t>
+              <w:t>10.1</w:t>
             </w:r>
             <w:r>
               <w:rPr>
@@ -5846,7 +7153,7 @@
                 <w:rStyle w:val="Lienhypertexte"/>
                 <w:noProof/>
               </w:rPr>
-              <w:t>Architecture du code</w:t>
+              <w:t>Codes repris</w:t>
             </w:r>
             <w:r>
               <w:rPr>
@@ -5867,7 +7174,7 @@
                 <w:noProof/>
                 <w:webHidden/>
               </w:rPr>
-              <w:instrText xml:space="preserve"> PAGEREF _Toc8139082 \h </w:instrText>
+              <w:instrText xml:space="preserve"> PAGEREF _Toc8308395 \h </w:instrText>
             </w:r>
             <w:r>
               <w:rPr>
@@ -5887,183 +7194,7 @@
                 <w:noProof/>
                 <w:webHidden/>
               </w:rPr>
-              <w:t>5</w:t>
-            </w:r>
-            <w:r>
-              <w:rPr>
-                <w:noProof/>
-                <w:webHidden/>
-              </w:rPr>
-              <w:fldChar w:fldCharType="end"/>
-            </w:r>
-          </w:hyperlink>
-        </w:p>
-        <w:p>
-          <w:pPr>
-            <w:pStyle w:val="TM3"/>
-            <w:tabs>
-              <w:tab w:val="left" w:pos="1100"/>
-              <w:tab w:val="right" w:leader="dot" w:pos="9396"/>
-            </w:tabs>
-            <w:rPr>
-              <w:noProof/>
-              <w:sz w:val="22"/>
-              <w:szCs w:val="22"/>
-              <w:lang w:eastAsia="fr-CH"/>
-            </w:rPr>
-          </w:pPr>
-          <w:hyperlink w:anchor="_Toc8139083" w:history="1">
-            <w:r>
-              <w:rPr>
-                <w:rStyle w:val="Lienhypertexte"/>
-                <w:noProof/>
-              </w:rPr>
-              <w:t>5.1.1</w:t>
-            </w:r>
-            <w:r>
-              <w:rPr>
-                <w:noProof/>
-                <w:sz w:val="22"/>
-                <w:szCs w:val="22"/>
-                <w:lang w:eastAsia="fr-CH"/>
-              </w:rPr>
-              <w:tab/>
-            </w:r>
-            <w:r>
-              <w:rPr>
-                <w:rStyle w:val="Lienhypertexte"/>
-                <w:noProof/>
-              </w:rPr>
-              <w:t>Arborescence des fichiers</w:t>
-            </w:r>
-            <w:r>
-              <w:rPr>
-                <w:noProof/>
-                <w:webHidden/>
-              </w:rPr>
-              <w:tab/>
-            </w:r>
-            <w:r>
-              <w:rPr>
-                <w:noProof/>
-                <w:webHidden/>
-              </w:rPr>
-              <w:fldChar w:fldCharType="begin"/>
-            </w:r>
-            <w:r>
-              <w:rPr>
-                <w:noProof/>
-                <w:webHidden/>
-              </w:rPr>
-              <w:instrText xml:space="preserve"> PAGEREF _Toc8139083 \h </w:instrText>
-            </w:r>
-            <w:r>
-              <w:rPr>
-                <w:noProof/>
-                <w:webHidden/>
-              </w:rPr>
-            </w:r>
-            <w:r>
-              <w:rPr>
-                <w:noProof/>
-                <w:webHidden/>
-              </w:rPr>
-              <w:fldChar w:fldCharType="separate"/>
-            </w:r>
-            <w:r>
-              <w:rPr>
-                <w:noProof/>
-                <w:webHidden/>
-              </w:rPr>
-              <w:t>5</w:t>
-            </w:r>
-            <w:r>
-              <w:rPr>
-                <w:noProof/>
-                <w:webHidden/>
-              </w:rPr>
-              <w:fldChar w:fldCharType="end"/>
-            </w:r>
-          </w:hyperlink>
-        </w:p>
-        <w:p>
-          <w:pPr>
-            <w:pStyle w:val="TM3"/>
-            <w:tabs>
-              <w:tab w:val="left" w:pos="1100"/>
-              <w:tab w:val="right" w:leader="dot" w:pos="9396"/>
-            </w:tabs>
-            <w:rPr>
-              <w:noProof/>
-              <w:sz w:val="22"/>
-              <w:szCs w:val="22"/>
-              <w:lang w:eastAsia="fr-CH"/>
-            </w:rPr>
-          </w:pPr>
-          <w:hyperlink w:anchor="_Toc8139084" w:history="1">
-            <w:r>
-              <w:rPr>
-                <w:rStyle w:val="Lienhypertexte"/>
-                <w:noProof/>
-              </w:rPr>
-              <w:t>5.1.2</w:t>
-            </w:r>
-            <w:r>
-              <w:rPr>
-                <w:noProof/>
-                <w:sz w:val="22"/>
-                <w:szCs w:val="22"/>
-                <w:lang w:eastAsia="fr-CH"/>
-              </w:rPr>
-              <w:tab/>
-            </w:r>
-            <w:r>
-              <w:rPr>
-                <w:rStyle w:val="Lienhypertexte"/>
-                <w:noProof/>
-              </w:rPr>
-              <w:t>Diagrammes de classes</w:t>
-            </w:r>
-            <w:r>
-              <w:rPr>
-                <w:noProof/>
-                <w:webHidden/>
-              </w:rPr>
-              <w:tab/>
-            </w:r>
-            <w:r>
-              <w:rPr>
-                <w:noProof/>
-                <w:webHidden/>
-              </w:rPr>
-              <w:fldChar w:fldCharType="begin"/>
-            </w:r>
-            <w:r>
-              <w:rPr>
-                <w:noProof/>
-                <w:webHidden/>
-              </w:rPr>
-              <w:instrText xml:space="preserve"> PAGEREF _Toc8139084 \h </w:instrText>
-            </w:r>
-            <w:r>
-              <w:rPr>
-                <w:noProof/>
-                <w:webHidden/>
-              </w:rPr>
-            </w:r>
-            <w:r>
-              <w:rPr>
-                <w:noProof/>
-                <w:webHidden/>
-              </w:rPr>
-              <w:fldChar w:fldCharType="separate"/>
-            </w:r>
-            <w:r>
-              <w:rPr>
-                <w:noProof/>
-                <w:webHidden/>
-              </w:rPr>
-              <w:t>5</w:t>
+              <w:t>6</w:t>
             </w:r>
             <w:r>
               <w:rPr>
@@ -6088,13 +7219,13 @@
               <w:lang w:eastAsia="fr-CH"/>
             </w:rPr>
           </w:pPr>
-          <w:hyperlink w:anchor="_Toc8139085" w:history="1">
+          <w:hyperlink w:anchor="_Toc8308396" w:history="1">
             <w:r>
               <w:rPr>
                 <w:rStyle w:val="Lienhypertexte"/>
                 <w:noProof/>
               </w:rPr>
-              <w:t>5.2</w:t>
+              <w:t>10.2</w:t>
             </w:r>
             <w:r>
               <w:rPr>
@@ -6110,7 +7241,7 @@
                 <w:rStyle w:val="Lienhypertexte"/>
                 <w:noProof/>
               </w:rPr>
-              <w:t>Outils</w:t>
+              <w:t>Sites utilisés</w:t>
             </w:r>
             <w:r>
               <w:rPr>
@@ -6131,7 +7262,7 @@
                 <w:noProof/>
                 <w:webHidden/>
               </w:rPr>
-              <w:instrText xml:space="preserve"> PAGEREF _Toc8139085 \h </w:instrText>
+              <w:instrText xml:space="preserve"> PAGEREF _Toc8308396 \h </w:instrText>
             </w:r>
             <w:r>
               <w:rPr>
@@ -6151,183 +7282,7 @@
                 <w:noProof/>
                 <w:webHidden/>
               </w:rPr>
-              <w:t>5</w:t>
-            </w:r>
-            <w:r>
-              <w:rPr>
-                <w:noProof/>
-                <w:webHidden/>
-              </w:rPr>
-              <w:fldChar w:fldCharType="end"/>
-            </w:r>
-          </w:hyperlink>
-        </w:p>
-        <w:p>
-          <w:pPr>
-            <w:pStyle w:val="TM1"/>
-            <w:tabs>
-              <w:tab w:val="left" w:pos="420"/>
-              <w:tab w:val="right" w:leader="dot" w:pos="9396"/>
-            </w:tabs>
-            <w:rPr>
-              <w:noProof/>
-              <w:sz w:val="22"/>
-              <w:szCs w:val="22"/>
-              <w:lang w:eastAsia="fr-CH"/>
-            </w:rPr>
-          </w:pPr>
-          <w:hyperlink w:anchor="_Toc8139086" w:history="1">
-            <w:r>
-              <w:rPr>
-                <w:rStyle w:val="Lienhypertexte"/>
-                <w:noProof/>
-              </w:rPr>
               <w:t>6</w:t>
-            </w:r>
-            <w:r>
-              <w:rPr>
-                <w:noProof/>
-                <w:sz w:val="22"/>
-                <w:szCs w:val="22"/>
-                <w:lang w:eastAsia="fr-CH"/>
-              </w:rPr>
-              <w:tab/>
-            </w:r>
-            <w:r>
-              <w:rPr>
-                <w:rStyle w:val="Lienhypertexte"/>
-                <w:noProof/>
-              </w:rPr>
-              <w:t>Tests</w:t>
-            </w:r>
-            <w:r>
-              <w:rPr>
-                <w:noProof/>
-                <w:webHidden/>
-              </w:rPr>
-              <w:tab/>
-            </w:r>
-            <w:r>
-              <w:rPr>
-                <w:noProof/>
-                <w:webHidden/>
-              </w:rPr>
-              <w:fldChar w:fldCharType="begin"/>
-            </w:r>
-            <w:r>
-              <w:rPr>
-                <w:noProof/>
-                <w:webHidden/>
-              </w:rPr>
-              <w:instrText xml:space="preserve"> PAGEREF _Toc8139086 \h </w:instrText>
-            </w:r>
-            <w:r>
-              <w:rPr>
-                <w:noProof/>
-                <w:webHidden/>
-              </w:rPr>
-            </w:r>
-            <w:r>
-              <w:rPr>
-                <w:noProof/>
-                <w:webHidden/>
-              </w:rPr>
-              <w:fldChar w:fldCharType="separate"/>
-            </w:r>
-            <w:r>
-              <w:rPr>
-                <w:noProof/>
-                <w:webHidden/>
-              </w:rPr>
-              <w:t>5</w:t>
-            </w:r>
-            <w:r>
-              <w:rPr>
-                <w:noProof/>
-                <w:webHidden/>
-              </w:rPr>
-              <w:fldChar w:fldCharType="end"/>
-            </w:r>
-          </w:hyperlink>
-        </w:p>
-        <w:p>
-          <w:pPr>
-            <w:pStyle w:val="TM1"/>
-            <w:tabs>
-              <w:tab w:val="left" w:pos="420"/>
-              <w:tab w:val="right" w:leader="dot" w:pos="9396"/>
-            </w:tabs>
-            <w:rPr>
-              <w:noProof/>
-              <w:sz w:val="22"/>
-              <w:szCs w:val="22"/>
-              <w:lang w:eastAsia="fr-CH"/>
-            </w:rPr>
-          </w:pPr>
-          <w:hyperlink w:anchor="_Toc8139087" w:history="1">
-            <w:r>
-              <w:rPr>
-                <w:rStyle w:val="Lienhypertexte"/>
-                <w:noProof/>
-              </w:rPr>
-              <w:t>7</w:t>
-            </w:r>
-            <w:r>
-              <w:rPr>
-                <w:noProof/>
-                <w:sz w:val="22"/>
-                <w:szCs w:val="22"/>
-                <w:lang w:eastAsia="fr-CH"/>
-              </w:rPr>
-              <w:tab/>
-            </w:r>
-            <w:r>
-              <w:rPr>
-                <w:rStyle w:val="Lienhypertexte"/>
-                <w:noProof/>
-              </w:rPr>
-              <w:t>Conclusion</w:t>
-            </w:r>
-            <w:r>
-              <w:rPr>
-                <w:noProof/>
-                <w:webHidden/>
-              </w:rPr>
-              <w:tab/>
-            </w:r>
-            <w:r>
-              <w:rPr>
-                <w:noProof/>
-                <w:webHidden/>
-              </w:rPr>
-              <w:fldChar w:fldCharType="begin"/>
-            </w:r>
-            <w:r>
-              <w:rPr>
-                <w:noProof/>
-                <w:webHidden/>
-              </w:rPr>
-              <w:instrText xml:space="preserve"> PAGEREF _Toc8139087 \h </w:instrText>
-            </w:r>
-            <w:r>
-              <w:rPr>
-                <w:noProof/>
-                <w:webHidden/>
-              </w:rPr>
-            </w:r>
-            <w:r>
-              <w:rPr>
-                <w:noProof/>
-                <w:webHidden/>
-              </w:rPr>
-              <w:fldChar w:fldCharType="separate"/>
-            </w:r>
-            <w:r>
-              <w:rPr>
-                <w:noProof/>
-                <w:webHidden/>
-              </w:rPr>
-              <w:t>5</w:t>
             </w:r>
             <w:r>
               <w:rPr>
@@ -6352,13 +7307,13 @@
               <w:lang w:eastAsia="fr-CH"/>
             </w:rPr>
           </w:pPr>
-          <w:hyperlink w:anchor="_Toc8139088" w:history="1">
+          <w:hyperlink w:anchor="_Toc8308397" w:history="1">
             <w:r>
               <w:rPr>
                 <w:rStyle w:val="Lienhypertexte"/>
                 <w:noProof/>
               </w:rPr>
-              <w:t>7.1</w:t>
+              <w:t>10.3</w:t>
             </w:r>
             <w:r>
               <w:rPr>
@@ -6374,7 +7329,7 @@
                 <w:rStyle w:val="Lienhypertexte"/>
                 <w:noProof/>
               </w:rPr>
-              <w:t>Bilan Personnel</w:t>
+              <w:t>Aides reçues</w:t>
             </w:r>
             <w:r>
               <w:rPr>
@@ -6395,7 +7350,7 @@
                 <w:noProof/>
                 <w:webHidden/>
               </w:rPr>
-              <w:instrText xml:space="preserve"> PAGEREF _Toc8139088 \h </w:instrText>
+              <w:instrText xml:space="preserve"> PAGEREF _Toc8308397 \h </w:instrText>
             </w:r>
             <w:r>
               <w:rPr>
@@ -6415,7 +7370,7 @@
                 <w:noProof/>
                 <w:webHidden/>
               </w:rPr>
-              <w:t>5</w:t>
+              <w:t>6</w:t>
             </w:r>
             <w:r>
               <w:rPr>
@@ -6430,7 +7385,7 @@
           <w:pPr>
             <w:pStyle w:val="TM1"/>
             <w:tabs>
-              <w:tab w:val="left" w:pos="420"/>
+              <w:tab w:val="left" w:pos="660"/>
               <w:tab w:val="right" w:leader="dot" w:pos="9396"/>
             </w:tabs>
             <w:rPr>
@@ -6440,13 +7395,13 @@
               <w:lang w:eastAsia="fr-CH"/>
             </w:rPr>
           </w:pPr>
-          <w:hyperlink w:anchor="_Toc8139089" w:history="1">
+          <w:hyperlink w:anchor="_Toc8308398" w:history="1">
             <w:r>
               <w:rPr>
                 <w:rStyle w:val="Lienhypertexte"/>
                 <w:noProof/>
               </w:rPr>
-              <w:t>8</w:t>
+              <w:t>11</w:t>
             </w:r>
             <w:r>
               <w:rPr>
@@ -6462,7 +7417,7 @@
                 <w:rStyle w:val="Lienhypertexte"/>
                 <w:noProof/>
               </w:rPr>
-              <w:t>Planning</w:t>
+              <w:t>Table des illustrations</w:t>
             </w:r>
             <w:r>
               <w:rPr>
@@ -6483,7 +7438,7 @@
                 <w:noProof/>
                 <w:webHidden/>
               </w:rPr>
-              <w:instrText xml:space="preserve"> PAGEREF _Toc8139089 \h </w:instrText>
+              <w:instrText xml:space="preserve"> PAGEREF _Toc8308398 \h </w:instrText>
             </w:r>
             <w:r>
               <w:rPr>
@@ -6503,7 +7458,7 @@
                 <w:noProof/>
                 <w:webHidden/>
               </w:rPr>
-              <w:t>5</w:t>
+              <w:t>6</w:t>
             </w:r>
             <w:r>
               <w:rPr>
@@ -6528,13 +7483,13 @@
               <w:lang w:eastAsia="fr-CH"/>
             </w:rPr>
           </w:pPr>
-          <w:hyperlink w:anchor="_Toc8139090" w:history="1">
+          <w:hyperlink w:anchor="_Toc8308399" w:history="1">
             <w:r>
               <w:rPr>
                 <w:rStyle w:val="Lienhypertexte"/>
                 <w:noProof/>
               </w:rPr>
-              <w:t>8.1</w:t>
+              <w:t>11.1</w:t>
             </w:r>
             <w:r>
               <w:rPr>
@@ -6550,7 +7505,7 @@
                 <w:rStyle w:val="Lienhypertexte"/>
                 <w:noProof/>
               </w:rPr>
-              <w:t>Planning prévisionnel</w:t>
+              <w:t>Figures</w:t>
             </w:r>
             <w:r>
               <w:rPr>
@@ -6571,7 +7526,7 @@
                 <w:noProof/>
                 <w:webHidden/>
               </w:rPr>
-              <w:instrText xml:space="preserve"> PAGEREF _Toc8139090 \h </w:instrText>
+              <w:instrText xml:space="preserve"> PAGEREF _Toc8308399 \h </w:instrText>
             </w:r>
             <w:r>
               <w:rPr>
@@ -6591,7 +7546,7 @@
                 <w:noProof/>
                 <w:webHidden/>
               </w:rPr>
-              <w:t>5</w:t>
+              <w:t>6</w:t>
             </w:r>
             <w:r>
               <w:rPr>
@@ -6616,13 +7571,13 @@
               <w:lang w:eastAsia="fr-CH"/>
             </w:rPr>
           </w:pPr>
-          <w:hyperlink w:anchor="_Toc8139091" w:history="1">
+          <w:hyperlink w:anchor="_Toc8308400" w:history="1">
             <w:r>
               <w:rPr>
                 <w:rStyle w:val="Lienhypertexte"/>
                 <w:noProof/>
               </w:rPr>
-              <w:t>8.2</w:t>
+              <w:t>11.2</w:t>
             </w:r>
             <w:r>
               <w:rPr>
@@ -6638,7 +7593,7 @@
                 <w:rStyle w:val="Lienhypertexte"/>
                 <w:noProof/>
               </w:rPr>
-              <w:t>Planning effectif</w:t>
+              <w:t>Tableaux</w:t>
             </w:r>
             <w:r>
               <w:rPr>
@@ -6659,7 +7614,7 @@
                 <w:noProof/>
                 <w:webHidden/>
               </w:rPr>
-              <w:instrText xml:space="preserve"> PAGEREF _Toc8139091 \h </w:instrText>
+              <w:instrText xml:space="preserve"> PAGEREF _Toc8308400 \h </w:instrText>
             </w:r>
             <w:r>
               <w:rPr>
@@ -6679,95 +7634,7 @@
                 <w:noProof/>
                 <w:webHidden/>
               </w:rPr>
-              <w:t>5</w:t>
-            </w:r>
-            <w:r>
-              <w:rPr>
-                <w:noProof/>
-                <w:webHidden/>
-              </w:rPr>
-              <w:fldChar w:fldCharType="end"/>
-            </w:r>
-          </w:hyperlink>
-        </w:p>
-        <w:p>
-          <w:pPr>
-            <w:pStyle w:val="TM1"/>
-            <w:tabs>
-              <w:tab w:val="left" w:pos="420"/>
-              <w:tab w:val="right" w:leader="dot" w:pos="9396"/>
-            </w:tabs>
-            <w:rPr>
-              <w:noProof/>
-              <w:sz w:val="22"/>
-              <w:szCs w:val="22"/>
-              <w:lang w:eastAsia="fr-CH"/>
-            </w:rPr>
-          </w:pPr>
-          <w:hyperlink w:anchor="_Toc8139092" w:history="1">
-            <w:r>
-              <w:rPr>
-                <w:rStyle w:val="Lienhypertexte"/>
-                <w:noProof/>
-              </w:rPr>
-              <w:t>9</w:t>
-            </w:r>
-            <w:r>
-              <w:rPr>
-                <w:noProof/>
-                <w:sz w:val="22"/>
-                <w:szCs w:val="22"/>
-                <w:lang w:eastAsia="fr-CH"/>
-              </w:rPr>
-              <w:tab/>
-            </w:r>
-            <w:r>
-              <w:rPr>
-                <w:rStyle w:val="Lienhypertexte"/>
-                <w:noProof/>
-              </w:rPr>
-              <w:t>Glossaire</w:t>
-            </w:r>
-            <w:r>
-              <w:rPr>
-                <w:noProof/>
-                <w:webHidden/>
-              </w:rPr>
-              <w:tab/>
-            </w:r>
-            <w:r>
-              <w:rPr>
-                <w:noProof/>
-                <w:webHidden/>
-              </w:rPr>
-              <w:fldChar w:fldCharType="begin"/>
-            </w:r>
-            <w:r>
-              <w:rPr>
-                <w:noProof/>
-                <w:webHidden/>
-              </w:rPr>
-              <w:instrText xml:space="preserve"> PAGEREF _Toc8139092 \h </w:instrText>
-            </w:r>
-            <w:r>
-              <w:rPr>
-                <w:noProof/>
-                <w:webHidden/>
-              </w:rPr>
-            </w:r>
-            <w:r>
-              <w:rPr>
-                <w:noProof/>
-                <w:webHidden/>
-              </w:rPr>
-              <w:fldChar w:fldCharType="separate"/>
-            </w:r>
-            <w:r>
-              <w:rPr>
-                <w:noProof/>
-                <w:webHidden/>
-              </w:rPr>
-              <w:t>5</w:t>
+              <w:t>6</w:t>
             </w:r>
             <w:r>
               <w:rPr>
@@ -6792,13 +7659,13 @@
               <w:lang w:eastAsia="fr-CH"/>
             </w:rPr>
           </w:pPr>
-          <w:hyperlink w:anchor="_Toc8139093" w:history="1">
+          <w:hyperlink w:anchor="_Toc8308401" w:history="1">
             <w:r>
               <w:rPr>
                 <w:rStyle w:val="Lienhypertexte"/>
                 <w:noProof/>
               </w:rPr>
-              <w:t>10</w:t>
+              <w:t>12</w:t>
             </w:r>
             <w:r>
               <w:rPr>
@@ -6814,7 +7681,7 @@
                 <w:rStyle w:val="Lienhypertexte"/>
                 <w:noProof/>
               </w:rPr>
-              <w:t>Bibliographie</w:t>
+              <w:t>Annexe</w:t>
             </w:r>
             <w:r>
               <w:rPr>
@@ -6835,623 +7702,7 @@
                 <w:noProof/>
                 <w:webHidden/>
               </w:rPr>
-              <w:instrText xml:space="preserve"> PAGEREF _Toc8139093 \h </w:instrText>
-            </w:r>
-            <w:r>
-              <w:rPr>
-                <w:noProof/>
-                <w:webHidden/>
-              </w:rPr>
-            </w:r>
-            <w:r>
-              <w:rPr>
-                <w:noProof/>
-                <w:webHidden/>
-              </w:rPr>
-              <w:fldChar w:fldCharType="separate"/>
-            </w:r>
-            <w:r>
-              <w:rPr>
-                <w:noProof/>
-                <w:webHidden/>
-              </w:rPr>
-              <w:t>5</w:t>
-            </w:r>
-            <w:r>
-              <w:rPr>
-                <w:noProof/>
-                <w:webHidden/>
-              </w:rPr>
-              <w:fldChar w:fldCharType="end"/>
-            </w:r>
-          </w:hyperlink>
-        </w:p>
-        <w:p>
-          <w:pPr>
-            <w:pStyle w:val="TM2"/>
-            <w:tabs>
-              <w:tab w:val="left" w:pos="880"/>
-              <w:tab w:val="right" w:leader="dot" w:pos="9396"/>
-            </w:tabs>
-            <w:rPr>
-              <w:noProof/>
-              <w:sz w:val="22"/>
-              <w:szCs w:val="22"/>
-              <w:lang w:eastAsia="fr-CH"/>
-            </w:rPr>
-          </w:pPr>
-          <w:hyperlink w:anchor="_Toc8139094" w:history="1">
-            <w:r>
-              <w:rPr>
-                <w:rStyle w:val="Lienhypertexte"/>
-                <w:noProof/>
-              </w:rPr>
-              <w:t>10.1</w:t>
-            </w:r>
-            <w:r>
-              <w:rPr>
-                <w:noProof/>
-                <w:sz w:val="22"/>
-                <w:szCs w:val="22"/>
-                <w:lang w:eastAsia="fr-CH"/>
-              </w:rPr>
-              <w:tab/>
-            </w:r>
-            <w:r>
-              <w:rPr>
-                <w:rStyle w:val="Lienhypertexte"/>
-                <w:noProof/>
-              </w:rPr>
-              <w:t>Codes repris</w:t>
-            </w:r>
-            <w:r>
-              <w:rPr>
-                <w:noProof/>
-                <w:webHidden/>
-              </w:rPr>
-              <w:tab/>
-            </w:r>
-            <w:r>
-              <w:rPr>
-                <w:noProof/>
-                <w:webHidden/>
-              </w:rPr>
-              <w:fldChar w:fldCharType="begin"/>
-            </w:r>
-            <w:r>
-              <w:rPr>
-                <w:noProof/>
-                <w:webHidden/>
-              </w:rPr>
-              <w:instrText xml:space="preserve"> PAGEREF _Toc8139094 \h </w:instrText>
-            </w:r>
-            <w:r>
-              <w:rPr>
-                <w:noProof/>
-                <w:webHidden/>
-              </w:rPr>
-            </w:r>
-            <w:r>
-              <w:rPr>
-                <w:noProof/>
-                <w:webHidden/>
-              </w:rPr>
-              <w:fldChar w:fldCharType="separate"/>
-            </w:r>
-            <w:r>
-              <w:rPr>
-                <w:noProof/>
-                <w:webHidden/>
-              </w:rPr>
-              <w:t>5</w:t>
-            </w:r>
-            <w:r>
-              <w:rPr>
-                <w:noProof/>
-                <w:webHidden/>
-              </w:rPr>
-              <w:fldChar w:fldCharType="end"/>
-            </w:r>
-          </w:hyperlink>
-        </w:p>
-        <w:p>
-          <w:pPr>
-            <w:pStyle w:val="TM2"/>
-            <w:tabs>
-              <w:tab w:val="left" w:pos="880"/>
-              <w:tab w:val="right" w:leader="dot" w:pos="9396"/>
-            </w:tabs>
-            <w:rPr>
-              <w:noProof/>
-              <w:sz w:val="22"/>
-              <w:szCs w:val="22"/>
-              <w:lang w:eastAsia="fr-CH"/>
-            </w:rPr>
-          </w:pPr>
-          <w:hyperlink w:anchor="_Toc8139095" w:history="1">
-            <w:r>
-              <w:rPr>
-                <w:rStyle w:val="Lienhypertexte"/>
-                <w:noProof/>
-              </w:rPr>
-              <w:t>10.2</w:t>
-            </w:r>
-            <w:r>
-              <w:rPr>
-                <w:noProof/>
-                <w:sz w:val="22"/>
-                <w:szCs w:val="22"/>
-                <w:lang w:eastAsia="fr-CH"/>
-              </w:rPr>
-              <w:tab/>
-            </w:r>
-            <w:r>
-              <w:rPr>
-                <w:rStyle w:val="Lienhypertexte"/>
-                <w:noProof/>
-              </w:rPr>
-              <w:t>Sites utilisés</w:t>
-            </w:r>
-            <w:r>
-              <w:rPr>
-                <w:noProof/>
-                <w:webHidden/>
-              </w:rPr>
-              <w:tab/>
-            </w:r>
-            <w:r>
-              <w:rPr>
-                <w:noProof/>
-                <w:webHidden/>
-              </w:rPr>
-              <w:fldChar w:fldCharType="begin"/>
-            </w:r>
-            <w:r>
-              <w:rPr>
-                <w:noProof/>
-                <w:webHidden/>
-              </w:rPr>
-              <w:instrText xml:space="preserve"> PAGEREF _Toc8139095 \h </w:instrText>
-            </w:r>
-            <w:r>
-              <w:rPr>
-                <w:noProof/>
-                <w:webHidden/>
-              </w:rPr>
-            </w:r>
-            <w:r>
-              <w:rPr>
-                <w:noProof/>
-                <w:webHidden/>
-              </w:rPr>
-              <w:fldChar w:fldCharType="separate"/>
-            </w:r>
-            <w:r>
-              <w:rPr>
-                <w:noProof/>
-                <w:webHidden/>
-              </w:rPr>
-              <w:t>5</w:t>
-            </w:r>
-            <w:r>
-              <w:rPr>
-                <w:noProof/>
-                <w:webHidden/>
-              </w:rPr>
-              <w:fldChar w:fldCharType="end"/>
-            </w:r>
-          </w:hyperlink>
-        </w:p>
-        <w:p>
-          <w:pPr>
-            <w:pStyle w:val="TM2"/>
-            <w:tabs>
-              <w:tab w:val="left" w:pos="880"/>
-              <w:tab w:val="right" w:leader="dot" w:pos="9396"/>
-            </w:tabs>
-            <w:rPr>
-              <w:noProof/>
-              <w:sz w:val="22"/>
-              <w:szCs w:val="22"/>
-              <w:lang w:eastAsia="fr-CH"/>
-            </w:rPr>
-          </w:pPr>
-          <w:hyperlink w:anchor="_Toc8139096" w:history="1">
-            <w:r>
-              <w:rPr>
-                <w:rStyle w:val="Lienhypertexte"/>
-                <w:noProof/>
-              </w:rPr>
-              <w:t>10.3</w:t>
-            </w:r>
-            <w:r>
-              <w:rPr>
-                <w:noProof/>
-                <w:sz w:val="22"/>
-                <w:szCs w:val="22"/>
-                <w:lang w:eastAsia="fr-CH"/>
-              </w:rPr>
-              <w:tab/>
-            </w:r>
-            <w:r>
-              <w:rPr>
-                <w:rStyle w:val="Lienhypertexte"/>
-                <w:noProof/>
-              </w:rPr>
-              <w:t>Aides reçues</w:t>
-            </w:r>
-            <w:r>
-              <w:rPr>
-                <w:noProof/>
-                <w:webHidden/>
-              </w:rPr>
-              <w:tab/>
-            </w:r>
-            <w:r>
-              <w:rPr>
-                <w:noProof/>
-                <w:webHidden/>
-              </w:rPr>
-              <w:fldChar w:fldCharType="begin"/>
-            </w:r>
-            <w:r>
-              <w:rPr>
-                <w:noProof/>
-                <w:webHidden/>
-              </w:rPr>
-              <w:instrText xml:space="preserve"> PAGEREF _Toc8139096 \h </w:instrText>
-            </w:r>
-            <w:r>
-              <w:rPr>
-                <w:noProof/>
-                <w:webHidden/>
-              </w:rPr>
-            </w:r>
-            <w:r>
-              <w:rPr>
-                <w:noProof/>
-                <w:webHidden/>
-              </w:rPr>
-              <w:fldChar w:fldCharType="separate"/>
-            </w:r>
-            <w:r>
-              <w:rPr>
-                <w:noProof/>
-                <w:webHidden/>
-              </w:rPr>
-              <w:t>5</w:t>
-            </w:r>
-            <w:r>
-              <w:rPr>
-                <w:noProof/>
-                <w:webHidden/>
-              </w:rPr>
-              <w:fldChar w:fldCharType="end"/>
-            </w:r>
-          </w:hyperlink>
-        </w:p>
-        <w:p>
-          <w:pPr>
-            <w:pStyle w:val="TM1"/>
-            <w:tabs>
-              <w:tab w:val="left" w:pos="660"/>
-              <w:tab w:val="right" w:leader="dot" w:pos="9396"/>
-            </w:tabs>
-            <w:rPr>
-              <w:noProof/>
-              <w:sz w:val="22"/>
-              <w:szCs w:val="22"/>
-              <w:lang w:eastAsia="fr-CH"/>
-            </w:rPr>
-          </w:pPr>
-          <w:hyperlink w:anchor="_Toc8139097" w:history="1">
-            <w:r>
-              <w:rPr>
-                <w:rStyle w:val="Lienhypertexte"/>
-                <w:noProof/>
-              </w:rPr>
-              <w:t>11</w:t>
-            </w:r>
-            <w:r>
-              <w:rPr>
-                <w:noProof/>
-                <w:sz w:val="22"/>
-                <w:szCs w:val="22"/>
-                <w:lang w:eastAsia="fr-CH"/>
-              </w:rPr>
-              <w:tab/>
-            </w:r>
-            <w:r>
-              <w:rPr>
-                <w:rStyle w:val="Lienhypertexte"/>
-                <w:noProof/>
-              </w:rPr>
-              <w:t>Table des illustrations</w:t>
-            </w:r>
-            <w:r>
-              <w:rPr>
-                <w:noProof/>
-                <w:webHidden/>
-              </w:rPr>
-              <w:tab/>
-            </w:r>
-            <w:r>
-              <w:rPr>
-                <w:noProof/>
-                <w:webHidden/>
-              </w:rPr>
-              <w:fldChar w:fldCharType="begin"/>
-            </w:r>
-            <w:r>
-              <w:rPr>
-                <w:noProof/>
-                <w:webHidden/>
-              </w:rPr>
-              <w:instrText xml:space="preserve"> PAGEREF _Toc8139097 \h </w:instrText>
-            </w:r>
-            <w:r>
-              <w:rPr>
-                <w:noProof/>
-                <w:webHidden/>
-              </w:rPr>
-            </w:r>
-            <w:r>
-              <w:rPr>
-                <w:noProof/>
-                <w:webHidden/>
-              </w:rPr>
-              <w:fldChar w:fldCharType="separate"/>
-            </w:r>
-            <w:r>
-              <w:rPr>
-                <w:noProof/>
-                <w:webHidden/>
-              </w:rPr>
-              <w:t>6</w:t>
-            </w:r>
-            <w:r>
-              <w:rPr>
-                <w:noProof/>
-                <w:webHidden/>
-              </w:rPr>
-              <w:fldChar w:fldCharType="end"/>
-            </w:r>
-          </w:hyperlink>
-        </w:p>
-        <w:p>
-          <w:pPr>
-            <w:pStyle w:val="TM2"/>
-            <w:tabs>
-              <w:tab w:val="left" w:pos="880"/>
-              <w:tab w:val="right" w:leader="dot" w:pos="9396"/>
-            </w:tabs>
-            <w:rPr>
-              <w:noProof/>
-              <w:sz w:val="22"/>
-              <w:szCs w:val="22"/>
-              <w:lang w:eastAsia="fr-CH"/>
-            </w:rPr>
-          </w:pPr>
-          <w:hyperlink w:anchor="_Toc8139098" w:history="1">
-            <w:r>
-              <w:rPr>
-                <w:rStyle w:val="Lienhypertexte"/>
-                <w:noProof/>
-              </w:rPr>
-              <w:t>11.1</w:t>
-            </w:r>
-            <w:r>
-              <w:rPr>
-                <w:noProof/>
-                <w:sz w:val="22"/>
-                <w:szCs w:val="22"/>
-                <w:lang w:eastAsia="fr-CH"/>
-              </w:rPr>
-              <w:tab/>
-            </w:r>
-            <w:r>
-              <w:rPr>
-                <w:rStyle w:val="Lienhypertexte"/>
-                <w:noProof/>
-              </w:rPr>
-              <w:t>Figures</w:t>
-            </w:r>
-            <w:r>
-              <w:rPr>
-                <w:noProof/>
-                <w:webHidden/>
-              </w:rPr>
-              <w:tab/>
-            </w:r>
-            <w:r>
-              <w:rPr>
-                <w:noProof/>
-                <w:webHidden/>
-              </w:rPr>
-              <w:fldChar w:fldCharType="begin"/>
-            </w:r>
-            <w:r>
-              <w:rPr>
-                <w:noProof/>
-                <w:webHidden/>
-              </w:rPr>
-              <w:instrText xml:space="preserve"> PAGEREF _Toc8139098 \h </w:instrText>
-            </w:r>
-            <w:r>
-              <w:rPr>
-                <w:noProof/>
-                <w:webHidden/>
-              </w:rPr>
-            </w:r>
-            <w:r>
-              <w:rPr>
-                <w:noProof/>
-                <w:webHidden/>
-              </w:rPr>
-              <w:fldChar w:fldCharType="separate"/>
-            </w:r>
-            <w:r>
-              <w:rPr>
-                <w:noProof/>
-                <w:webHidden/>
-              </w:rPr>
-              <w:t>6</w:t>
-            </w:r>
-            <w:r>
-              <w:rPr>
-                <w:noProof/>
-                <w:webHidden/>
-              </w:rPr>
-              <w:fldChar w:fldCharType="end"/>
-            </w:r>
-          </w:hyperlink>
-        </w:p>
-        <w:p>
-          <w:pPr>
-            <w:pStyle w:val="TM2"/>
-            <w:tabs>
-              <w:tab w:val="left" w:pos="880"/>
-              <w:tab w:val="right" w:leader="dot" w:pos="9396"/>
-            </w:tabs>
-            <w:rPr>
-              <w:noProof/>
-              <w:sz w:val="22"/>
-              <w:szCs w:val="22"/>
-              <w:lang w:eastAsia="fr-CH"/>
-            </w:rPr>
-          </w:pPr>
-          <w:hyperlink w:anchor="_Toc8139099" w:history="1">
-            <w:r>
-              <w:rPr>
-                <w:rStyle w:val="Lienhypertexte"/>
-                <w:noProof/>
-              </w:rPr>
-              <w:t>11.2</w:t>
-            </w:r>
-            <w:r>
-              <w:rPr>
-                <w:noProof/>
-                <w:sz w:val="22"/>
-                <w:szCs w:val="22"/>
-                <w:lang w:eastAsia="fr-CH"/>
-              </w:rPr>
-              <w:tab/>
-            </w:r>
-            <w:r>
-              <w:rPr>
-                <w:rStyle w:val="Lienhypertexte"/>
-                <w:noProof/>
-              </w:rPr>
-              <w:t>Tableaux</w:t>
-            </w:r>
-            <w:r>
-              <w:rPr>
-                <w:noProof/>
-                <w:webHidden/>
-              </w:rPr>
-              <w:tab/>
-            </w:r>
-            <w:r>
-              <w:rPr>
-                <w:noProof/>
-                <w:webHidden/>
-              </w:rPr>
-              <w:fldChar w:fldCharType="begin"/>
-            </w:r>
-            <w:r>
-              <w:rPr>
-                <w:noProof/>
-                <w:webHidden/>
-              </w:rPr>
-              <w:instrText xml:space="preserve"> PAGEREF _Toc8139099 \h </w:instrText>
-            </w:r>
-            <w:r>
-              <w:rPr>
-                <w:noProof/>
-                <w:webHidden/>
-              </w:rPr>
-            </w:r>
-            <w:r>
-              <w:rPr>
-                <w:noProof/>
-                <w:webHidden/>
-              </w:rPr>
-              <w:fldChar w:fldCharType="separate"/>
-            </w:r>
-            <w:r>
-              <w:rPr>
-                <w:noProof/>
-                <w:webHidden/>
-              </w:rPr>
-              <w:t>6</w:t>
-            </w:r>
-            <w:r>
-              <w:rPr>
-                <w:noProof/>
-                <w:webHidden/>
-              </w:rPr>
-              <w:fldChar w:fldCharType="end"/>
-            </w:r>
-          </w:hyperlink>
-        </w:p>
-        <w:p>
-          <w:pPr>
-            <w:pStyle w:val="TM1"/>
-            <w:tabs>
-              <w:tab w:val="left" w:pos="660"/>
-              <w:tab w:val="right" w:leader="dot" w:pos="9396"/>
-            </w:tabs>
-            <w:rPr>
-              <w:noProof/>
-              <w:sz w:val="22"/>
-              <w:szCs w:val="22"/>
-              <w:lang w:eastAsia="fr-CH"/>
-            </w:rPr>
-          </w:pPr>
-          <w:hyperlink w:anchor="_Toc8139100" w:history="1">
-            <w:r>
-              <w:rPr>
-                <w:rStyle w:val="Lienhypertexte"/>
-                <w:noProof/>
-              </w:rPr>
-              <w:t>12</w:t>
-            </w:r>
-            <w:r>
-              <w:rPr>
-                <w:noProof/>
-                <w:sz w:val="22"/>
-                <w:szCs w:val="22"/>
-                <w:lang w:eastAsia="fr-CH"/>
-              </w:rPr>
-              <w:tab/>
-            </w:r>
-            <w:r>
-              <w:rPr>
-                <w:rStyle w:val="Lienhypertexte"/>
-                <w:noProof/>
-              </w:rPr>
-              <w:t>Annexe</w:t>
-            </w:r>
-            <w:r>
-              <w:rPr>
-                <w:noProof/>
-                <w:webHidden/>
-              </w:rPr>
-              <w:tab/>
-            </w:r>
-            <w:r>
-              <w:rPr>
-                <w:noProof/>
-                <w:webHidden/>
-              </w:rPr>
-              <w:fldChar w:fldCharType="begin"/>
-            </w:r>
-            <w:r>
-              <w:rPr>
-                <w:noProof/>
-                <w:webHidden/>
-              </w:rPr>
-              <w:instrText xml:space="preserve"> PAGEREF _Toc8139100 \h </w:instrText>
+              <w:instrText xml:space="preserve"> PAGEREF _Toc8308401 \h </w:instrText>
             </w:r>
             <w:r>
               <w:rPr>
@@ -7497,7 +7748,7 @@
       <w:pPr>
         <w:pStyle w:val="Titre1"/>
       </w:pPr>
-      <w:bookmarkStart w:id="0" w:name="_Toc8139065"/>
+      <w:bookmarkStart w:id="0" w:name="_Toc8308363"/>
       <w:r>
         <w:rPr>
           <w:color w:val="FF0000"/>
@@ -7519,7 +7770,7 @@
       <w:pPr>
         <w:pStyle w:val="Titre2"/>
       </w:pPr>
-      <w:bookmarkStart w:id="1" w:name="_Toc8139066"/>
+      <w:bookmarkStart w:id="1" w:name="_Toc8308364"/>
       <w:r>
         <w:t>Situation de départ</w:t>
       </w:r>
@@ -7529,7 +7780,7 @@
       <w:pPr>
         <w:pStyle w:val="Titre2"/>
       </w:pPr>
-      <w:bookmarkStart w:id="2" w:name="_Toc8139067"/>
+      <w:bookmarkStart w:id="2" w:name="_Toc8308365"/>
       <w:r>
         <w:t>Mise en œuvre</w:t>
       </w:r>
@@ -7539,7 +7790,7 @@
       <w:pPr>
         <w:pStyle w:val="Titre2"/>
       </w:pPr>
-      <w:bookmarkStart w:id="3" w:name="_Toc8139068"/>
+      <w:bookmarkStart w:id="3" w:name="_Toc8308366"/>
       <w:r>
         <w:t>Résultats</w:t>
       </w:r>
@@ -7549,7 +7800,7 @@
       <w:pPr>
         <w:pStyle w:val="Titre1"/>
       </w:pPr>
-      <w:bookmarkStart w:id="4" w:name="_Toc8139069"/>
+      <w:bookmarkStart w:id="4" w:name="_Toc8308367"/>
       <w:r>
         <w:t>I</w:t>
       </w:r>
@@ -7572,7 +7823,7 @@
       <w:pPr>
         <w:pStyle w:val="Titre1"/>
       </w:pPr>
-      <w:bookmarkStart w:id="5" w:name="_Toc8139070"/>
+      <w:bookmarkStart w:id="5" w:name="_Toc8308368"/>
       <w:r>
         <w:lastRenderedPageBreak/>
         <w:t>Rappel du cahier des charges</w:t>
@@ -7583,7 +7834,7 @@
       <w:pPr>
         <w:pStyle w:val="Titre2"/>
       </w:pPr>
-      <w:bookmarkStart w:id="6" w:name="_Toc8139071"/>
+      <w:bookmarkStart w:id="6" w:name="_Toc8308369"/>
       <w:r>
         <w:t>Objectifs</w:t>
       </w:r>
@@ -7598,7 +7849,7 @@
       <w:pPr>
         <w:pStyle w:val="Titre2"/>
       </w:pPr>
-      <w:bookmarkStart w:id="7" w:name="_Toc8139072"/>
+      <w:bookmarkStart w:id="7" w:name="_Toc8308370"/>
       <w:r>
         <w:t>Spécifications</w:t>
       </w:r>
@@ -7661,7 +7912,7 @@
       <w:pPr>
         <w:pStyle w:val="Titre2"/>
       </w:pPr>
-      <w:bookmarkStart w:id="8" w:name="_Toc8139074"/>
+      <w:bookmarkStart w:id="8" w:name="_Toc8308371"/>
       <w:r>
         <w:t>Environnement</w:t>
       </w:r>
@@ -7669,13 +7920,8 @@
     </w:p>
     <w:p>
       <w:r>
-        <w:t xml:space="preserve">J’ai utilisé un PC Windows 10 afin de réaliser ce projet. Pour la partie Python, j’ai utilisé </w:t>
+        <w:t>J’ai utilisé un PC Windows 10 afin de réaliser ce projet. Pour la partie Python, j’ai utilisé PyCharm</w:t>
       </w:r>
-      <w:proofErr w:type="spellStart"/>
-      <w:r>
-        <w:t>PyCharm</w:t>
-      </w:r>
-      <w:proofErr w:type="spellEnd"/>
       <w:r>
         <w:t xml:space="preserve"> 2018.3.5</w:t>
       </w:r>
@@ -7696,11 +7942,7 @@
     </w:p>
     <w:p>
       <w:r>
-        <w:t xml:space="preserve">Le serveur http disponible sur le Raspberry Pi est un </w:t>
-      </w:r>
-      <w:proofErr w:type="gramStart"/>
-      <w:r>
-        <w:t>serveur</w:t>
+        <w:t>Le serveur http disponible sur le Raspberry Pi est un serveur</w:t>
       </w:r>
       <w:r>
         <w:t> </w:t>
@@ -7714,7 +7956,6 @@
       <w:r>
         <w:t>.</w:t>
       </w:r>
-      <w:proofErr w:type="gramEnd"/>
     </w:p>
     <w:p>
       <w:r>
@@ -7728,7 +7969,7 @@
       <w:pPr>
         <w:pStyle w:val="Titre2"/>
       </w:pPr>
-      <w:bookmarkStart w:id="9" w:name="_Toc8139075"/>
+      <w:bookmarkStart w:id="9" w:name="_Toc8308372"/>
       <w:r>
         <w:t>Livrables</w:t>
       </w:r>
@@ -7803,7 +8044,7 @@
       <w:pPr>
         <w:pStyle w:val="Titre1"/>
       </w:pPr>
-      <w:bookmarkStart w:id="10" w:name="_Toc8139076"/>
+      <w:bookmarkStart w:id="10" w:name="_Toc8308373"/>
       <w:r>
         <w:lastRenderedPageBreak/>
         <w:t>Analyse fonctionnelle</w:t>
@@ -7814,7 +8055,7 @@
       <w:pPr>
         <w:pStyle w:val="Titre2"/>
       </w:pPr>
-      <w:bookmarkStart w:id="11" w:name="_Toc8139077"/>
+      <w:bookmarkStart w:id="11" w:name="_Toc8308374"/>
       <w:r>
         <w:t>Fonctionnalités</w:t>
       </w:r>
@@ -7824,9 +8065,11 @@
       <w:pPr>
         <w:pStyle w:val="Titre3"/>
       </w:pPr>
+      <w:bookmarkStart w:id="12" w:name="_Toc8308375"/>
       <w:r>
         <w:t>Streaming vidéo</w:t>
       </w:r>
+      <w:bookmarkEnd w:id="12"/>
     </w:p>
     <w:p>
       <w:r>
@@ -7846,9 +8089,11 @@
       <w:pPr>
         <w:pStyle w:val="Titre3"/>
       </w:pPr>
+      <w:bookmarkStart w:id="13" w:name="_Toc8308376"/>
       <w:r>
         <w:t>Analyse d’image</w:t>
       </w:r>
+      <w:bookmarkEnd w:id="13"/>
     </w:p>
     <w:p>
       <w:r>
@@ -7862,9 +8107,11 @@
       <w:pPr>
         <w:pStyle w:val="Titre3"/>
       </w:pPr>
+      <w:bookmarkStart w:id="14" w:name="_Toc8308377"/>
       <w:r>
         <w:t>Déplacement du robot</w:t>
       </w:r>
+      <w:bookmarkEnd w:id="14"/>
     </w:p>
     <w:p>
       <w:r>
@@ -7878,9 +8125,11 @@
       <w:pPr>
         <w:pStyle w:val="Titre3"/>
       </w:pPr>
+      <w:bookmarkStart w:id="15" w:name="_Toc8308378"/>
       <w:r>
         <w:t>Manette de contrôle</w:t>
       </w:r>
+      <w:bookmarkEnd w:id="15"/>
     </w:p>
     <w:p>
       <w:r>
@@ -7891,12 +8140,12 @@
       <w:pPr>
         <w:pStyle w:val="Titre2"/>
       </w:pPr>
-      <w:bookmarkStart w:id="12" w:name="_Toc8139078"/>
+      <w:bookmarkStart w:id="16" w:name="_Toc8308379"/>
       <w:r>
         <w:lastRenderedPageBreak/>
         <w:t>Interfaces</w:t>
       </w:r>
-      <w:bookmarkEnd w:id="12"/>
+      <w:bookmarkEnd w:id="16"/>
     </w:p>
     <w:p>
       <w:pPr>
@@ -7964,117 +8213,88 @@
         <w:t> : Page principal du projet</w:t>
       </w:r>
     </w:p>
+    <w:p/>
+    <w:p>
+      <w:r>
+        <w:t>Cependant, j’ai décidé par la suite d’ajouter un autre slider pour compenser la différence des moteurs</w:t>
+      </w:r>
+    </w:p>
     <w:p>
       <w:pPr>
         <w:pStyle w:val="Titre2"/>
       </w:pPr>
-      <w:bookmarkStart w:id="13" w:name="_Toc8139079"/>
+      <w:bookmarkStart w:id="17" w:name="_Toc8308380"/>
       <w:r>
         <w:t>Cas d’utilisation</w:t>
       </w:r>
-      <w:bookmarkEnd w:id="13"/>
+      <w:bookmarkEnd w:id="17"/>
     </w:p>
     <w:p/>
     <w:p>
       <w:pPr>
         <w:pStyle w:val="Titre2"/>
       </w:pPr>
-      <w:bookmarkStart w:id="14" w:name="_Toc8139080"/>
+      <w:bookmarkStart w:id="18" w:name="_Toc8308381"/>
       <w:r>
+        <w:lastRenderedPageBreak/>
         <w:t>Planning prévisionnel</w:t>
       </w:r>
-      <w:bookmarkEnd w:id="14"/>
+      <w:bookmarkEnd w:id="18"/>
+    </w:p>
+    <w:bookmarkStart w:id="19" w:name="_MON_1618923495"/>
+    <w:bookmarkEnd w:id="19"/>
+    <w:p>
+      <w:pPr>
+        <w:spacing w:before="360"/>
+        <w:jc w:val="center"/>
+      </w:pPr>
+      <w:r>
+        <w:object w:dxaOrig="11750" w:dyaOrig="6430">
+          <v:shape id="_x0000_i1110" type="#_x0000_t75" style="width:465pt;height:254.4pt" o:ole="">
+            <v:imagedata r:id="rId10" o:title=""/>
+          </v:shape>
+          <o:OLEObject Type="Embed" ProgID="Excel.Sheet.12" ShapeID="_x0000_i1110" DrawAspect="Content" ObjectID="_1618924035" r:id="rId11"/>
+        </w:object>
+      </w:r>
     </w:p>
     <w:p/>
     <w:p>
       <w:pPr>
         <w:pStyle w:val="Titre1"/>
       </w:pPr>
-      <w:bookmarkStart w:id="15" w:name="_Toc8139081"/>
+      <w:bookmarkStart w:id="20" w:name="_Toc8308382"/>
       <w:r>
         <w:t>Analyse organique</w:t>
       </w:r>
-      <w:bookmarkEnd w:id="15"/>
+      <w:bookmarkEnd w:id="20"/>
     </w:p>
     <w:p>
       <w:pPr>
         <w:pStyle w:val="Titre2"/>
       </w:pPr>
-      <w:bookmarkStart w:id="16" w:name="_Toc8139082"/>
+      <w:bookmarkStart w:id="21" w:name="_Toc8308383"/>
       <w:r>
         <w:t>Architecture du code</w:t>
       </w:r>
-      <w:bookmarkEnd w:id="16"/>
+      <w:bookmarkEnd w:id="21"/>
     </w:p>
     <w:p>
       <w:pPr>
         <w:pStyle w:val="Titre3"/>
       </w:pPr>
-      <w:bookmarkStart w:id="17" w:name="_Toc8139083"/>
+      <w:bookmarkStart w:id="22" w:name="_Toc8308384"/>
       <w:r>
         <w:t>Arborescence des fichiers</w:t>
       </w:r>
-      <w:bookmarkEnd w:id="17"/>
+      <w:bookmarkEnd w:id="22"/>
     </w:p>
     <w:p>
       <w:pPr>
         <w:pStyle w:val="Titre3"/>
       </w:pPr>
-      <w:bookmarkStart w:id="18" w:name="_Toc8139084"/>
+      <w:bookmarkStart w:id="23" w:name="_Toc8308385"/>
       <w:r>
         <w:t>Diagrammes de classes</w:t>
-      </w:r>
-      <w:bookmarkEnd w:id="18"/>
-    </w:p>
-    <w:p>
-      <w:pPr>
-        <w:pStyle w:val="Titre2"/>
-      </w:pPr>
-      <w:bookmarkStart w:id="19" w:name="_Toc8139085"/>
-      <w:r>
-        <w:t>Outils</w:t>
-      </w:r>
-      <w:bookmarkEnd w:id="19"/>
-    </w:p>
-    <w:p>
-      <w:pPr>
-        <w:pStyle w:val="Titre1"/>
-      </w:pPr>
-      <w:bookmarkStart w:id="20" w:name="_Toc8139086"/>
-      <w:r>
-        <w:t>Tests</w:t>
-      </w:r>
-      <w:bookmarkEnd w:id="20"/>
-    </w:p>
-    <w:p/>
-    <w:p>
-      <w:pPr>
-        <w:pStyle w:val="Titre1"/>
-      </w:pPr>
-      <w:bookmarkStart w:id="21" w:name="_Toc8139087"/>
-      <w:r>
-        <w:lastRenderedPageBreak/>
-        <w:t>Conclusion</w:t>
-      </w:r>
-      <w:bookmarkEnd w:id="21"/>
-    </w:p>
-    <w:p>
-      <w:pPr>
-        <w:pStyle w:val="Titre2"/>
-      </w:pPr>
-      <w:bookmarkStart w:id="22" w:name="_Toc8139088"/>
-      <w:r>
-        <w:t>Bilan Personnel</w:t>
-      </w:r>
-      <w:bookmarkEnd w:id="22"/>
-    </w:p>
-    <w:p>
-      <w:pPr>
-        <w:pStyle w:val="Titre1"/>
-      </w:pPr>
-      <w:bookmarkStart w:id="23" w:name="_Toc8139089"/>
-      <w:r>
-        <w:t>Planning</w:t>
       </w:r>
       <w:bookmarkEnd w:id="23"/>
     </w:p>
@@ -8082,40 +8302,34 @@
       <w:pPr>
         <w:pStyle w:val="Titre2"/>
       </w:pPr>
-      <w:bookmarkStart w:id="24" w:name="_Toc8139090"/>
+      <w:bookmarkStart w:id="24" w:name="_Toc8308386"/>
       <w:r>
-        <w:t>Planning prévisionnel</w:t>
+        <w:t>Outils</w:t>
       </w:r>
       <w:bookmarkEnd w:id="24"/>
     </w:p>
     <w:p>
       <w:pPr>
-        <w:pStyle w:val="Titre2"/>
+        <w:pStyle w:val="Titre1"/>
       </w:pPr>
-      <w:bookmarkStart w:id="25" w:name="_Toc8139091"/>
+      <w:bookmarkStart w:id="25" w:name="_Toc8308387"/>
       <w:r>
-        <w:t>Planning effectif</w:t>
+        <w:t>Tests</w:t>
       </w:r>
       <w:bookmarkEnd w:id="25"/>
+    </w:p>
+    <w:p>
+      <w:bookmarkStart w:id="26" w:name="_GoBack"/>
+      <w:bookmarkEnd w:id="26"/>
     </w:p>
     <w:p>
       <w:pPr>
         <w:pStyle w:val="Titre1"/>
       </w:pPr>
-      <w:bookmarkStart w:id="26" w:name="_Toc8139092"/>
+      <w:bookmarkStart w:id="27" w:name="_Toc8308388"/>
       <w:r>
-        <w:t>Glossaire</w:t>
-      </w:r>
-      <w:bookmarkEnd w:id="26"/>
-    </w:p>
-    <w:p/>
-    <w:p>
-      <w:pPr>
-        <w:pStyle w:val="Titre1"/>
-      </w:pPr>
-      <w:bookmarkStart w:id="27" w:name="_Toc8139093"/>
-      <w:r>
-        <w:t>Bibliographie</w:t>
+        <w:lastRenderedPageBreak/>
+        <w:t>Conclusion</w:t>
       </w:r>
       <w:bookmarkEnd w:id="27"/>
     </w:p>
@@ -8123,45 +8337,92 @@
       <w:pPr>
         <w:pStyle w:val="Titre2"/>
       </w:pPr>
-      <w:bookmarkStart w:id="28" w:name="_Toc8139094"/>
+      <w:bookmarkStart w:id="28" w:name="_Toc8308389"/>
       <w:r>
-        <w:t>Codes repris</w:t>
+        <w:t>Bilan Personnel</w:t>
       </w:r>
       <w:bookmarkEnd w:id="28"/>
     </w:p>
     <w:p>
       <w:pPr>
-        <w:pStyle w:val="Titre2"/>
+        <w:pStyle w:val="Titre1"/>
       </w:pPr>
-      <w:bookmarkStart w:id="29" w:name="_Toc8139095"/>
+      <w:bookmarkStart w:id="29" w:name="_Toc8308390"/>
       <w:r>
-        <w:t>Sites utilisés</w:t>
+        <w:t>Planning</w:t>
       </w:r>
       <w:bookmarkEnd w:id="29"/>
     </w:p>
     <w:p>
-      <w:hyperlink r:id="rId10" w:history="1">
+      <w:pPr>
+        <w:pStyle w:val="Titre2"/>
+      </w:pPr>
+      <w:bookmarkStart w:id="30" w:name="_Toc8308391"/>
+      <w:r>
+        <w:t>Planning prévisionnel</w:t>
+      </w:r>
+      <w:bookmarkEnd w:id="30"/>
+    </w:p>
+    <w:p>
+      <w:pPr>
+        <w:pStyle w:val="Titre2"/>
+      </w:pPr>
+      <w:bookmarkStart w:id="31" w:name="_Toc8308392"/>
+      <w:r>
+        <w:t>Planning effectif</w:t>
+      </w:r>
+      <w:bookmarkEnd w:id="31"/>
+    </w:p>
+    <w:p>
+      <w:pPr>
+        <w:pStyle w:val="Titre1"/>
+      </w:pPr>
+      <w:bookmarkStart w:id="32" w:name="_Toc8308393"/>
+      <w:r>
+        <w:t>Glossaire</w:t>
+      </w:r>
+      <w:bookmarkEnd w:id="32"/>
+    </w:p>
+    <w:p/>
+    <w:p>
+      <w:pPr>
+        <w:pStyle w:val="Titre1"/>
+      </w:pPr>
+      <w:bookmarkStart w:id="33" w:name="_Toc8308394"/>
+      <w:r>
+        <w:t>Bibliographie</w:t>
+      </w:r>
+      <w:bookmarkEnd w:id="33"/>
+    </w:p>
+    <w:p>
+      <w:pPr>
+        <w:pStyle w:val="Titre2"/>
+      </w:pPr>
+      <w:bookmarkStart w:id="34" w:name="_Toc8308395"/>
+      <w:r>
+        <w:t>Codes repris</w:t>
+      </w:r>
+      <w:bookmarkEnd w:id="34"/>
+    </w:p>
+    <w:p>
+      <w:pPr>
+        <w:pStyle w:val="Titre2"/>
+      </w:pPr>
+      <w:bookmarkStart w:id="35" w:name="_Toc8308396"/>
+      <w:r>
+        <w:t>Sites utilisés</w:t>
+      </w:r>
+      <w:bookmarkEnd w:id="35"/>
+    </w:p>
+    <w:p>
+      <w:hyperlink r:id="rId12" w:history="1">
         <w:r>
           <w:rPr>
             <w:rStyle w:val="Lienhypertexte"/>
           </w:rPr>
-          <w:t>https://blog.miguelgrinb</w:t>
-        </w:r>
-        <w:r>
-          <w:rPr>
-            <w:rStyle w:val="Lienhypertexte"/>
-          </w:rPr>
-          <w:t>e</w:t>
-        </w:r>
-        <w:r>
-          <w:rPr>
-            <w:rStyle w:val="Lienhypertexte"/>
-          </w:rPr>
-          <w:t>rg.com/post/video-streaming-with-flask</w:t>
+          <w:t>https://blog.miguelgrinberg.com/post/video-streaming-with-flask</w:t>
         </w:r>
       </w:hyperlink>
-      <w:bookmarkStart w:id="30" w:name="_GoBack"/>
-      <w:bookmarkEnd w:id="30"/>
     </w:p>
     <w:p>
       <w:pPr>
@@ -8169,7 +8430,7 @@
           <w:rStyle w:val="Lienhypertexte"/>
         </w:rPr>
       </w:pPr>
-      <w:hyperlink r:id="rId11" w:history="1">
+      <w:hyperlink r:id="rId13" w:history="1">
         <w:r>
           <w:rPr>
             <w:rStyle w:val="Lienhypertexte"/>
@@ -8179,7 +8440,7 @@
       </w:hyperlink>
     </w:p>
     <w:p>
-      <w:hyperlink r:id="rId12" w:history="1">
+      <w:hyperlink r:id="rId14" w:history="1">
         <w:r>
           <w:rPr>
             <w:rStyle w:val="Lienhypertexte"/>
@@ -8192,56 +8453,56 @@
       <w:pPr>
         <w:pStyle w:val="Titre2"/>
       </w:pPr>
-      <w:bookmarkStart w:id="31" w:name="_Toc8139096"/>
+      <w:bookmarkStart w:id="36" w:name="_Toc8308397"/>
       <w:r>
         <w:t>Aides reçues</w:t>
       </w:r>
-      <w:bookmarkEnd w:id="31"/>
+      <w:bookmarkEnd w:id="36"/>
     </w:p>
     <w:p/>
     <w:p>
       <w:pPr>
         <w:pStyle w:val="Titre1"/>
       </w:pPr>
-      <w:bookmarkStart w:id="32" w:name="_Toc8139097"/>
+      <w:bookmarkStart w:id="37" w:name="_Toc8308398"/>
       <w:r>
         <w:t>Table des illustrations</w:t>
       </w:r>
-      <w:bookmarkEnd w:id="32"/>
+      <w:bookmarkEnd w:id="37"/>
     </w:p>
     <w:p>
       <w:pPr>
         <w:pStyle w:val="Titre2"/>
       </w:pPr>
-      <w:bookmarkStart w:id="33" w:name="_Toc8139098"/>
+      <w:bookmarkStart w:id="38" w:name="_Toc8308399"/>
       <w:r>
         <w:t>Figures</w:t>
       </w:r>
-      <w:bookmarkEnd w:id="33"/>
+      <w:bookmarkEnd w:id="38"/>
     </w:p>
     <w:p>
       <w:pPr>
         <w:pStyle w:val="Titre2"/>
       </w:pPr>
-      <w:bookmarkStart w:id="34" w:name="_Toc8139099"/>
+      <w:bookmarkStart w:id="39" w:name="_Toc8308400"/>
       <w:r>
         <w:t>Tableaux</w:t>
       </w:r>
-      <w:bookmarkEnd w:id="34"/>
+      <w:bookmarkEnd w:id="39"/>
     </w:p>
     <w:p>
       <w:pPr>
         <w:pStyle w:val="Titre1"/>
       </w:pPr>
-      <w:bookmarkStart w:id="35" w:name="_Toc8139100"/>
+      <w:bookmarkStart w:id="40" w:name="_Toc8308401"/>
       <w:r>
         <w:t>Annexe</w:t>
       </w:r>
-      <w:bookmarkEnd w:id="35"/>
+      <w:bookmarkEnd w:id="40"/>
     </w:p>
     <w:sectPr>
-      <w:headerReference w:type="default" r:id="rId13"/>
-      <w:footerReference w:type="default" r:id="rId14"/>
+      <w:headerReference w:type="default" r:id="rId15"/>
+      <w:footerReference w:type="default" r:id="rId16"/>
       <w:pgSz w:w="12240" w:h="15840"/>
       <w:pgMar w:top="1417" w:right="1417" w:bottom="1417" w:left="1417" w:header="708" w:footer="708" w:gutter="0"/>
       <w:pgNumType w:start="0"/>
@@ -8303,7 +8564,6 @@
           <w:calendar w:val="gregorian"/>
         </w:date>
       </w:sdtPr>
-      <w:sdtEndPr/>
       <w:sdtContent>
         <w:r>
           <w:t>07.05.2019</w:t>
@@ -8390,7 +8650,7 @@
         <w:noProof/>
         <w:lang w:val="fr-FR"/>
       </w:rPr>
-      <w:t>6</w:t>
+      <w:t>7</w:t>
     </w:r>
     <w:r>
       <w:rPr>
@@ -8448,7 +8708,6 @@
         <w:dataBinding w:prefixMappings="xmlns:ns0='http://purl.org/dc/elements/1.1/' xmlns:ns1='http://schemas.openxmlformats.org/package/2006/metadata/core-properties' " w:xpath="/ns1:coreProperties[1]/ns0:title[1]" w:storeItemID="{6C3C8BC8-F283-45AE-878A-BAB7291924A1}"/>
         <w:text/>
       </w:sdtPr>
-      <w:sdtEndPr/>
       <w:sdtContent>
         <w:r>
           <w:t>RedBallBot2</w:t>
@@ -8469,7 +8728,6 @@
         <w:dataBinding w:prefixMappings="xmlns:ns0='http://purl.org/dc/elements/1.1/' xmlns:ns1='http://schemas.openxmlformats.org/package/2006/metadata/core-properties' " w:xpath="/ns1:coreProperties[1]/ns0:creator[1]" w:storeItemID="{6C3C8BC8-F283-45AE-878A-BAB7291924A1}"/>
         <w:text/>
       </w:sdtPr>
-      <w:sdtEndPr/>
       <w:sdtContent>
         <w:r>
           <w:t>Quentin FORESTIER</w:t>
@@ -10307,10 +10565,12 @@
   <w:rsids>
     <w:rsidRoot w:val="004D31F1"/>
     <w:rsid w:val="00311592"/>
+    <w:rsid w:val="004C7C95"/>
     <w:rsid w:val="004D31F1"/>
     <w:rsid w:val="00584AD6"/>
     <w:rsid w:val="006B412D"/>
     <w:rsid w:val="00843DC3"/>
+    <w:rsid w:val="008D4E8C"/>
     <w:rsid w:val="00A53D42"/>
     <w:rsid w:val="00DA2DAB"/>
     <w:rsid w:val="00EC7F2E"/>
@@ -11092,7 +11352,7 @@
 </file>
 
 <file path=customXml/itemProps2.xml><?xml version="1.0" encoding="utf-8"?>
-<ds:datastoreItem xmlns:ds="http://schemas.openxmlformats.org/officeDocument/2006/customXml" ds:itemID="{F3816CFE-15D3-4883-95B8-E23EE04590BE}">
+<ds:datastoreItem xmlns:ds="http://schemas.openxmlformats.org/officeDocument/2006/customXml" ds:itemID="{3EDF4D60-0DE3-4753-8D08-E25B88BE64F0}">
   <ds:schemaRefs>
     <ds:schemaRef ds:uri="http://schemas.openxmlformats.org/officeDocument/2006/bibliography"/>
   </ds:schemaRefs>

</xml_diff>

<commit_message>
Mise en place de filtres pour meilleures analyses d'images
</commit_message>
<xml_diff>
--- a/Documents/RedBallBot2_DocTech.docx
+++ b/Documents/RedBallBot2_DocTech.docx
@@ -157,6 +157,7 @@
                                       <w:calendar w:val="gregorian"/>
                                     </w:date>
                                   </w:sdtPr>
+                                  <w:sdtEndPr/>
                                   <w:sdtContent>
                                     <w:p>
                                       <w:pPr>
@@ -3697,6 +3698,7 @@
                                     <w:dataBinding w:prefixMappings="xmlns:ns0='http://purl.org/dc/elements/1.1/' xmlns:ns1='http://schemas.openxmlformats.org/package/2006/metadata/core-properties' " w:xpath="/ns1:coreProperties[1]/ns0:creator[1]" w:storeItemID="{6C3C8BC8-F283-45AE-878A-BAB7291924A1}"/>
                                     <w:text/>
                                   </w:sdtPr>
+                                  <w:sdtEndPr/>
                                   <w:sdtContent>
                                     <w:r>
                                       <w:rPr>
@@ -3736,6 +3738,7 @@
                                     <w:dataBinding w:prefixMappings="xmlns:ns0='http://schemas.openxmlformats.org/officeDocument/2006/extended-properties' " w:xpath="/ns0:Properties[1]/ns0:Company[1]" w:storeItemID="{6668398D-A668-4E3E-A5EB-62B293D839F1}"/>
                                     <w:text/>
                                   </w:sdtPr>
+                                  <w:sdtEndPr/>
                                   <w:sdtContent>
                                     <w:r>
                                       <w:rPr>
@@ -3773,6 +3776,7 @@
                                     <w:dataBinding w:prefixMappings="xmlns:ns0='http://purl.org/dc/elements/1.1/' xmlns:ns1='http://schemas.openxmlformats.org/package/2006/metadata/core-properties' " w:xpath="/ns1:coreProperties[1]/ns1:category[1]" w:storeItemID="{6C3C8BC8-F283-45AE-878A-BAB7291924A1}"/>
                                     <w:text/>
                                   </w:sdtPr>
+                                  <w:sdtEndPr/>
                                   <w:sdtContent>
                                     <w:r>
                                       <w:rPr>
@@ -3799,6 +3803,7 @@
                                   <w:dataBinding w:prefixMappings="xmlns:ns0='http://schemas.openxmlformats.org/officeDocument/2006/extended-properties' " w:xpath="/ns0:Properties[1]/ns0:Manager[1]" w:storeItemID="{6668398D-A668-4E3E-A5EB-62B293D839F1}"/>
                                   <w:text/>
                                 </w:sdtPr>
+                                <w:sdtEndPr/>
                                 <w:sdtContent>
                                   <w:p>
                                     <w:pPr>
@@ -4104,6 +4109,7 @@
                                     <w:dataBinding w:prefixMappings="xmlns:ns0='http://purl.org/dc/elements/1.1/' xmlns:ns1='http://schemas.openxmlformats.org/package/2006/metadata/core-properties' " w:xpath="/ns1:coreProperties[1]/ns0:title[1]" w:storeItemID="{6C3C8BC8-F283-45AE-878A-BAB7291924A1}"/>
                                     <w:text/>
                                   </w:sdtPr>
+                                  <w:sdtEndPr/>
                                   <w:sdtContent>
                                     <w:r>
                                       <w:rPr>
@@ -4140,6 +4146,7 @@
                                     <w:dataBinding w:prefixMappings="xmlns:ns0='http://purl.org/dc/elements/1.1/' xmlns:ns1='http://schemas.openxmlformats.org/package/2006/metadata/core-properties' " w:xpath="/ns1:coreProperties[1]/ns0:subject[1]" w:storeItemID="{6C3C8BC8-F283-45AE-878A-BAB7291924A1}"/>
                                     <w:text/>
                                   </w:sdtPr>
+                                  <w:sdtEndPr/>
                                   <w:sdtContent>
                                     <w:r>
                                       <w:rPr>
@@ -7948,13 +7955,7 @@
         <w:t> </w:t>
       </w:r>
       <w:r>
-        <w:rPr>
-          <w:color w:val="FF0000"/>
-        </w:rPr>
-        <w:t>!!!!!!!!!!!!</w:t>
-      </w:r>
-      <w:r>
-        <w:t>.</w:t>
+        <w:t>Flask. Il me permet de rester uniquement en python pour toute la partie traitement.</w:t>
       </w:r>
     </w:p>
     <w:p>
@@ -8042,34 +8043,52 @@
     </w:p>
     <w:p>
       <w:pPr>
+        <w:pStyle w:val="Titre2"/>
+      </w:pPr>
+      <w:r>
+        <w:t>Contraintes</w:t>
+      </w:r>
+    </w:p>
+    <w:p>
+      <w:r>
+        <w:t>L’application doit être réalisée en OOP</w:t>
+      </w:r>
+      <w:bookmarkStart w:id="10" w:name="_GoBack"/>
+      <w:bookmarkEnd w:id="10"/>
+      <w:r>
+        <w:t>, selon le pattern MVC.</w:t>
+      </w:r>
+    </w:p>
+    <w:p>
+      <w:pPr>
         <w:pStyle w:val="Titre1"/>
       </w:pPr>
-      <w:bookmarkStart w:id="10" w:name="_Toc8308373"/>
+      <w:bookmarkStart w:id="11" w:name="_Toc8308373"/>
       <w:r>
         <w:lastRenderedPageBreak/>
         <w:t>Analyse fonctionnelle</w:t>
       </w:r>
-      <w:bookmarkEnd w:id="10"/>
+      <w:bookmarkEnd w:id="11"/>
     </w:p>
     <w:p>
       <w:pPr>
         <w:pStyle w:val="Titre2"/>
       </w:pPr>
-      <w:bookmarkStart w:id="11" w:name="_Toc8308374"/>
+      <w:bookmarkStart w:id="12" w:name="_Toc8308374"/>
       <w:r>
         <w:t>Fonctionnalités</w:t>
       </w:r>
-      <w:bookmarkEnd w:id="11"/>
+      <w:bookmarkEnd w:id="12"/>
     </w:p>
     <w:p>
       <w:pPr>
         <w:pStyle w:val="Titre3"/>
       </w:pPr>
-      <w:bookmarkStart w:id="12" w:name="_Toc8308375"/>
+      <w:bookmarkStart w:id="13" w:name="_Toc8308375"/>
       <w:r>
         <w:t>Streaming vidéo</w:t>
       </w:r>
-      <w:bookmarkEnd w:id="12"/>
+      <w:bookmarkEnd w:id="13"/>
     </w:p>
     <w:p>
       <w:r>
@@ -8089,15 +8108,18 @@
       <w:pPr>
         <w:pStyle w:val="Titre3"/>
       </w:pPr>
-      <w:bookmarkStart w:id="13" w:name="_Toc8308376"/>
+      <w:bookmarkStart w:id="14" w:name="_Toc8308376"/>
       <w:r>
         <w:t>Analyse d’image</w:t>
       </w:r>
-      <w:bookmarkEnd w:id="13"/>
+      <w:bookmarkEnd w:id="14"/>
     </w:p>
     <w:p>
       <w:r>
-        <w:t>L’analyse d’image se fera, en premier lieu, sur le robot. Cependant, il sera possible de connecté un ordinateur externe au réseau afin que ce soit lui qui analyse les images, augmentant ainsi la vitesse d’exécution.</w:t>
+        <w:t xml:space="preserve">L’analyse d’image se fera, en premier lieu, sur le robot. Cependant, il sera possible de </w:t>
+      </w:r>
+      <w:r>
+        <w:t>lancer le script d’analyse d’image sur un ordinateur externe afin que le processus soit plus rapide.</w:t>
       </w:r>
       <w:r>
         <w:t xml:space="preserve"> </w:t>
@@ -8107,11 +8129,11 @@
       <w:pPr>
         <w:pStyle w:val="Titre3"/>
       </w:pPr>
-      <w:bookmarkStart w:id="14" w:name="_Toc8308377"/>
+      <w:bookmarkStart w:id="15" w:name="_Toc8308377"/>
       <w:r>
         <w:t>Déplacement du robot</w:t>
       </w:r>
-      <w:bookmarkEnd w:id="14"/>
+      <w:bookmarkEnd w:id="15"/>
     </w:p>
     <w:p>
       <w:r>
@@ -8125,11 +8147,11 @@
       <w:pPr>
         <w:pStyle w:val="Titre3"/>
       </w:pPr>
-      <w:bookmarkStart w:id="15" w:name="_Toc8308378"/>
+      <w:bookmarkStart w:id="16" w:name="_Toc8308378"/>
       <w:r>
         <w:t>Manette de contrôle</w:t>
       </w:r>
-      <w:bookmarkEnd w:id="15"/>
+      <w:bookmarkEnd w:id="16"/>
     </w:p>
     <w:p>
       <w:r>
@@ -8140,12 +8162,12 @@
       <w:pPr>
         <w:pStyle w:val="Titre2"/>
       </w:pPr>
-      <w:bookmarkStart w:id="16" w:name="_Toc8308379"/>
+      <w:bookmarkStart w:id="17" w:name="_Toc8308379"/>
       <w:r>
         <w:lastRenderedPageBreak/>
         <w:t>Interfaces</w:t>
       </w:r>
-      <w:bookmarkEnd w:id="16"/>
+      <w:bookmarkEnd w:id="17"/>
     </w:p>
     <w:p>
       <w:pPr>
@@ -8218,31 +8240,34 @@
       <w:r>
         <w:t>Cependant, j’ai décidé par la suite d’ajouter un autre slider pour compenser la différence des moteurs</w:t>
       </w:r>
+      <w:r>
+        <w:t>.</w:t>
+      </w:r>
     </w:p>
     <w:p>
       <w:pPr>
         <w:pStyle w:val="Titre2"/>
       </w:pPr>
-      <w:bookmarkStart w:id="17" w:name="_Toc8308380"/>
+      <w:bookmarkStart w:id="18" w:name="_Toc8308380"/>
       <w:r>
         <w:t>Cas d’utilisation</w:t>
       </w:r>
-      <w:bookmarkEnd w:id="17"/>
+      <w:bookmarkEnd w:id="18"/>
     </w:p>
     <w:p/>
     <w:p>
       <w:pPr>
         <w:pStyle w:val="Titre2"/>
       </w:pPr>
-      <w:bookmarkStart w:id="18" w:name="_Toc8308381"/>
+      <w:bookmarkStart w:id="19" w:name="_Toc8308381"/>
       <w:r>
         <w:lastRenderedPageBreak/>
         <w:t>Planning prévisionnel</w:t>
       </w:r>
-      <w:bookmarkEnd w:id="18"/>
+      <w:bookmarkEnd w:id="19"/>
     </w:p>
-    <w:bookmarkStart w:id="19" w:name="_MON_1618923495"/>
-    <w:bookmarkEnd w:id="19"/>
+    <w:bookmarkStart w:id="20" w:name="_MON_1618923495"/>
+    <w:bookmarkEnd w:id="20"/>
     <w:p>
       <w:pPr>
         <w:spacing w:before="360"/>
@@ -8250,10 +8275,10 @@
       </w:pPr>
       <w:r>
         <w:object w:dxaOrig="11750" w:dyaOrig="6430">
-          <v:shape id="_x0000_i1110" type="#_x0000_t75" style="width:465pt;height:254.4pt" o:ole="">
+          <v:shape id="_x0000_i1025" type="#_x0000_t75" style="width:465pt;height:254.4pt" o:ole="">
             <v:imagedata r:id="rId10" o:title=""/>
           </v:shape>
-          <o:OLEObject Type="Embed" ProgID="Excel.Sheet.12" ShapeID="_x0000_i1110" DrawAspect="Content" ObjectID="_1618924035" r:id="rId11"/>
+          <o:OLEObject Type="Embed" ProgID="Excel.Sheet.12" ShapeID="_x0000_i1025" DrawAspect="Content" ObjectID="_1619242532" r:id="rId11"/>
         </w:object>
       </w:r>
     </w:p>
@@ -8262,29 +8287,19 @@
       <w:pPr>
         <w:pStyle w:val="Titre1"/>
       </w:pPr>
-      <w:bookmarkStart w:id="20" w:name="_Toc8308382"/>
+      <w:bookmarkStart w:id="21" w:name="_Toc8308382"/>
       <w:r>
         <w:t>Analyse organique</w:t>
       </w:r>
-      <w:bookmarkEnd w:id="20"/>
+      <w:bookmarkEnd w:id="21"/>
     </w:p>
     <w:p>
       <w:pPr>
         <w:pStyle w:val="Titre2"/>
       </w:pPr>
-      <w:bookmarkStart w:id="21" w:name="_Toc8308383"/>
+      <w:bookmarkStart w:id="22" w:name="_Toc8308383"/>
       <w:r>
         <w:t>Architecture du code</w:t>
-      </w:r>
-      <w:bookmarkEnd w:id="21"/>
-    </w:p>
-    <w:p>
-      <w:pPr>
-        <w:pStyle w:val="Titre3"/>
-      </w:pPr>
-      <w:bookmarkStart w:id="22" w:name="_Toc8308384"/>
-      <w:r>
-        <w:t>Arborescence des fichiers</w:t>
       </w:r>
       <w:bookmarkEnd w:id="22"/>
     </w:p>
@@ -8292,36 +8307,43 @@
       <w:pPr>
         <w:pStyle w:val="Titre3"/>
       </w:pPr>
-      <w:bookmarkStart w:id="23" w:name="_Toc8308385"/>
+      <w:bookmarkStart w:id="23" w:name="_Toc8308384"/>
       <w:r>
-        <w:t>Diagrammes de classes</w:t>
+        <w:t>Arborescence des fichiers</w:t>
       </w:r>
       <w:bookmarkEnd w:id="23"/>
     </w:p>
     <w:p>
       <w:pPr>
-        <w:pStyle w:val="Titre2"/>
+        <w:pStyle w:val="Titre3"/>
       </w:pPr>
-      <w:bookmarkStart w:id="24" w:name="_Toc8308386"/>
+      <w:bookmarkStart w:id="24" w:name="_Toc8308385"/>
       <w:r>
-        <w:t>Outils</w:t>
+        <w:t>Diagrammes de classes</w:t>
       </w:r>
       <w:bookmarkEnd w:id="24"/>
     </w:p>
     <w:p>
       <w:pPr>
-        <w:pStyle w:val="Titre1"/>
+        <w:pStyle w:val="Titre2"/>
       </w:pPr>
-      <w:bookmarkStart w:id="25" w:name="_Toc8308387"/>
+      <w:bookmarkStart w:id="25" w:name="_Toc8308386"/>
       <w:r>
-        <w:t>Tests</w:t>
+        <w:t>Outils</w:t>
       </w:r>
       <w:bookmarkEnd w:id="25"/>
     </w:p>
     <w:p>
-      <w:bookmarkStart w:id="26" w:name="_GoBack"/>
+      <w:pPr>
+        <w:pStyle w:val="Titre1"/>
+      </w:pPr>
+      <w:bookmarkStart w:id="26" w:name="_Toc8308387"/>
+      <w:r>
+        <w:t>Tests</w:t>
+      </w:r>
       <w:bookmarkEnd w:id="26"/>
     </w:p>
+    <w:p/>
     <w:p>
       <w:pPr>
         <w:pStyle w:val="Titre1"/>
@@ -8564,6 +8586,7 @@
           <w:calendar w:val="gregorian"/>
         </w:date>
       </w:sdtPr>
+      <w:sdtEndPr/>
       <w:sdtContent>
         <w:r>
           <w:t>07.05.2019</w:t>
@@ -8607,7 +8630,7 @@
         <w:noProof/>
         <w:lang w:val="fr-FR"/>
       </w:rPr>
-      <w:t>6</w:t>
+      <w:t>3</w:t>
     </w:r>
     <w:r>
       <w:rPr>
@@ -8708,6 +8731,7 @@
         <w:dataBinding w:prefixMappings="xmlns:ns0='http://purl.org/dc/elements/1.1/' xmlns:ns1='http://schemas.openxmlformats.org/package/2006/metadata/core-properties' " w:xpath="/ns1:coreProperties[1]/ns0:title[1]" w:storeItemID="{6C3C8BC8-F283-45AE-878A-BAB7291924A1}"/>
         <w:text/>
       </w:sdtPr>
+      <w:sdtEndPr/>
       <w:sdtContent>
         <w:r>
           <w:t>RedBallBot2</w:t>
@@ -8728,6 +8752,7 @@
         <w:dataBinding w:prefixMappings="xmlns:ns0='http://purl.org/dc/elements/1.1/' xmlns:ns1='http://schemas.openxmlformats.org/package/2006/metadata/core-properties' " w:xpath="/ns1:coreProperties[1]/ns0:creator[1]" w:storeItemID="{6C3C8BC8-F283-45AE-878A-BAB7291924A1}"/>
         <w:text/>
       </w:sdtPr>
+      <w:sdtEndPr/>
       <w:sdtContent>
         <w:r>
           <w:t>Quentin FORESTIER</w:t>
@@ -10572,6 +10597,7 @@
     <w:rsid w:val="00843DC3"/>
     <w:rsid w:val="008D4E8C"/>
     <w:rsid w:val="00A53D42"/>
+    <w:rsid w:val="00B2407E"/>
     <w:rsid w:val="00DA2DAB"/>
     <w:rsid w:val="00EC7F2E"/>
     <w:rsid w:val="00F80FC5"/>
@@ -11352,7 +11378,7 @@
 </file>
 
 <file path=customXml/itemProps2.xml><?xml version="1.0" encoding="utf-8"?>
-<ds:datastoreItem xmlns:ds="http://schemas.openxmlformats.org/officeDocument/2006/customXml" ds:itemID="{3EDF4D60-0DE3-4753-8D08-E25B88BE64F0}">
+<ds:datastoreItem xmlns:ds="http://schemas.openxmlformats.org/officeDocument/2006/customXml" ds:itemID="{66B60575-C493-4D49-9E88-013FE32DA60F}">
   <ds:schemaRefs>
     <ds:schemaRef ds:uri="http://schemas.openxmlformats.org/officeDocument/2006/bibliography"/>
   </ds:schemaRefs>

</xml_diff>

<commit_message>
Améliration :  - Déplacement  - Analyse d'iamge
</commit_message>
<xml_diff>
--- a/Documents/RedBallBot2_DocTech.docx
+++ b/Documents/RedBallBot2_DocTech.docx
@@ -157,6 +157,7 @@
                                       <w:calendar w:val="gregorian"/>
                                     </w:date>
                                   </w:sdtPr>
+                                  <w:sdtEndPr/>
                                   <w:sdtContent>
                                     <w:p>
                                       <w:pPr>
@@ -3697,6 +3698,7 @@
                                     <w:dataBinding w:prefixMappings="xmlns:ns0='http://purl.org/dc/elements/1.1/' xmlns:ns1='http://schemas.openxmlformats.org/package/2006/metadata/core-properties' " w:xpath="/ns1:coreProperties[1]/ns0:creator[1]" w:storeItemID="{6C3C8BC8-F283-45AE-878A-BAB7291924A1}"/>
                                     <w:text/>
                                   </w:sdtPr>
+                                  <w:sdtEndPr/>
                                   <w:sdtContent>
                                     <w:r>
                                       <w:rPr>
@@ -3736,6 +3738,7 @@
                                     <w:dataBinding w:prefixMappings="xmlns:ns0='http://schemas.openxmlformats.org/officeDocument/2006/extended-properties' " w:xpath="/ns0:Properties[1]/ns0:Company[1]" w:storeItemID="{6668398D-A668-4E3E-A5EB-62B293D839F1}"/>
                                     <w:text/>
                                   </w:sdtPr>
+                                  <w:sdtEndPr/>
                                   <w:sdtContent>
                                     <w:r>
                                       <w:rPr>
@@ -3773,6 +3776,7 @@
                                     <w:dataBinding w:prefixMappings="xmlns:ns0='http://purl.org/dc/elements/1.1/' xmlns:ns1='http://schemas.openxmlformats.org/package/2006/metadata/core-properties' " w:xpath="/ns1:coreProperties[1]/ns1:category[1]" w:storeItemID="{6C3C8BC8-F283-45AE-878A-BAB7291924A1}"/>
                                     <w:text/>
                                   </w:sdtPr>
+                                  <w:sdtEndPr/>
                                   <w:sdtContent>
                                     <w:r>
                                       <w:rPr>
@@ -3799,6 +3803,7 @@
                                   <w:dataBinding w:prefixMappings="xmlns:ns0='http://schemas.openxmlformats.org/officeDocument/2006/extended-properties' " w:xpath="/ns0:Properties[1]/ns0:Manager[1]" w:storeItemID="{6668398D-A668-4E3E-A5EB-62B293D839F1}"/>
                                   <w:text/>
                                 </w:sdtPr>
+                                <w:sdtEndPr/>
                                 <w:sdtContent>
                                   <w:p>
                                     <w:pPr>
@@ -4104,6 +4109,7 @@
                                     <w:dataBinding w:prefixMappings="xmlns:ns0='http://purl.org/dc/elements/1.1/' xmlns:ns1='http://schemas.openxmlformats.org/package/2006/metadata/core-properties' " w:xpath="/ns1:coreProperties[1]/ns0:title[1]" w:storeItemID="{6C3C8BC8-F283-45AE-878A-BAB7291924A1}"/>
                                     <w:text/>
                                   </w:sdtPr>
+                                  <w:sdtEndPr/>
                                   <w:sdtContent>
                                     <w:r>
                                       <w:rPr>
@@ -4140,6 +4146,7 @@
                                     <w:dataBinding w:prefixMappings="xmlns:ns0='http://purl.org/dc/elements/1.1/' xmlns:ns1='http://schemas.openxmlformats.org/package/2006/metadata/core-properties' " w:xpath="/ns1:coreProperties[1]/ns0:subject[1]" w:storeItemID="{6C3C8BC8-F283-45AE-878A-BAB7291924A1}"/>
                                     <w:text/>
                                   </w:sdtPr>
+                                  <w:sdtEndPr/>
                                   <w:sdtContent>
                                     <w:r>
                                       <w:rPr>
@@ -4291,6 +4298,8 @@
           <w:r>
             <w:t>Table des matières</w:t>
           </w:r>
+          <w:bookmarkStart w:id="0" w:name="_GoBack"/>
+          <w:bookmarkEnd w:id="0"/>
         </w:p>
         <w:p>
           <w:pPr>
@@ -4315,7 +4324,7 @@
           <w:r>
             <w:fldChar w:fldCharType="separate"/>
           </w:r>
-          <w:hyperlink w:anchor="_Toc8630825" w:history="1">
+          <w:hyperlink w:anchor="_Toc8658550" w:history="1">
             <w:r>
               <w:rPr>
                 <w:rStyle w:val="Lienhypertexte"/>
@@ -4358,7 +4367,7 @@
                 <w:noProof/>
                 <w:webHidden/>
               </w:rPr>
-              <w:instrText xml:space="preserve"> PAGEREF _Toc8630825 \h </w:instrText>
+              <w:instrText xml:space="preserve"> PAGEREF _Toc8658550 \h </w:instrText>
             </w:r>
             <w:r>
               <w:rPr>
@@ -4403,7 +4412,7 @@
               <w:lang w:eastAsia="fr-CH"/>
             </w:rPr>
           </w:pPr>
-          <w:hyperlink w:anchor="_Toc8630826" w:history="1">
+          <w:hyperlink w:anchor="_Toc8658551" w:history="1">
             <w:r>
               <w:rPr>
                 <w:rStyle w:val="Lienhypertexte"/>
@@ -4446,7 +4455,7 @@
                 <w:noProof/>
                 <w:webHidden/>
               </w:rPr>
-              <w:instrText xml:space="preserve"> PAGEREF _Toc8630826 \h </w:instrText>
+              <w:instrText xml:space="preserve"> PAGEREF _Toc8658551 \h </w:instrText>
             </w:r>
             <w:r>
               <w:rPr>
@@ -4491,7 +4500,7 @@
               <w:lang w:eastAsia="fr-CH"/>
             </w:rPr>
           </w:pPr>
-          <w:hyperlink w:anchor="_Toc8630827" w:history="1">
+          <w:hyperlink w:anchor="_Toc8658552" w:history="1">
             <w:r>
               <w:rPr>
                 <w:rStyle w:val="Lienhypertexte"/>
@@ -4534,7 +4543,7 @@
                 <w:noProof/>
                 <w:webHidden/>
               </w:rPr>
-              <w:instrText xml:space="preserve"> PAGEREF _Toc8630827 \h </w:instrText>
+              <w:instrText xml:space="preserve"> PAGEREF _Toc8658552 \h </w:instrText>
             </w:r>
             <w:r>
               <w:rPr>
@@ -4579,7 +4588,7 @@
               <w:lang w:eastAsia="fr-CH"/>
             </w:rPr>
           </w:pPr>
-          <w:hyperlink w:anchor="_Toc8630828" w:history="1">
+          <w:hyperlink w:anchor="_Toc8658553" w:history="1">
             <w:r>
               <w:rPr>
                 <w:rStyle w:val="Lienhypertexte"/>
@@ -4622,7 +4631,7 @@
                 <w:noProof/>
                 <w:webHidden/>
               </w:rPr>
-              <w:instrText xml:space="preserve"> PAGEREF _Toc8630828 \h </w:instrText>
+              <w:instrText xml:space="preserve"> PAGEREF _Toc8658553 \h </w:instrText>
             </w:r>
             <w:r>
               <w:rPr>
@@ -4667,7 +4676,7 @@
               <w:lang w:eastAsia="fr-CH"/>
             </w:rPr>
           </w:pPr>
-          <w:hyperlink w:anchor="_Toc8630829" w:history="1">
+          <w:hyperlink w:anchor="_Toc8658554" w:history="1">
             <w:r>
               <w:rPr>
                 <w:rStyle w:val="Lienhypertexte"/>
@@ -4710,7 +4719,7 @@
                 <w:noProof/>
                 <w:webHidden/>
               </w:rPr>
-              <w:instrText xml:space="preserve"> PAGEREF _Toc8630829 \h </w:instrText>
+              <w:instrText xml:space="preserve"> PAGEREF _Toc8658554 \h </w:instrText>
             </w:r>
             <w:r>
               <w:rPr>
@@ -4755,7 +4764,7 @@
               <w:lang w:eastAsia="fr-CH"/>
             </w:rPr>
           </w:pPr>
-          <w:hyperlink w:anchor="_Toc8630830" w:history="1">
+          <w:hyperlink w:anchor="_Toc8658555" w:history="1">
             <w:r>
               <w:rPr>
                 <w:rStyle w:val="Lienhypertexte"/>
@@ -4798,7 +4807,7 @@
                 <w:noProof/>
                 <w:webHidden/>
               </w:rPr>
-              <w:instrText xml:space="preserve"> PAGEREF _Toc8630830 \h </w:instrText>
+              <w:instrText xml:space="preserve"> PAGEREF _Toc8658555 \h </w:instrText>
             </w:r>
             <w:r>
               <w:rPr>
@@ -4843,7 +4852,7 @@
               <w:lang w:eastAsia="fr-CH"/>
             </w:rPr>
           </w:pPr>
-          <w:hyperlink w:anchor="_Toc8630831" w:history="1">
+          <w:hyperlink w:anchor="_Toc8658556" w:history="1">
             <w:r>
               <w:rPr>
                 <w:rStyle w:val="Lienhypertexte"/>
@@ -4886,7 +4895,7 @@
                 <w:noProof/>
                 <w:webHidden/>
               </w:rPr>
-              <w:instrText xml:space="preserve"> PAGEREF _Toc8630831 \h </w:instrText>
+              <w:instrText xml:space="preserve"> PAGEREF _Toc8658556 \h </w:instrText>
             </w:r>
             <w:r>
               <w:rPr>
@@ -4931,7 +4940,7 @@
               <w:lang w:eastAsia="fr-CH"/>
             </w:rPr>
           </w:pPr>
-          <w:hyperlink w:anchor="_Toc8630832" w:history="1">
+          <w:hyperlink w:anchor="_Toc8658557" w:history="1">
             <w:r>
               <w:rPr>
                 <w:rStyle w:val="Lienhypertexte"/>
@@ -4974,7 +4983,7 @@
                 <w:noProof/>
                 <w:webHidden/>
               </w:rPr>
-              <w:instrText xml:space="preserve"> PAGEREF _Toc8630832 \h </w:instrText>
+              <w:instrText xml:space="preserve"> PAGEREF _Toc8658557 \h </w:instrText>
             </w:r>
             <w:r>
               <w:rPr>
@@ -5019,7 +5028,7 @@
               <w:lang w:eastAsia="fr-CH"/>
             </w:rPr>
           </w:pPr>
-          <w:hyperlink w:anchor="_Toc8630833" w:history="1">
+          <w:hyperlink w:anchor="_Toc8658558" w:history="1">
             <w:r>
               <w:rPr>
                 <w:rStyle w:val="Lienhypertexte"/>
@@ -5062,7 +5071,7 @@
                 <w:noProof/>
                 <w:webHidden/>
               </w:rPr>
-              <w:instrText xml:space="preserve"> PAGEREF _Toc8630833 \h </w:instrText>
+              <w:instrText xml:space="preserve"> PAGEREF _Toc8658558 \h </w:instrText>
             </w:r>
             <w:r>
               <w:rPr>
@@ -5107,7 +5116,7 @@
               <w:lang w:eastAsia="fr-CH"/>
             </w:rPr>
           </w:pPr>
-          <w:hyperlink w:anchor="_Toc8630834" w:history="1">
+          <w:hyperlink w:anchor="_Toc8658559" w:history="1">
             <w:r>
               <w:rPr>
                 <w:rStyle w:val="Lienhypertexte"/>
@@ -5150,7 +5159,7 @@
                 <w:noProof/>
                 <w:webHidden/>
               </w:rPr>
-              <w:instrText xml:space="preserve"> PAGEREF _Toc8630834 \h </w:instrText>
+              <w:instrText xml:space="preserve"> PAGEREF _Toc8658559 \h </w:instrText>
             </w:r>
             <w:r>
               <w:rPr>
@@ -5195,7 +5204,7 @@
               <w:lang w:eastAsia="fr-CH"/>
             </w:rPr>
           </w:pPr>
-          <w:hyperlink w:anchor="_Toc8630835" w:history="1">
+          <w:hyperlink w:anchor="_Toc8658560" w:history="1">
             <w:r>
               <w:rPr>
                 <w:rStyle w:val="Lienhypertexte"/>
@@ -5238,7 +5247,7 @@
                 <w:noProof/>
                 <w:webHidden/>
               </w:rPr>
-              <w:instrText xml:space="preserve"> PAGEREF _Toc8630835 \h </w:instrText>
+              <w:instrText xml:space="preserve"> PAGEREF _Toc8658560 \h </w:instrText>
             </w:r>
             <w:r>
               <w:rPr>
@@ -5283,7 +5292,7 @@
               <w:lang w:eastAsia="fr-CH"/>
             </w:rPr>
           </w:pPr>
-          <w:hyperlink w:anchor="_Toc8630836" w:history="1">
+          <w:hyperlink w:anchor="_Toc8658561" w:history="1">
             <w:r>
               <w:rPr>
                 <w:rStyle w:val="Lienhypertexte"/>
@@ -5326,7 +5335,7 @@
                 <w:noProof/>
                 <w:webHidden/>
               </w:rPr>
-              <w:instrText xml:space="preserve"> PAGEREF _Toc8630836 \h </w:instrText>
+              <w:instrText xml:space="preserve"> PAGEREF _Toc8658561 \h </w:instrText>
             </w:r>
             <w:r>
               <w:rPr>
@@ -5371,7 +5380,7 @@
               <w:lang w:eastAsia="fr-CH"/>
             </w:rPr>
           </w:pPr>
-          <w:hyperlink w:anchor="_Toc8630837" w:history="1">
+          <w:hyperlink w:anchor="_Toc8658562" w:history="1">
             <w:r>
               <w:rPr>
                 <w:rStyle w:val="Lienhypertexte"/>
@@ -5414,7 +5423,7 @@
                 <w:noProof/>
                 <w:webHidden/>
               </w:rPr>
-              <w:instrText xml:space="preserve"> PAGEREF _Toc8630837 \h </w:instrText>
+              <w:instrText xml:space="preserve"> PAGEREF _Toc8658562 \h </w:instrText>
             </w:r>
             <w:r>
               <w:rPr>
@@ -5459,7 +5468,7 @@
               <w:lang w:eastAsia="fr-CH"/>
             </w:rPr>
           </w:pPr>
-          <w:hyperlink w:anchor="_Toc8630838" w:history="1">
+          <w:hyperlink w:anchor="_Toc8658563" w:history="1">
             <w:r>
               <w:rPr>
                 <w:rStyle w:val="Lienhypertexte"/>
@@ -5502,7 +5511,7 @@
                 <w:noProof/>
                 <w:webHidden/>
               </w:rPr>
-              <w:instrText xml:space="preserve"> PAGEREF _Toc8630838 \h </w:instrText>
+              <w:instrText xml:space="preserve"> PAGEREF _Toc8658563 \h </w:instrText>
             </w:r>
             <w:r>
               <w:rPr>
@@ -5547,7 +5556,7 @@
               <w:lang w:eastAsia="fr-CH"/>
             </w:rPr>
           </w:pPr>
-          <w:hyperlink w:anchor="_Toc8630839" w:history="1">
+          <w:hyperlink w:anchor="_Toc8658564" w:history="1">
             <w:r>
               <w:rPr>
                 <w:rStyle w:val="Lienhypertexte"/>
@@ -5590,7 +5599,7 @@
                 <w:noProof/>
                 <w:webHidden/>
               </w:rPr>
-              <w:instrText xml:space="preserve"> PAGEREF _Toc8630839 \h </w:instrText>
+              <w:instrText xml:space="preserve"> PAGEREF _Toc8658564 \h </w:instrText>
             </w:r>
             <w:r>
               <w:rPr>
@@ -5635,7 +5644,7 @@
               <w:lang w:eastAsia="fr-CH"/>
             </w:rPr>
           </w:pPr>
-          <w:hyperlink w:anchor="_Toc8630840" w:history="1">
+          <w:hyperlink w:anchor="_Toc8658565" w:history="1">
             <w:r>
               <w:rPr>
                 <w:rStyle w:val="Lienhypertexte"/>
@@ -5678,7 +5687,7 @@
                 <w:noProof/>
                 <w:webHidden/>
               </w:rPr>
-              <w:instrText xml:space="preserve"> PAGEREF _Toc8630840 \h </w:instrText>
+              <w:instrText xml:space="preserve"> PAGEREF _Toc8658565 \h </w:instrText>
             </w:r>
             <w:r>
               <w:rPr>
@@ -5723,7 +5732,7 @@
               <w:lang w:eastAsia="fr-CH"/>
             </w:rPr>
           </w:pPr>
-          <w:hyperlink w:anchor="_Toc8630841" w:history="1">
+          <w:hyperlink w:anchor="_Toc8658566" w:history="1">
             <w:r>
               <w:rPr>
                 <w:rStyle w:val="Lienhypertexte"/>
@@ -5766,7 +5775,7 @@
                 <w:noProof/>
                 <w:webHidden/>
               </w:rPr>
-              <w:instrText xml:space="preserve"> PAGEREF _Toc8630841 \h </w:instrText>
+              <w:instrText xml:space="preserve"> PAGEREF _Toc8658566 \h </w:instrText>
             </w:r>
             <w:r>
               <w:rPr>
@@ -5811,7 +5820,7 @@
               <w:lang w:eastAsia="fr-CH"/>
             </w:rPr>
           </w:pPr>
-          <w:hyperlink w:anchor="_Toc8630842" w:history="1">
+          <w:hyperlink w:anchor="_Toc8658567" w:history="1">
             <w:r>
               <w:rPr>
                 <w:rStyle w:val="Lienhypertexte"/>
@@ -5854,7 +5863,7 @@
                 <w:noProof/>
                 <w:webHidden/>
               </w:rPr>
-              <w:instrText xml:space="preserve"> PAGEREF _Toc8630842 \h </w:instrText>
+              <w:instrText xml:space="preserve"> PAGEREF _Toc8658567 \h </w:instrText>
             </w:r>
             <w:r>
               <w:rPr>
@@ -5899,7 +5908,7 @@
               <w:lang w:eastAsia="fr-CH"/>
             </w:rPr>
           </w:pPr>
-          <w:hyperlink w:anchor="_Toc8630843" w:history="1">
+          <w:hyperlink w:anchor="_Toc8658568" w:history="1">
             <w:r>
               <w:rPr>
                 <w:rStyle w:val="Lienhypertexte"/>
@@ -5942,7 +5951,95 @@
                 <w:noProof/>
                 <w:webHidden/>
               </w:rPr>
-              <w:instrText xml:space="preserve"> PAGEREF _Toc8630843 \h </w:instrText>
+              <w:instrText xml:space="preserve"> PAGEREF _Toc8658568 \h </w:instrText>
+            </w:r>
+            <w:r>
+              <w:rPr>
+                <w:noProof/>
+                <w:webHidden/>
+              </w:rPr>
+            </w:r>
+            <w:r>
+              <w:rPr>
+                <w:noProof/>
+                <w:webHidden/>
+              </w:rPr>
+              <w:fldChar w:fldCharType="separate"/>
+            </w:r>
+            <w:r>
+              <w:rPr>
+                <w:noProof/>
+                <w:webHidden/>
+              </w:rPr>
+              <w:t>5</w:t>
+            </w:r>
+            <w:r>
+              <w:rPr>
+                <w:noProof/>
+                <w:webHidden/>
+              </w:rPr>
+              <w:fldChar w:fldCharType="end"/>
+            </w:r>
+          </w:hyperlink>
+        </w:p>
+        <w:p>
+          <w:pPr>
+            <w:pStyle w:val="TM1"/>
+            <w:tabs>
+              <w:tab w:val="left" w:pos="420"/>
+              <w:tab w:val="right" w:leader="dot" w:pos="9396"/>
+            </w:tabs>
+            <w:rPr>
+              <w:noProof/>
+              <w:sz w:val="22"/>
+              <w:szCs w:val="22"/>
+              <w:lang w:eastAsia="fr-CH"/>
+            </w:rPr>
+          </w:pPr>
+          <w:hyperlink w:anchor="_Toc8658569" w:history="1">
+            <w:r>
+              <w:rPr>
+                <w:rStyle w:val="Lienhypertexte"/>
+                <w:noProof/>
+              </w:rPr>
+              <w:t>5</w:t>
+            </w:r>
+            <w:r>
+              <w:rPr>
+                <w:noProof/>
+                <w:sz w:val="22"/>
+                <w:szCs w:val="22"/>
+                <w:lang w:eastAsia="fr-CH"/>
+              </w:rPr>
+              <w:tab/>
+            </w:r>
+            <w:r>
+              <w:rPr>
+                <w:rStyle w:val="Lienhypertexte"/>
+                <w:noProof/>
+              </w:rPr>
+              <w:t>Analyse organique</w:t>
+            </w:r>
+            <w:r>
+              <w:rPr>
+                <w:noProof/>
+                <w:webHidden/>
+              </w:rPr>
+              <w:tab/>
+            </w:r>
+            <w:r>
+              <w:rPr>
+                <w:noProof/>
+                <w:webHidden/>
+              </w:rPr>
+              <w:fldChar w:fldCharType="begin"/>
+            </w:r>
+            <w:r>
+              <w:rPr>
+                <w:noProof/>
+                <w:webHidden/>
+              </w:rPr>
+              <w:instrText xml:space="preserve"> PAGEREF _Toc8658569 \h </w:instrText>
             </w:r>
             <w:r>
               <w:rPr>
@@ -5987,13 +6084,13 @@
               <w:lang w:eastAsia="fr-CH"/>
             </w:rPr>
           </w:pPr>
-          <w:hyperlink w:anchor="_Toc8630844" w:history="1">
+          <w:hyperlink w:anchor="_Toc8658570" w:history="1">
             <w:r>
               <w:rPr>
                 <w:rStyle w:val="Lienhypertexte"/>
                 <w:noProof/>
               </w:rPr>
-              <w:t>4.4</w:t>
+              <w:t>5.1</w:t>
             </w:r>
             <w:r>
               <w:rPr>
@@ -6009,7 +6106,7 @@
                 <w:rStyle w:val="Lienhypertexte"/>
                 <w:noProof/>
               </w:rPr>
-              <w:t>Planning prévisionnel</w:t>
+              <w:t>Architecture du code</w:t>
             </w:r>
             <w:r>
               <w:rPr>
@@ -6030,7 +6127,7 @@
                 <w:noProof/>
                 <w:webHidden/>
               </w:rPr>
-              <w:instrText xml:space="preserve"> PAGEREF _Toc8630844 \h </w:instrText>
+              <w:instrText xml:space="preserve"> PAGEREF _Toc8658570 \h </w:instrText>
             </w:r>
             <w:r>
               <w:rPr>
@@ -6050,7 +6147,359 @@
                 <w:noProof/>
                 <w:webHidden/>
               </w:rPr>
-              <w:t>6</w:t>
+              <w:t>5</w:t>
+            </w:r>
+            <w:r>
+              <w:rPr>
+                <w:noProof/>
+                <w:webHidden/>
+              </w:rPr>
+              <w:fldChar w:fldCharType="end"/>
+            </w:r>
+          </w:hyperlink>
+        </w:p>
+        <w:p>
+          <w:pPr>
+            <w:pStyle w:val="TM3"/>
+            <w:tabs>
+              <w:tab w:val="left" w:pos="1100"/>
+              <w:tab w:val="right" w:leader="dot" w:pos="9396"/>
+            </w:tabs>
+            <w:rPr>
+              <w:noProof/>
+              <w:sz w:val="22"/>
+              <w:szCs w:val="22"/>
+              <w:lang w:eastAsia="fr-CH"/>
+            </w:rPr>
+          </w:pPr>
+          <w:hyperlink w:anchor="_Toc8658571" w:history="1">
+            <w:r>
+              <w:rPr>
+                <w:rStyle w:val="Lienhypertexte"/>
+                <w:noProof/>
+              </w:rPr>
+              <w:t>5.1.1</w:t>
+            </w:r>
+            <w:r>
+              <w:rPr>
+                <w:noProof/>
+                <w:sz w:val="22"/>
+                <w:szCs w:val="22"/>
+                <w:lang w:eastAsia="fr-CH"/>
+              </w:rPr>
+              <w:tab/>
+            </w:r>
+            <w:r>
+              <w:rPr>
+                <w:rStyle w:val="Lienhypertexte"/>
+                <w:noProof/>
+              </w:rPr>
+              <w:t>Arborescence des fichiers</w:t>
+            </w:r>
+            <w:r>
+              <w:rPr>
+                <w:noProof/>
+                <w:webHidden/>
+              </w:rPr>
+              <w:tab/>
+            </w:r>
+            <w:r>
+              <w:rPr>
+                <w:noProof/>
+                <w:webHidden/>
+              </w:rPr>
+              <w:fldChar w:fldCharType="begin"/>
+            </w:r>
+            <w:r>
+              <w:rPr>
+                <w:noProof/>
+                <w:webHidden/>
+              </w:rPr>
+              <w:instrText xml:space="preserve"> PAGEREF _Toc8658571 \h </w:instrText>
+            </w:r>
+            <w:r>
+              <w:rPr>
+                <w:noProof/>
+                <w:webHidden/>
+              </w:rPr>
+            </w:r>
+            <w:r>
+              <w:rPr>
+                <w:noProof/>
+                <w:webHidden/>
+              </w:rPr>
+              <w:fldChar w:fldCharType="separate"/>
+            </w:r>
+            <w:r>
+              <w:rPr>
+                <w:noProof/>
+                <w:webHidden/>
+              </w:rPr>
+              <w:t>5</w:t>
+            </w:r>
+            <w:r>
+              <w:rPr>
+                <w:noProof/>
+                <w:webHidden/>
+              </w:rPr>
+              <w:fldChar w:fldCharType="end"/>
+            </w:r>
+          </w:hyperlink>
+        </w:p>
+        <w:p>
+          <w:pPr>
+            <w:pStyle w:val="TM3"/>
+            <w:tabs>
+              <w:tab w:val="left" w:pos="1100"/>
+              <w:tab w:val="right" w:leader="dot" w:pos="9396"/>
+            </w:tabs>
+            <w:rPr>
+              <w:noProof/>
+              <w:sz w:val="22"/>
+              <w:szCs w:val="22"/>
+              <w:lang w:eastAsia="fr-CH"/>
+            </w:rPr>
+          </w:pPr>
+          <w:hyperlink w:anchor="_Toc8658572" w:history="1">
+            <w:r>
+              <w:rPr>
+                <w:rStyle w:val="Lienhypertexte"/>
+                <w:noProof/>
+              </w:rPr>
+              <w:t>5.1.2</w:t>
+            </w:r>
+            <w:r>
+              <w:rPr>
+                <w:noProof/>
+                <w:sz w:val="22"/>
+                <w:szCs w:val="22"/>
+                <w:lang w:eastAsia="fr-CH"/>
+              </w:rPr>
+              <w:tab/>
+            </w:r>
+            <w:r>
+              <w:rPr>
+                <w:rStyle w:val="Lienhypertexte"/>
+                <w:noProof/>
+              </w:rPr>
+              <w:t>Diagrammes de classes</w:t>
+            </w:r>
+            <w:r>
+              <w:rPr>
+                <w:noProof/>
+                <w:webHidden/>
+              </w:rPr>
+              <w:tab/>
+            </w:r>
+            <w:r>
+              <w:rPr>
+                <w:noProof/>
+                <w:webHidden/>
+              </w:rPr>
+              <w:fldChar w:fldCharType="begin"/>
+            </w:r>
+            <w:r>
+              <w:rPr>
+                <w:noProof/>
+                <w:webHidden/>
+              </w:rPr>
+              <w:instrText xml:space="preserve"> PAGEREF _Toc8658572 \h </w:instrText>
+            </w:r>
+            <w:r>
+              <w:rPr>
+                <w:noProof/>
+                <w:webHidden/>
+              </w:rPr>
+            </w:r>
+            <w:r>
+              <w:rPr>
+                <w:noProof/>
+                <w:webHidden/>
+              </w:rPr>
+              <w:fldChar w:fldCharType="separate"/>
+            </w:r>
+            <w:r>
+              <w:rPr>
+                <w:noProof/>
+                <w:webHidden/>
+              </w:rPr>
+              <w:t>5</w:t>
+            </w:r>
+            <w:r>
+              <w:rPr>
+                <w:noProof/>
+                <w:webHidden/>
+              </w:rPr>
+              <w:fldChar w:fldCharType="end"/>
+            </w:r>
+          </w:hyperlink>
+        </w:p>
+        <w:p>
+          <w:pPr>
+            <w:pStyle w:val="TM2"/>
+            <w:tabs>
+              <w:tab w:val="left" w:pos="880"/>
+              <w:tab w:val="right" w:leader="dot" w:pos="9396"/>
+            </w:tabs>
+            <w:rPr>
+              <w:noProof/>
+              <w:sz w:val="22"/>
+              <w:szCs w:val="22"/>
+              <w:lang w:eastAsia="fr-CH"/>
+            </w:rPr>
+          </w:pPr>
+          <w:hyperlink w:anchor="_Toc8658573" w:history="1">
+            <w:r>
+              <w:rPr>
+                <w:rStyle w:val="Lienhypertexte"/>
+                <w:noProof/>
+              </w:rPr>
+              <w:t>5.2</w:t>
+            </w:r>
+            <w:r>
+              <w:rPr>
+                <w:noProof/>
+                <w:sz w:val="22"/>
+                <w:szCs w:val="22"/>
+                <w:lang w:eastAsia="fr-CH"/>
+              </w:rPr>
+              <w:tab/>
+            </w:r>
+            <w:r>
+              <w:rPr>
+                <w:rStyle w:val="Lienhypertexte"/>
+                <w:noProof/>
+              </w:rPr>
+              <w:t>Outils</w:t>
+            </w:r>
+            <w:r>
+              <w:rPr>
+                <w:noProof/>
+                <w:webHidden/>
+              </w:rPr>
+              <w:tab/>
+            </w:r>
+            <w:r>
+              <w:rPr>
+                <w:noProof/>
+                <w:webHidden/>
+              </w:rPr>
+              <w:fldChar w:fldCharType="begin"/>
+            </w:r>
+            <w:r>
+              <w:rPr>
+                <w:noProof/>
+                <w:webHidden/>
+              </w:rPr>
+              <w:instrText xml:space="preserve"> PAGEREF _Toc8658573 \h </w:instrText>
+            </w:r>
+            <w:r>
+              <w:rPr>
+                <w:noProof/>
+                <w:webHidden/>
+              </w:rPr>
+            </w:r>
+            <w:r>
+              <w:rPr>
+                <w:noProof/>
+                <w:webHidden/>
+              </w:rPr>
+              <w:fldChar w:fldCharType="separate"/>
+            </w:r>
+            <w:r>
+              <w:rPr>
+                <w:noProof/>
+                <w:webHidden/>
+              </w:rPr>
+              <w:t>5</w:t>
+            </w:r>
+            <w:r>
+              <w:rPr>
+                <w:noProof/>
+                <w:webHidden/>
+              </w:rPr>
+              <w:fldChar w:fldCharType="end"/>
+            </w:r>
+          </w:hyperlink>
+        </w:p>
+        <w:p>
+          <w:pPr>
+            <w:pStyle w:val="TM2"/>
+            <w:tabs>
+              <w:tab w:val="left" w:pos="880"/>
+              <w:tab w:val="right" w:leader="dot" w:pos="9396"/>
+            </w:tabs>
+            <w:rPr>
+              <w:noProof/>
+              <w:sz w:val="22"/>
+              <w:szCs w:val="22"/>
+              <w:lang w:eastAsia="fr-CH"/>
+            </w:rPr>
+          </w:pPr>
+          <w:hyperlink w:anchor="_Toc8658574" w:history="1">
+            <w:r>
+              <w:rPr>
+                <w:rStyle w:val="Lienhypertexte"/>
+                <w:noProof/>
+              </w:rPr>
+              <w:t>5.3</w:t>
+            </w:r>
+            <w:r>
+              <w:rPr>
+                <w:noProof/>
+                <w:sz w:val="22"/>
+                <w:szCs w:val="22"/>
+                <w:lang w:eastAsia="fr-CH"/>
+              </w:rPr>
+              <w:tab/>
+            </w:r>
+            <w:r>
+              <w:rPr>
+                <w:rStyle w:val="Lienhypertexte"/>
+                <w:noProof/>
+              </w:rPr>
+              <w:t>Fonction principale</w:t>
+            </w:r>
+            <w:r>
+              <w:rPr>
+                <w:noProof/>
+                <w:webHidden/>
+              </w:rPr>
+              <w:tab/>
+            </w:r>
+            <w:r>
+              <w:rPr>
+                <w:noProof/>
+                <w:webHidden/>
+              </w:rPr>
+              <w:fldChar w:fldCharType="begin"/>
+            </w:r>
+            <w:r>
+              <w:rPr>
+                <w:noProof/>
+                <w:webHidden/>
+              </w:rPr>
+              <w:instrText xml:space="preserve"> PAGEREF _Toc8658574 \h </w:instrText>
+            </w:r>
+            <w:r>
+              <w:rPr>
+                <w:noProof/>
+                <w:webHidden/>
+              </w:rPr>
+            </w:r>
+            <w:r>
+              <w:rPr>
+                <w:noProof/>
+                <w:webHidden/>
+              </w:rPr>
+              <w:fldChar w:fldCharType="separate"/>
+            </w:r>
+            <w:r>
+              <w:rPr>
+                <w:noProof/>
+                <w:webHidden/>
+              </w:rPr>
+              <w:t>5</w:t>
             </w:r>
             <w:r>
               <w:rPr>
@@ -6075,13 +6524,13 @@
               <w:lang w:eastAsia="fr-CH"/>
             </w:rPr>
           </w:pPr>
-          <w:hyperlink w:anchor="_Toc8630845" w:history="1">
+          <w:hyperlink w:anchor="_Toc8658575" w:history="1">
             <w:r>
               <w:rPr>
                 <w:rStyle w:val="Lienhypertexte"/>
                 <w:noProof/>
               </w:rPr>
-              <w:t>5</w:t>
+              <w:t>6</w:t>
             </w:r>
             <w:r>
               <w:rPr>
@@ -6097,7 +6546,7 @@
                 <w:rStyle w:val="Lienhypertexte"/>
                 <w:noProof/>
               </w:rPr>
-              <w:t>Analyse organique</w:t>
+              <w:t>Tests</w:t>
             </w:r>
             <w:r>
               <w:rPr>
@@ -6118,7 +6567,7 @@
                 <w:noProof/>
                 <w:webHidden/>
               </w:rPr>
-              <w:instrText xml:space="preserve"> PAGEREF _Toc8630845 \h </w:instrText>
+              <w:instrText xml:space="preserve"> PAGEREF _Toc8658575 \h </w:instrText>
             </w:r>
             <w:r>
               <w:rPr>
@@ -6163,13 +6612,13 @@
               <w:lang w:eastAsia="fr-CH"/>
             </w:rPr>
           </w:pPr>
-          <w:hyperlink w:anchor="_Toc8630846" w:history="1">
+          <w:hyperlink w:anchor="_Toc8658576" w:history="1">
             <w:r>
               <w:rPr>
                 <w:rStyle w:val="Lienhypertexte"/>
                 <w:noProof/>
               </w:rPr>
-              <w:t>5.1</w:t>
+              <w:t>6.1</w:t>
             </w:r>
             <w:r>
               <w:rPr>
@@ -6185,7 +6634,7 @@
                 <w:rStyle w:val="Lienhypertexte"/>
                 <w:noProof/>
               </w:rPr>
-              <w:t>Architecture du code</w:t>
+              <w:t>Conditions de tests</w:t>
             </w:r>
             <w:r>
               <w:rPr>
@@ -6206,183 +6655,7 @@
                 <w:noProof/>
                 <w:webHidden/>
               </w:rPr>
-              <w:instrText xml:space="preserve"> PAGEREF _Toc8630846 \h </w:instrText>
-            </w:r>
-            <w:r>
-              <w:rPr>
-                <w:noProof/>
-                <w:webHidden/>
-              </w:rPr>
-            </w:r>
-            <w:r>
-              <w:rPr>
-                <w:noProof/>
-                <w:webHidden/>
-              </w:rPr>
-              <w:fldChar w:fldCharType="separate"/>
-            </w:r>
-            <w:r>
-              <w:rPr>
-                <w:noProof/>
-                <w:webHidden/>
-              </w:rPr>
-              <w:t>6</w:t>
-            </w:r>
-            <w:r>
-              <w:rPr>
-                <w:noProof/>
-                <w:webHidden/>
-              </w:rPr>
-              <w:fldChar w:fldCharType="end"/>
-            </w:r>
-          </w:hyperlink>
-        </w:p>
-        <w:p>
-          <w:pPr>
-            <w:pStyle w:val="TM3"/>
-            <w:tabs>
-              <w:tab w:val="left" w:pos="1100"/>
-              <w:tab w:val="right" w:leader="dot" w:pos="9396"/>
-            </w:tabs>
-            <w:rPr>
-              <w:noProof/>
-              <w:sz w:val="22"/>
-              <w:szCs w:val="22"/>
-              <w:lang w:eastAsia="fr-CH"/>
-            </w:rPr>
-          </w:pPr>
-          <w:hyperlink w:anchor="_Toc8630847" w:history="1">
-            <w:r>
-              <w:rPr>
-                <w:rStyle w:val="Lienhypertexte"/>
-                <w:noProof/>
-              </w:rPr>
-              <w:t>5.1.1</w:t>
-            </w:r>
-            <w:r>
-              <w:rPr>
-                <w:noProof/>
-                <w:sz w:val="22"/>
-                <w:szCs w:val="22"/>
-                <w:lang w:eastAsia="fr-CH"/>
-              </w:rPr>
-              <w:tab/>
-            </w:r>
-            <w:r>
-              <w:rPr>
-                <w:rStyle w:val="Lienhypertexte"/>
-                <w:noProof/>
-              </w:rPr>
-              <w:t>Arborescence des fichiers</w:t>
-            </w:r>
-            <w:r>
-              <w:rPr>
-                <w:noProof/>
-                <w:webHidden/>
-              </w:rPr>
-              <w:tab/>
-            </w:r>
-            <w:r>
-              <w:rPr>
-                <w:noProof/>
-                <w:webHidden/>
-              </w:rPr>
-              <w:fldChar w:fldCharType="begin"/>
-            </w:r>
-            <w:r>
-              <w:rPr>
-                <w:noProof/>
-                <w:webHidden/>
-              </w:rPr>
-              <w:instrText xml:space="preserve"> PAGEREF _Toc8630847 \h </w:instrText>
-            </w:r>
-            <w:r>
-              <w:rPr>
-                <w:noProof/>
-                <w:webHidden/>
-              </w:rPr>
-            </w:r>
-            <w:r>
-              <w:rPr>
-                <w:noProof/>
-                <w:webHidden/>
-              </w:rPr>
-              <w:fldChar w:fldCharType="separate"/>
-            </w:r>
-            <w:r>
-              <w:rPr>
-                <w:noProof/>
-                <w:webHidden/>
-              </w:rPr>
-              <w:t>6</w:t>
-            </w:r>
-            <w:r>
-              <w:rPr>
-                <w:noProof/>
-                <w:webHidden/>
-              </w:rPr>
-              <w:fldChar w:fldCharType="end"/>
-            </w:r>
-          </w:hyperlink>
-        </w:p>
-        <w:p>
-          <w:pPr>
-            <w:pStyle w:val="TM3"/>
-            <w:tabs>
-              <w:tab w:val="left" w:pos="1100"/>
-              <w:tab w:val="right" w:leader="dot" w:pos="9396"/>
-            </w:tabs>
-            <w:rPr>
-              <w:noProof/>
-              <w:sz w:val="22"/>
-              <w:szCs w:val="22"/>
-              <w:lang w:eastAsia="fr-CH"/>
-            </w:rPr>
-          </w:pPr>
-          <w:hyperlink w:anchor="_Toc8630848" w:history="1">
-            <w:r>
-              <w:rPr>
-                <w:rStyle w:val="Lienhypertexte"/>
-                <w:noProof/>
-              </w:rPr>
-              <w:t>5.1.2</w:t>
-            </w:r>
-            <w:r>
-              <w:rPr>
-                <w:noProof/>
-                <w:sz w:val="22"/>
-                <w:szCs w:val="22"/>
-                <w:lang w:eastAsia="fr-CH"/>
-              </w:rPr>
-              <w:tab/>
-            </w:r>
-            <w:r>
-              <w:rPr>
-                <w:rStyle w:val="Lienhypertexte"/>
-                <w:noProof/>
-              </w:rPr>
-              <w:t>Diagrammes de classes</w:t>
-            </w:r>
-            <w:r>
-              <w:rPr>
-                <w:noProof/>
-                <w:webHidden/>
-              </w:rPr>
-              <w:tab/>
-            </w:r>
-            <w:r>
-              <w:rPr>
-                <w:noProof/>
-                <w:webHidden/>
-              </w:rPr>
-              <w:fldChar w:fldCharType="begin"/>
-            </w:r>
-            <w:r>
-              <w:rPr>
-                <w:noProof/>
-                <w:webHidden/>
-              </w:rPr>
-              <w:instrText xml:space="preserve"> PAGEREF _Toc8630848 \h </w:instrText>
+              <w:instrText xml:space="preserve"> PAGEREF _Toc8658576 \h </w:instrText>
             </w:r>
             <w:r>
               <w:rPr>
@@ -6427,13 +6700,13 @@
               <w:lang w:eastAsia="fr-CH"/>
             </w:rPr>
           </w:pPr>
-          <w:hyperlink w:anchor="_Toc8630849" w:history="1">
+          <w:hyperlink w:anchor="_Toc8658577" w:history="1">
             <w:r>
               <w:rPr>
                 <w:rStyle w:val="Lienhypertexte"/>
                 <w:noProof/>
               </w:rPr>
-              <w:t>5.2</w:t>
+              <w:t>6.2</w:t>
             </w:r>
             <w:r>
               <w:rPr>
@@ -6449,7 +6722,7 @@
                 <w:rStyle w:val="Lienhypertexte"/>
                 <w:noProof/>
               </w:rPr>
-              <w:t>Outils</w:t>
+              <w:t>Résultats attendus</w:t>
             </w:r>
             <w:r>
               <w:rPr>
@@ -6470,7 +6743,7 @@
                 <w:noProof/>
                 <w:webHidden/>
               </w:rPr>
-              <w:instrText xml:space="preserve"> PAGEREF _Toc8630849 \h </w:instrText>
+              <w:instrText xml:space="preserve"> PAGEREF _Toc8658577 \h </w:instrText>
             </w:r>
             <w:r>
               <w:rPr>
@@ -6515,13 +6788,13 @@
               <w:lang w:eastAsia="fr-CH"/>
             </w:rPr>
           </w:pPr>
-          <w:hyperlink w:anchor="_Toc8630850" w:history="1">
+          <w:hyperlink w:anchor="_Toc8658578" w:history="1">
             <w:r>
               <w:rPr>
                 <w:rStyle w:val="Lienhypertexte"/>
                 <w:noProof/>
               </w:rPr>
-              <w:t>5.3</w:t>
+              <w:t>6.3</w:t>
             </w:r>
             <w:r>
               <w:rPr>
@@ -6537,7 +6810,7 @@
                 <w:rStyle w:val="Lienhypertexte"/>
                 <w:noProof/>
               </w:rPr>
-              <w:t>Fonction principale</w:t>
+              <w:t>Résultats obtenus</w:t>
             </w:r>
             <w:r>
               <w:rPr>
@@ -6558,7 +6831,7 @@
                 <w:noProof/>
                 <w:webHidden/>
               </w:rPr>
-              <w:instrText xml:space="preserve"> PAGEREF _Toc8630850 \h </w:instrText>
+              <w:instrText xml:space="preserve"> PAGEREF _Toc8658578 \h </w:instrText>
             </w:r>
             <w:r>
               <w:rPr>
@@ -6603,13 +6876,13 @@
               <w:lang w:eastAsia="fr-CH"/>
             </w:rPr>
           </w:pPr>
-          <w:hyperlink w:anchor="_Toc8630851" w:history="1">
+          <w:hyperlink w:anchor="_Toc8658579" w:history="1">
             <w:r>
               <w:rPr>
                 <w:rStyle w:val="Lienhypertexte"/>
                 <w:noProof/>
               </w:rPr>
-              <w:t>6</w:t>
+              <w:t>7</w:t>
             </w:r>
             <w:r>
               <w:rPr>
@@ -6625,7 +6898,7 @@
                 <w:rStyle w:val="Lienhypertexte"/>
                 <w:noProof/>
               </w:rPr>
-              <w:t>Tests</w:t>
+              <w:t>Conclusion</w:t>
             </w:r>
             <w:r>
               <w:rPr>
@@ -6646,7 +6919,7 @@
                 <w:noProof/>
                 <w:webHidden/>
               </w:rPr>
-              <w:instrText xml:space="preserve"> PAGEREF _Toc8630851 \h </w:instrText>
+              <w:instrText xml:space="preserve"> PAGEREF _Toc8658579 \h </w:instrText>
             </w:r>
             <w:r>
               <w:rPr>
@@ -6666,7 +6939,7 @@
                 <w:noProof/>
                 <w:webHidden/>
               </w:rPr>
-              <w:t>7</w:t>
+              <w:t>6</w:t>
             </w:r>
             <w:r>
               <w:rPr>
@@ -6691,13 +6964,13 @@
               <w:lang w:eastAsia="fr-CH"/>
             </w:rPr>
           </w:pPr>
-          <w:hyperlink w:anchor="_Toc8630852" w:history="1">
+          <w:hyperlink w:anchor="_Toc8658580" w:history="1">
             <w:r>
               <w:rPr>
                 <w:rStyle w:val="Lienhypertexte"/>
                 <w:noProof/>
               </w:rPr>
-              <w:t>6.1</w:t>
+              <w:t>7.1</w:t>
             </w:r>
             <w:r>
               <w:rPr>
@@ -6713,7 +6986,7 @@
                 <w:rStyle w:val="Lienhypertexte"/>
                 <w:noProof/>
               </w:rPr>
-              <w:t>Conditions de tests</w:t>
+              <w:t>Retour sur la planification</w:t>
             </w:r>
             <w:r>
               <w:rPr>
@@ -6734,7 +7007,7 @@
                 <w:noProof/>
                 <w:webHidden/>
               </w:rPr>
-              <w:instrText xml:space="preserve"> PAGEREF _Toc8630852 \h </w:instrText>
+              <w:instrText xml:space="preserve"> PAGEREF _Toc8658580 \h </w:instrText>
             </w:r>
             <w:r>
               <w:rPr>
@@ -6754,7 +7027,7 @@
                 <w:noProof/>
                 <w:webHidden/>
               </w:rPr>
-              <w:t>7</w:t>
+              <w:t>6</w:t>
             </w:r>
             <w:r>
               <w:rPr>
@@ -6779,13 +7052,13 @@
               <w:lang w:eastAsia="fr-CH"/>
             </w:rPr>
           </w:pPr>
-          <w:hyperlink w:anchor="_Toc8630853" w:history="1">
+          <w:hyperlink w:anchor="_Toc8658581" w:history="1">
             <w:r>
               <w:rPr>
                 <w:rStyle w:val="Lienhypertexte"/>
                 <w:noProof/>
               </w:rPr>
-              <w:t>6.2</w:t>
+              <w:t>7.2</w:t>
             </w:r>
             <w:r>
               <w:rPr>
@@ -6801,7 +7074,7 @@
                 <w:rStyle w:val="Lienhypertexte"/>
                 <w:noProof/>
               </w:rPr>
-              <w:t>Résultats attendus</w:t>
+              <w:t>Améliorations possibles</w:t>
             </w:r>
             <w:r>
               <w:rPr>
@@ -6822,7 +7095,7 @@
                 <w:noProof/>
                 <w:webHidden/>
               </w:rPr>
-              <w:instrText xml:space="preserve"> PAGEREF _Toc8630853 \h </w:instrText>
+              <w:instrText xml:space="preserve"> PAGEREF _Toc8658581 \h </w:instrText>
             </w:r>
             <w:r>
               <w:rPr>
@@ -6842,7 +7115,7 @@
                 <w:noProof/>
                 <w:webHidden/>
               </w:rPr>
-              <w:t>7</w:t>
+              <w:t>6</w:t>
             </w:r>
             <w:r>
               <w:rPr>
@@ -6867,13 +7140,13 @@
               <w:lang w:eastAsia="fr-CH"/>
             </w:rPr>
           </w:pPr>
-          <w:hyperlink w:anchor="_Toc8630854" w:history="1">
+          <w:hyperlink w:anchor="_Toc8658582" w:history="1">
             <w:r>
               <w:rPr>
                 <w:rStyle w:val="Lienhypertexte"/>
                 <w:noProof/>
               </w:rPr>
-              <w:t>6.3</w:t>
+              <w:t>7.3</w:t>
             </w:r>
             <w:r>
               <w:rPr>
@@ -6889,7 +7162,7 @@
                 <w:rStyle w:val="Lienhypertexte"/>
                 <w:noProof/>
               </w:rPr>
-              <w:t>Résultats obtenus</w:t>
+              <w:t>Bilan Personnel</w:t>
             </w:r>
             <w:r>
               <w:rPr>
@@ -6910,7 +7183,7 @@
                 <w:noProof/>
                 <w:webHidden/>
               </w:rPr>
-              <w:instrText xml:space="preserve"> PAGEREF _Toc8630854 \h </w:instrText>
+              <w:instrText xml:space="preserve"> PAGEREF _Toc8658582 \h </w:instrText>
             </w:r>
             <w:r>
               <w:rPr>
@@ -6930,7 +7203,7 @@
                 <w:noProof/>
                 <w:webHidden/>
               </w:rPr>
-              <w:t>7</w:t>
+              <w:t>6</w:t>
             </w:r>
             <w:r>
               <w:rPr>
@@ -6955,13 +7228,13 @@
               <w:lang w:eastAsia="fr-CH"/>
             </w:rPr>
           </w:pPr>
-          <w:hyperlink w:anchor="_Toc8630855" w:history="1">
+          <w:hyperlink w:anchor="_Toc8658583" w:history="1">
             <w:r>
               <w:rPr>
                 <w:rStyle w:val="Lienhypertexte"/>
                 <w:noProof/>
               </w:rPr>
-              <w:t>7</w:t>
+              <w:t>8</w:t>
             </w:r>
             <w:r>
               <w:rPr>
@@ -6977,7 +7250,7 @@
                 <w:rStyle w:val="Lienhypertexte"/>
                 <w:noProof/>
               </w:rPr>
-              <w:t>Conclusion</w:t>
+              <w:t>Planning</w:t>
             </w:r>
             <w:r>
               <w:rPr>
@@ -6998,7 +7271,7 @@
                 <w:noProof/>
                 <w:webHidden/>
               </w:rPr>
-              <w:instrText xml:space="preserve"> PAGEREF _Toc8630855 \h </w:instrText>
+              <w:instrText xml:space="preserve"> PAGEREF _Toc8658583 \h </w:instrText>
             </w:r>
             <w:r>
               <w:rPr>
@@ -7018,7 +7291,7 @@
                 <w:noProof/>
                 <w:webHidden/>
               </w:rPr>
-              <w:t>7</w:t>
+              <w:t>6</w:t>
             </w:r>
             <w:r>
               <w:rPr>
@@ -7043,13 +7316,13 @@
               <w:lang w:eastAsia="fr-CH"/>
             </w:rPr>
           </w:pPr>
-          <w:hyperlink w:anchor="_Toc8630856" w:history="1">
+          <w:hyperlink w:anchor="_Toc8658584" w:history="1">
             <w:r>
               <w:rPr>
                 <w:rStyle w:val="Lienhypertexte"/>
                 <w:noProof/>
               </w:rPr>
-              <w:t>7.1</w:t>
+              <w:t>8.1</w:t>
             </w:r>
             <w:r>
               <w:rPr>
@@ -7065,7 +7338,7 @@
                 <w:rStyle w:val="Lienhypertexte"/>
                 <w:noProof/>
               </w:rPr>
-              <w:t>Retour sur la planification</w:t>
+              <w:t>Planning prévisionnel</w:t>
             </w:r>
             <w:r>
               <w:rPr>
@@ -7086,7 +7359,7 @@
                 <w:noProof/>
                 <w:webHidden/>
               </w:rPr>
-              <w:instrText xml:space="preserve"> PAGEREF _Toc8630856 \h </w:instrText>
+              <w:instrText xml:space="preserve"> PAGEREF _Toc8658584 \h </w:instrText>
             </w:r>
             <w:r>
               <w:rPr>
@@ -7106,7 +7379,7 @@
                 <w:noProof/>
                 <w:webHidden/>
               </w:rPr>
-              <w:t>7</w:t>
+              <w:t>6</w:t>
             </w:r>
             <w:r>
               <w:rPr>
@@ -7131,13 +7404,13 @@
               <w:lang w:eastAsia="fr-CH"/>
             </w:rPr>
           </w:pPr>
-          <w:hyperlink w:anchor="_Toc8630857" w:history="1">
+          <w:hyperlink w:anchor="_Toc8658585" w:history="1">
             <w:r>
               <w:rPr>
                 <w:rStyle w:val="Lienhypertexte"/>
                 <w:noProof/>
               </w:rPr>
-              <w:t>7.2</w:t>
+              <w:t>8.2</w:t>
             </w:r>
             <w:r>
               <w:rPr>
@@ -7153,7 +7426,7 @@
                 <w:rStyle w:val="Lienhypertexte"/>
                 <w:noProof/>
               </w:rPr>
-              <w:t>Améliorations possibles</w:t>
+              <w:t>Planning effectif</w:t>
             </w:r>
             <w:r>
               <w:rPr>
@@ -7174,7 +7447,7 @@
                 <w:noProof/>
                 <w:webHidden/>
               </w:rPr>
-              <w:instrText xml:space="preserve"> PAGEREF _Toc8630857 \h </w:instrText>
+              <w:instrText xml:space="preserve"> PAGEREF _Toc8658585 \h </w:instrText>
             </w:r>
             <w:r>
               <w:rPr>
@@ -7219,13 +7492,13 @@
               <w:lang w:eastAsia="fr-CH"/>
             </w:rPr>
           </w:pPr>
-          <w:hyperlink w:anchor="_Toc8630858" w:history="1">
+          <w:hyperlink w:anchor="_Toc8658586" w:history="1">
             <w:r>
               <w:rPr>
                 <w:rStyle w:val="Lienhypertexte"/>
                 <w:noProof/>
               </w:rPr>
-              <w:t>7.3</w:t>
+              <w:t>8.3</w:t>
             </w:r>
             <w:r>
               <w:rPr>
@@ -7241,7 +7514,7 @@
                 <w:rStyle w:val="Lienhypertexte"/>
                 <w:noProof/>
               </w:rPr>
-              <w:t>Bilan Personnel</w:t>
+              <w:t>Explications</w:t>
             </w:r>
             <w:r>
               <w:rPr>
@@ -7262,7 +7535,7 @@
                 <w:noProof/>
                 <w:webHidden/>
               </w:rPr>
-              <w:instrText xml:space="preserve"> PAGEREF _Toc8630858 \h </w:instrText>
+              <w:instrText xml:space="preserve"> PAGEREF _Toc8658586 \h </w:instrText>
             </w:r>
             <w:r>
               <w:rPr>
@@ -7307,13 +7580,13 @@
               <w:lang w:eastAsia="fr-CH"/>
             </w:rPr>
           </w:pPr>
-          <w:hyperlink w:anchor="_Toc8630859" w:history="1">
+          <w:hyperlink w:anchor="_Toc8658587" w:history="1">
             <w:r>
               <w:rPr>
                 <w:rStyle w:val="Lienhypertexte"/>
                 <w:noProof/>
               </w:rPr>
-              <w:t>8</w:t>
+              <w:t>9</w:t>
             </w:r>
             <w:r>
               <w:rPr>
@@ -7329,7 +7602,7 @@
                 <w:rStyle w:val="Lienhypertexte"/>
                 <w:noProof/>
               </w:rPr>
-              <w:t>Planning</w:t>
+              <w:t>Glossaire</w:t>
             </w:r>
             <w:r>
               <w:rPr>
@@ -7350,7 +7623,95 @@
                 <w:noProof/>
                 <w:webHidden/>
               </w:rPr>
-              <w:instrText xml:space="preserve"> PAGEREF _Toc8630859 \h </w:instrText>
+              <w:instrText xml:space="preserve"> PAGEREF _Toc8658587 \h </w:instrText>
+            </w:r>
+            <w:r>
+              <w:rPr>
+                <w:noProof/>
+                <w:webHidden/>
+              </w:rPr>
+            </w:r>
+            <w:r>
+              <w:rPr>
+                <w:noProof/>
+                <w:webHidden/>
+              </w:rPr>
+              <w:fldChar w:fldCharType="separate"/>
+            </w:r>
+            <w:r>
+              <w:rPr>
+                <w:noProof/>
+                <w:webHidden/>
+              </w:rPr>
+              <w:t>7</w:t>
+            </w:r>
+            <w:r>
+              <w:rPr>
+                <w:noProof/>
+                <w:webHidden/>
+              </w:rPr>
+              <w:fldChar w:fldCharType="end"/>
+            </w:r>
+          </w:hyperlink>
+        </w:p>
+        <w:p>
+          <w:pPr>
+            <w:pStyle w:val="TM1"/>
+            <w:tabs>
+              <w:tab w:val="left" w:pos="660"/>
+              <w:tab w:val="right" w:leader="dot" w:pos="9396"/>
+            </w:tabs>
+            <w:rPr>
+              <w:noProof/>
+              <w:sz w:val="22"/>
+              <w:szCs w:val="22"/>
+              <w:lang w:eastAsia="fr-CH"/>
+            </w:rPr>
+          </w:pPr>
+          <w:hyperlink w:anchor="_Toc8658588" w:history="1">
+            <w:r>
+              <w:rPr>
+                <w:rStyle w:val="Lienhypertexte"/>
+                <w:noProof/>
+              </w:rPr>
+              <w:t>10</w:t>
+            </w:r>
+            <w:r>
+              <w:rPr>
+                <w:noProof/>
+                <w:sz w:val="22"/>
+                <w:szCs w:val="22"/>
+                <w:lang w:eastAsia="fr-CH"/>
+              </w:rPr>
+              <w:tab/>
+            </w:r>
+            <w:r>
+              <w:rPr>
+                <w:rStyle w:val="Lienhypertexte"/>
+                <w:noProof/>
+              </w:rPr>
+              <w:t>Bibliographie</w:t>
+            </w:r>
+            <w:r>
+              <w:rPr>
+                <w:noProof/>
+                <w:webHidden/>
+              </w:rPr>
+              <w:tab/>
+            </w:r>
+            <w:r>
+              <w:rPr>
+                <w:noProof/>
+                <w:webHidden/>
+              </w:rPr>
+              <w:fldChar w:fldCharType="begin"/>
+            </w:r>
+            <w:r>
+              <w:rPr>
+                <w:noProof/>
+                <w:webHidden/>
+              </w:rPr>
+              <w:instrText xml:space="preserve"> PAGEREF _Toc8658588 \h </w:instrText>
             </w:r>
             <w:r>
               <w:rPr>
@@ -7395,13 +7756,13 @@
               <w:lang w:eastAsia="fr-CH"/>
             </w:rPr>
           </w:pPr>
-          <w:hyperlink w:anchor="_Toc8630860" w:history="1">
+          <w:hyperlink w:anchor="_Toc8658589" w:history="1">
             <w:r>
               <w:rPr>
                 <w:rStyle w:val="Lienhypertexte"/>
                 <w:noProof/>
               </w:rPr>
-              <w:t>8.1</w:t>
+              <w:t>10.1</w:t>
             </w:r>
             <w:r>
               <w:rPr>
@@ -7417,7 +7778,7 @@
                 <w:rStyle w:val="Lienhypertexte"/>
                 <w:noProof/>
               </w:rPr>
-              <w:t>Planning prévisionnel</w:t>
+              <w:t>Codes repris</w:t>
             </w:r>
             <w:r>
               <w:rPr>
@@ -7438,7 +7799,7 @@
                 <w:noProof/>
                 <w:webHidden/>
               </w:rPr>
-              <w:instrText xml:space="preserve"> PAGEREF _Toc8630860 \h </w:instrText>
+              <w:instrText xml:space="preserve"> PAGEREF _Toc8658589 \h </w:instrText>
             </w:r>
             <w:r>
               <w:rPr>
@@ -7483,13 +7844,13 @@
               <w:lang w:eastAsia="fr-CH"/>
             </w:rPr>
           </w:pPr>
-          <w:hyperlink w:anchor="_Toc8630861" w:history="1">
+          <w:hyperlink w:anchor="_Toc8658590" w:history="1">
             <w:r>
               <w:rPr>
                 <w:rStyle w:val="Lienhypertexte"/>
                 <w:noProof/>
               </w:rPr>
-              <w:t>8.2</w:t>
+              <w:t>10.2</w:t>
             </w:r>
             <w:r>
               <w:rPr>
@@ -7505,7 +7866,7 @@
                 <w:rStyle w:val="Lienhypertexte"/>
                 <w:noProof/>
               </w:rPr>
-              <w:t>Planning effectif</w:t>
+              <w:t>Sites utilisés</w:t>
             </w:r>
             <w:r>
               <w:rPr>
@@ -7526,7 +7887,7 @@
                 <w:noProof/>
                 <w:webHidden/>
               </w:rPr>
-              <w:instrText xml:space="preserve"> PAGEREF _Toc8630861 \h </w:instrText>
+              <w:instrText xml:space="preserve"> PAGEREF _Toc8658590 \h </w:instrText>
             </w:r>
             <w:r>
               <w:rPr>
@@ -7559,9 +7920,9 @@
         </w:p>
         <w:p>
           <w:pPr>
-            <w:pStyle w:val="TM1"/>
+            <w:pStyle w:val="TM2"/>
             <w:tabs>
-              <w:tab w:val="left" w:pos="420"/>
+              <w:tab w:val="left" w:pos="880"/>
               <w:tab w:val="right" w:leader="dot" w:pos="9396"/>
             </w:tabs>
             <w:rPr>
@@ -7571,13 +7932,13 @@
               <w:lang w:eastAsia="fr-CH"/>
             </w:rPr>
           </w:pPr>
-          <w:hyperlink w:anchor="_Toc8630862" w:history="1">
+          <w:hyperlink w:anchor="_Toc8658591" w:history="1">
             <w:r>
               <w:rPr>
                 <w:rStyle w:val="Lienhypertexte"/>
                 <w:noProof/>
               </w:rPr>
-              <w:t>9</w:t>
+              <w:t>10.3</w:t>
             </w:r>
             <w:r>
               <w:rPr>
@@ -7593,7 +7954,7 @@
                 <w:rStyle w:val="Lienhypertexte"/>
                 <w:noProof/>
               </w:rPr>
-              <w:t>Glossaire</w:t>
+              <w:t>Aides reçues</w:t>
             </w:r>
             <w:r>
               <w:rPr>
@@ -7614,7 +7975,7 @@
                 <w:noProof/>
                 <w:webHidden/>
               </w:rPr>
-              <w:instrText xml:space="preserve"> PAGEREF _Toc8630862 \h </w:instrText>
+              <w:instrText xml:space="preserve"> PAGEREF _Toc8658591 \h </w:instrText>
             </w:r>
             <w:r>
               <w:rPr>
@@ -7659,13 +8020,13 @@
               <w:lang w:eastAsia="fr-CH"/>
             </w:rPr>
           </w:pPr>
-          <w:hyperlink w:anchor="_Toc8630863" w:history="1">
+          <w:hyperlink w:anchor="_Toc8658592" w:history="1">
             <w:r>
               <w:rPr>
                 <w:rStyle w:val="Lienhypertexte"/>
                 <w:noProof/>
               </w:rPr>
-              <w:t>10</w:t>
+              <w:t>11</w:t>
             </w:r>
             <w:r>
               <w:rPr>
@@ -7681,7 +8042,7 @@
                 <w:rStyle w:val="Lienhypertexte"/>
                 <w:noProof/>
               </w:rPr>
-              <w:t>Bibliographie</w:t>
+              <w:t>Table des illustrations</w:t>
             </w:r>
             <w:r>
               <w:rPr>
@@ -7702,7 +8063,7 @@
                 <w:noProof/>
                 <w:webHidden/>
               </w:rPr>
-              <w:instrText xml:space="preserve"> PAGEREF _Toc8630863 \h </w:instrText>
+              <w:instrText xml:space="preserve"> PAGEREF _Toc8658592 \h </w:instrText>
             </w:r>
             <w:r>
               <w:rPr>
@@ -7747,13 +8108,13 @@
               <w:lang w:eastAsia="fr-CH"/>
             </w:rPr>
           </w:pPr>
-          <w:hyperlink w:anchor="_Toc8630864" w:history="1">
+          <w:hyperlink w:anchor="_Toc8658593" w:history="1">
             <w:r>
               <w:rPr>
                 <w:rStyle w:val="Lienhypertexte"/>
                 <w:noProof/>
               </w:rPr>
-              <w:t>10.1</w:t>
+              <w:t>11.1</w:t>
             </w:r>
             <w:r>
               <w:rPr>
@@ -7769,7 +8130,7 @@
                 <w:rStyle w:val="Lienhypertexte"/>
                 <w:noProof/>
               </w:rPr>
-              <w:t>Codes repris</w:t>
+              <w:t>Figures</w:t>
             </w:r>
             <w:r>
               <w:rPr>
@@ -7790,7 +8151,7 @@
                 <w:noProof/>
                 <w:webHidden/>
               </w:rPr>
-              <w:instrText xml:space="preserve"> PAGEREF _Toc8630864 \h </w:instrText>
+              <w:instrText xml:space="preserve"> PAGEREF _Toc8658593 \h </w:instrText>
             </w:r>
             <w:r>
               <w:rPr>
@@ -7835,13 +8196,13 @@
               <w:lang w:eastAsia="fr-CH"/>
             </w:rPr>
           </w:pPr>
-          <w:hyperlink w:anchor="_Toc8630865" w:history="1">
+          <w:hyperlink w:anchor="_Toc8658594" w:history="1">
             <w:r>
               <w:rPr>
                 <w:rStyle w:val="Lienhypertexte"/>
                 <w:noProof/>
               </w:rPr>
-              <w:t>10.2</w:t>
+              <w:t>11.2</w:t>
             </w:r>
             <w:r>
               <w:rPr>
@@ -7857,7 +8218,7 @@
                 <w:rStyle w:val="Lienhypertexte"/>
                 <w:noProof/>
               </w:rPr>
-              <w:t>Sites utilisés</w:t>
+              <w:t>Tableaux</w:t>
             </w:r>
             <w:r>
               <w:rPr>
@@ -7878,95 +8239,7 @@
                 <w:noProof/>
                 <w:webHidden/>
               </w:rPr>
-              <w:instrText xml:space="preserve"> PAGEREF _Toc8630865 \h </w:instrText>
-            </w:r>
-            <w:r>
-              <w:rPr>
-                <w:noProof/>
-                <w:webHidden/>
-              </w:rPr>
-            </w:r>
-            <w:r>
-              <w:rPr>
-                <w:noProof/>
-                <w:webHidden/>
-              </w:rPr>
-              <w:fldChar w:fldCharType="separate"/>
-            </w:r>
-            <w:r>
-              <w:rPr>
-                <w:noProof/>
-                <w:webHidden/>
-              </w:rPr>
-              <w:t>7</w:t>
-            </w:r>
-            <w:r>
-              <w:rPr>
-                <w:noProof/>
-                <w:webHidden/>
-              </w:rPr>
-              <w:fldChar w:fldCharType="end"/>
-            </w:r>
-          </w:hyperlink>
-        </w:p>
-        <w:p>
-          <w:pPr>
-            <w:pStyle w:val="TM2"/>
-            <w:tabs>
-              <w:tab w:val="left" w:pos="880"/>
-              <w:tab w:val="right" w:leader="dot" w:pos="9396"/>
-            </w:tabs>
-            <w:rPr>
-              <w:noProof/>
-              <w:sz w:val="22"/>
-              <w:szCs w:val="22"/>
-              <w:lang w:eastAsia="fr-CH"/>
-            </w:rPr>
-          </w:pPr>
-          <w:hyperlink w:anchor="_Toc8630866" w:history="1">
-            <w:r>
-              <w:rPr>
-                <w:rStyle w:val="Lienhypertexte"/>
-                <w:noProof/>
-              </w:rPr>
-              <w:t>10.3</w:t>
-            </w:r>
-            <w:r>
-              <w:rPr>
-                <w:noProof/>
-                <w:sz w:val="22"/>
-                <w:szCs w:val="22"/>
-                <w:lang w:eastAsia="fr-CH"/>
-              </w:rPr>
-              <w:tab/>
-            </w:r>
-            <w:r>
-              <w:rPr>
-                <w:rStyle w:val="Lienhypertexte"/>
-                <w:noProof/>
-              </w:rPr>
-              <w:t>Aides reçues</w:t>
-            </w:r>
-            <w:r>
-              <w:rPr>
-                <w:noProof/>
-                <w:webHidden/>
-              </w:rPr>
-              <w:tab/>
-            </w:r>
-            <w:r>
-              <w:rPr>
-                <w:noProof/>
-                <w:webHidden/>
-              </w:rPr>
-              <w:fldChar w:fldCharType="begin"/>
-            </w:r>
-            <w:r>
-              <w:rPr>
-                <w:noProof/>
-                <w:webHidden/>
-              </w:rPr>
-              <w:instrText xml:space="preserve"> PAGEREF _Toc8630866 \h </w:instrText>
+              <w:instrText xml:space="preserve"> PAGEREF _Toc8658594 \h </w:instrText>
             </w:r>
             <w:r>
               <w:rPr>
@@ -8011,13 +8284,13 @@
               <w:lang w:eastAsia="fr-CH"/>
             </w:rPr>
           </w:pPr>
-          <w:hyperlink w:anchor="_Toc8630867" w:history="1">
+          <w:hyperlink w:anchor="_Toc8658595" w:history="1">
             <w:r>
               <w:rPr>
                 <w:rStyle w:val="Lienhypertexte"/>
                 <w:noProof/>
               </w:rPr>
-              <w:t>11</w:t>
+              <w:t>12</w:t>
             </w:r>
             <w:r>
               <w:rPr>
@@ -8033,7 +8306,7 @@
                 <w:rStyle w:val="Lienhypertexte"/>
                 <w:noProof/>
               </w:rPr>
-              <w:t>Table des illustrations</w:t>
+              <w:t>Annexe</w:t>
             </w:r>
             <w:r>
               <w:rPr>
@@ -8054,7 +8327,7 @@
                 <w:noProof/>
                 <w:webHidden/>
               </w:rPr>
-              <w:instrText xml:space="preserve"> PAGEREF _Toc8630867 \h </w:instrText>
+              <w:instrText xml:space="preserve"> PAGEREF _Toc8658595 \h </w:instrText>
             </w:r>
             <w:r>
               <w:rPr>
@@ -8074,271 +8347,7 @@
                 <w:noProof/>
                 <w:webHidden/>
               </w:rPr>
-              <w:t>8</w:t>
-            </w:r>
-            <w:r>
-              <w:rPr>
-                <w:noProof/>
-                <w:webHidden/>
-              </w:rPr>
-              <w:fldChar w:fldCharType="end"/>
-            </w:r>
-          </w:hyperlink>
-        </w:p>
-        <w:p>
-          <w:pPr>
-            <w:pStyle w:val="TM2"/>
-            <w:tabs>
-              <w:tab w:val="left" w:pos="880"/>
-              <w:tab w:val="right" w:leader="dot" w:pos="9396"/>
-            </w:tabs>
-            <w:rPr>
-              <w:noProof/>
-              <w:sz w:val="22"/>
-              <w:szCs w:val="22"/>
-              <w:lang w:eastAsia="fr-CH"/>
-            </w:rPr>
-          </w:pPr>
-          <w:hyperlink w:anchor="_Toc8630868" w:history="1">
-            <w:r>
-              <w:rPr>
-                <w:rStyle w:val="Lienhypertexte"/>
-                <w:noProof/>
-              </w:rPr>
-              <w:t>11.1</w:t>
-            </w:r>
-            <w:r>
-              <w:rPr>
-                <w:noProof/>
-                <w:sz w:val="22"/>
-                <w:szCs w:val="22"/>
-                <w:lang w:eastAsia="fr-CH"/>
-              </w:rPr>
-              <w:tab/>
-            </w:r>
-            <w:r>
-              <w:rPr>
-                <w:rStyle w:val="Lienhypertexte"/>
-                <w:noProof/>
-              </w:rPr>
-              <w:t>Figures</w:t>
-            </w:r>
-            <w:r>
-              <w:rPr>
-                <w:noProof/>
-                <w:webHidden/>
-              </w:rPr>
-              <w:tab/>
-            </w:r>
-            <w:r>
-              <w:rPr>
-                <w:noProof/>
-                <w:webHidden/>
-              </w:rPr>
-              <w:fldChar w:fldCharType="begin"/>
-            </w:r>
-            <w:r>
-              <w:rPr>
-                <w:noProof/>
-                <w:webHidden/>
-              </w:rPr>
-              <w:instrText xml:space="preserve"> PAGEREF _Toc8630868 \h </w:instrText>
-            </w:r>
-            <w:r>
-              <w:rPr>
-                <w:noProof/>
-                <w:webHidden/>
-              </w:rPr>
-            </w:r>
-            <w:r>
-              <w:rPr>
-                <w:noProof/>
-                <w:webHidden/>
-              </w:rPr>
-              <w:fldChar w:fldCharType="separate"/>
-            </w:r>
-            <w:r>
-              <w:rPr>
-                <w:noProof/>
-                <w:webHidden/>
-              </w:rPr>
-              <w:t>8</w:t>
-            </w:r>
-            <w:r>
-              <w:rPr>
-                <w:noProof/>
-                <w:webHidden/>
-              </w:rPr>
-              <w:fldChar w:fldCharType="end"/>
-            </w:r>
-          </w:hyperlink>
-        </w:p>
-        <w:p>
-          <w:pPr>
-            <w:pStyle w:val="TM2"/>
-            <w:tabs>
-              <w:tab w:val="left" w:pos="880"/>
-              <w:tab w:val="right" w:leader="dot" w:pos="9396"/>
-            </w:tabs>
-            <w:rPr>
-              <w:noProof/>
-              <w:sz w:val="22"/>
-              <w:szCs w:val="22"/>
-              <w:lang w:eastAsia="fr-CH"/>
-            </w:rPr>
-          </w:pPr>
-          <w:hyperlink w:anchor="_Toc8630869" w:history="1">
-            <w:r>
-              <w:rPr>
-                <w:rStyle w:val="Lienhypertexte"/>
-                <w:noProof/>
-              </w:rPr>
-              <w:t>11.2</w:t>
-            </w:r>
-            <w:r>
-              <w:rPr>
-                <w:noProof/>
-                <w:sz w:val="22"/>
-                <w:szCs w:val="22"/>
-                <w:lang w:eastAsia="fr-CH"/>
-              </w:rPr>
-              <w:tab/>
-            </w:r>
-            <w:r>
-              <w:rPr>
-                <w:rStyle w:val="Lienhypertexte"/>
-                <w:noProof/>
-              </w:rPr>
-              <w:t>Tableaux</w:t>
-            </w:r>
-            <w:r>
-              <w:rPr>
-                <w:noProof/>
-                <w:webHidden/>
-              </w:rPr>
-              <w:tab/>
-            </w:r>
-            <w:r>
-              <w:rPr>
-                <w:noProof/>
-                <w:webHidden/>
-              </w:rPr>
-              <w:fldChar w:fldCharType="begin"/>
-            </w:r>
-            <w:r>
-              <w:rPr>
-                <w:noProof/>
-                <w:webHidden/>
-              </w:rPr>
-              <w:instrText xml:space="preserve"> PAGEREF _Toc8630869 \h </w:instrText>
-            </w:r>
-            <w:r>
-              <w:rPr>
-                <w:noProof/>
-                <w:webHidden/>
-              </w:rPr>
-            </w:r>
-            <w:r>
-              <w:rPr>
-                <w:noProof/>
-                <w:webHidden/>
-              </w:rPr>
-              <w:fldChar w:fldCharType="separate"/>
-            </w:r>
-            <w:r>
-              <w:rPr>
-                <w:noProof/>
-                <w:webHidden/>
-              </w:rPr>
-              <w:t>8</w:t>
-            </w:r>
-            <w:r>
-              <w:rPr>
-                <w:noProof/>
-                <w:webHidden/>
-              </w:rPr>
-              <w:fldChar w:fldCharType="end"/>
-            </w:r>
-          </w:hyperlink>
-        </w:p>
-        <w:p>
-          <w:pPr>
-            <w:pStyle w:val="TM1"/>
-            <w:tabs>
-              <w:tab w:val="left" w:pos="660"/>
-              <w:tab w:val="right" w:leader="dot" w:pos="9396"/>
-            </w:tabs>
-            <w:rPr>
-              <w:noProof/>
-              <w:sz w:val="22"/>
-              <w:szCs w:val="22"/>
-              <w:lang w:eastAsia="fr-CH"/>
-            </w:rPr>
-          </w:pPr>
-          <w:hyperlink w:anchor="_Toc8630870" w:history="1">
-            <w:r>
-              <w:rPr>
-                <w:rStyle w:val="Lienhypertexte"/>
-                <w:noProof/>
-              </w:rPr>
-              <w:t>12</w:t>
-            </w:r>
-            <w:r>
-              <w:rPr>
-                <w:noProof/>
-                <w:sz w:val="22"/>
-                <w:szCs w:val="22"/>
-                <w:lang w:eastAsia="fr-CH"/>
-              </w:rPr>
-              <w:tab/>
-            </w:r>
-            <w:r>
-              <w:rPr>
-                <w:rStyle w:val="Lienhypertexte"/>
-                <w:noProof/>
-              </w:rPr>
-              <w:t>Annexe</w:t>
-            </w:r>
-            <w:r>
-              <w:rPr>
-                <w:noProof/>
-                <w:webHidden/>
-              </w:rPr>
-              <w:tab/>
-            </w:r>
-            <w:r>
-              <w:rPr>
-                <w:noProof/>
-                <w:webHidden/>
-              </w:rPr>
-              <w:fldChar w:fldCharType="begin"/>
-            </w:r>
-            <w:r>
-              <w:rPr>
-                <w:noProof/>
-                <w:webHidden/>
-              </w:rPr>
-              <w:instrText xml:space="preserve"> PAGEREF _Toc8630870 \h </w:instrText>
-            </w:r>
-            <w:r>
-              <w:rPr>
-                <w:noProof/>
-                <w:webHidden/>
-              </w:rPr>
-            </w:r>
-            <w:r>
-              <w:rPr>
-                <w:noProof/>
-                <w:webHidden/>
-              </w:rPr>
-              <w:fldChar w:fldCharType="separate"/>
-            </w:r>
-            <w:r>
-              <w:rPr>
-                <w:noProof/>
-                <w:webHidden/>
-              </w:rPr>
-              <w:t>8</w:t>
+              <w:t>7</w:t>
             </w:r>
             <w:r>
               <w:rPr>
@@ -8364,7 +8373,7 @@
       <w:pPr>
         <w:pStyle w:val="Titre1"/>
       </w:pPr>
-      <w:bookmarkStart w:id="0" w:name="_Toc8630825"/>
+      <w:bookmarkStart w:id="1" w:name="_Toc8658550"/>
       <w:r>
         <w:rPr>
           <w:color w:val="FF0000"/>
@@ -8381,25 +8390,15 @@
         </w:rPr>
         <w:t>!!!!!!!!!!</w:t>
       </w:r>
-      <w:bookmarkEnd w:id="0"/>
-    </w:p>
-    <w:p>
-      <w:pPr>
-        <w:pStyle w:val="Titre2"/>
-      </w:pPr>
-      <w:bookmarkStart w:id="1" w:name="_Toc8630826"/>
-      <w:r>
-        <w:t>Situation de départ</w:t>
-      </w:r>
       <w:bookmarkEnd w:id="1"/>
     </w:p>
     <w:p>
       <w:pPr>
         <w:pStyle w:val="Titre2"/>
       </w:pPr>
-      <w:bookmarkStart w:id="2" w:name="_Toc8630827"/>
+      <w:bookmarkStart w:id="2" w:name="_Toc8658551"/>
       <w:r>
-        <w:t>Mise en œuvre</w:t>
+        <w:t>Situation de départ</w:t>
       </w:r>
       <w:bookmarkEnd w:id="2"/>
     </w:p>
@@ -8407,24 +8406,34 @@
       <w:pPr>
         <w:pStyle w:val="Titre2"/>
       </w:pPr>
-      <w:bookmarkStart w:id="3" w:name="_Toc8630828"/>
+      <w:bookmarkStart w:id="3" w:name="_Toc8658552"/>
       <w:r>
-        <w:t>Résultats</w:t>
+        <w:t>Mise en œuvre</w:t>
       </w:r>
       <w:bookmarkEnd w:id="3"/>
     </w:p>
     <w:p>
       <w:pPr>
+        <w:pStyle w:val="Titre2"/>
+      </w:pPr>
+      <w:bookmarkStart w:id="4" w:name="_Toc8658553"/>
+      <w:r>
+        <w:t>Résultats</w:t>
+      </w:r>
+      <w:bookmarkEnd w:id="4"/>
+    </w:p>
+    <w:p>
+      <w:pPr>
         <w:pStyle w:val="Titre1"/>
       </w:pPr>
-      <w:bookmarkStart w:id="4" w:name="_Toc8630829"/>
+      <w:bookmarkStart w:id="5" w:name="_Toc8658554"/>
       <w:r>
         <w:t>I</w:t>
       </w:r>
       <w:r>
         <w:t>ntroduction</w:t>
       </w:r>
-      <w:bookmarkEnd w:id="4"/>
+      <w:bookmarkEnd w:id="5"/>
     </w:p>
     <w:p>
       <w:r>
@@ -8440,21 +8449,21 @@
       <w:pPr>
         <w:pStyle w:val="Titre1"/>
       </w:pPr>
-      <w:bookmarkStart w:id="5" w:name="_Toc8630830"/>
+      <w:bookmarkStart w:id="6" w:name="_Toc8658555"/>
       <w:r>
         <w:t>Rappel du cahier des charges</w:t>
       </w:r>
-      <w:bookmarkEnd w:id="5"/>
+      <w:bookmarkEnd w:id="6"/>
     </w:p>
     <w:p>
       <w:pPr>
         <w:pStyle w:val="Titre2"/>
       </w:pPr>
-      <w:bookmarkStart w:id="6" w:name="_Toc8630831"/>
+      <w:bookmarkStart w:id="7" w:name="_Toc8658556"/>
       <w:r>
         <w:t>Objectifs</w:t>
       </w:r>
-      <w:bookmarkEnd w:id="6"/>
+      <w:bookmarkEnd w:id="7"/>
     </w:p>
     <w:p>
       <w:r>
@@ -8465,11 +8474,11 @@
       <w:pPr>
         <w:pStyle w:val="Titre2"/>
       </w:pPr>
-      <w:bookmarkStart w:id="7" w:name="_Toc8630832"/>
+      <w:bookmarkStart w:id="8" w:name="_Toc8658557"/>
       <w:r>
         <w:t>Spécifications</w:t>
       </w:r>
-      <w:bookmarkEnd w:id="7"/>
+      <w:bookmarkEnd w:id="8"/>
     </w:p>
     <w:p>
       <w:r>
@@ -8528,11 +8537,11 @@
       <w:pPr>
         <w:pStyle w:val="Titre2"/>
       </w:pPr>
-      <w:bookmarkStart w:id="8" w:name="_Toc8630833"/>
+      <w:bookmarkStart w:id="9" w:name="_Toc8658558"/>
       <w:r>
         <w:t>Environnement</w:t>
       </w:r>
-      <w:bookmarkEnd w:id="8"/>
+      <w:bookmarkEnd w:id="9"/>
     </w:p>
     <w:p>
       <w:r>
@@ -8585,11 +8594,11 @@
       <w:pPr>
         <w:pStyle w:val="Titre2"/>
       </w:pPr>
-      <w:bookmarkStart w:id="9" w:name="_Toc8630834"/>
+      <w:bookmarkStart w:id="10" w:name="_Toc8658559"/>
       <w:r>
         <w:t>Livrables</w:t>
       </w:r>
-      <w:bookmarkEnd w:id="9"/>
+      <w:bookmarkEnd w:id="10"/>
     </w:p>
     <w:p>
       <w:r>
@@ -8660,11 +8669,11 @@
       <w:pPr>
         <w:pStyle w:val="Titre2"/>
       </w:pPr>
-      <w:bookmarkStart w:id="10" w:name="_Toc8630835"/>
+      <w:bookmarkStart w:id="11" w:name="_Toc8658560"/>
       <w:r>
         <w:t>Contraintes</w:t>
       </w:r>
-      <w:bookmarkEnd w:id="10"/>
+      <w:bookmarkEnd w:id="11"/>
     </w:p>
     <w:p>
       <w:r>
@@ -8675,31 +8684,31 @@
       <w:pPr>
         <w:pStyle w:val="Titre1"/>
       </w:pPr>
-      <w:bookmarkStart w:id="11" w:name="_Toc8630836"/>
+      <w:bookmarkStart w:id="12" w:name="_Toc8658561"/>
       <w:r>
         <w:t>Analyse fonctionnelle</w:t>
       </w:r>
-      <w:bookmarkEnd w:id="11"/>
+      <w:bookmarkEnd w:id="12"/>
     </w:p>
     <w:p>
       <w:pPr>
         <w:pStyle w:val="Titre2"/>
       </w:pPr>
-      <w:bookmarkStart w:id="12" w:name="_Toc8630837"/>
+      <w:bookmarkStart w:id="13" w:name="_Toc8658562"/>
       <w:r>
         <w:t>Fonctionnalités</w:t>
       </w:r>
-      <w:bookmarkEnd w:id="12"/>
+      <w:bookmarkEnd w:id="13"/>
     </w:p>
     <w:p>
       <w:pPr>
         <w:pStyle w:val="Titre3"/>
       </w:pPr>
-      <w:bookmarkStart w:id="13" w:name="_Toc8630838"/>
+      <w:bookmarkStart w:id="14" w:name="_Toc8658563"/>
       <w:r>
         <w:t>Streaming vidéo</w:t>
       </w:r>
-      <w:bookmarkEnd w:id="13"/>
+      <w:bookmarkEnd w:id="14"/>
     </w:p>
     <w:p>
       <w:r>
@@ -8719,11 +8728,11 @@
       <w:pPr>
         <w:pStyle w:val="Titre3"/>
       </w:pPr>
-      <w:bookmarkStart w:id="14" w:name="_Toc8630839"/>
+      <w:bookmarkStart w:id="15" w:name="_Toc8658564"/>
       <w:r>
         <w:t>Analyse d’image</w:t>
       </w:r>
-      <w:bookmarkEnd w:id="14"/>
+      <w:bookmarkEnd w:id="15"/>
     </w:p>
     <w:p>
       <w:r>
@@ -8740,11 +8749,11 @@
       <w:pPr>
         <w:pStyle w:val="Titre3"/>
       </w:pPr>
-      <w:bookmarkStart w:id="15" w:name="_Toc8630840"/>
+      <w:bookmarkStart w:id="16" w:name="_Toc8658565"/>
       <w:r>
         <w:t>Déplacement du robot</w:t>
       </w:r>
-      <w:bookmarkEnd w:id="15"/>
+      <w:bookmarkEnd w:id="16"/>
     </w:p>
     <w:p>
       <w:r>
@@ -8758,12 +8767,12 @@
       <w:pPr>
         <w:pStyle w:val="Titre3"/>
       </w:pPr>
-      <w:bookmarkStart w:id="16" w:name="_Toc8630841"/>
+      <w:bookmarkStart w:id="17" w:name="_Toc8658566"/>
       <w:r>
         <w:lastRenderedPageBreak/>
         <w:t>Manette de contrôle</w:t>
       </w:r>
-      <w:bookmarkEnd w:id="16"/>
+      <w:bookmarkEnd w:id="17"/>
     </w:p>
     <w:p>
       <w:r>
@@ -8774,11 +8783,11 @@
       <w:pPr>
         <w:pStyle w:val="Titre2"/>
       </w:pPr>
-      <w:bookmarkStart w:id="17" w:name="_Toc8630842"/>
+      <w:bookmarkStart w:id="18" w:name="_Toc8658567"/>
       <w:r>
         <w:t>Interfaces</w:t>
       </w:r>
-      <w:bookmarkEnd w:id="17"/>
+      <w:bookmarkEnd w:id="18"/>
     </w:p>
     <w:p>
       <w:pPr>
@@ -8867,39 +8876,29 @@
       <w:pPr>
         <w:pStyle w:val="Titre2"/>
       </w:pPr>
-      <w:bookmarkStart w:id="18" w:name="_Toc8630843"/>
+      <w:bookmarkStart w:id="19" w:name="_Toc8658568"/>
       <w:r>
         <w:t>Cas d’utilisation</w:t>
       </w:r>
-      <w:bookmarkEnd w:id="18"/>
+      <w:bookmarkEnd w:id="19"/>
     </w:p>
     <w:p>
       <w:pPr>
         <w:pStyle w:val="Titre1"/>
       </w:pPr>
-      <w:bookmarkStart w:id="19" w:name="_Toc8630845"/>
+      <w:bookmarkStart w:id="20" w:name="_Toc8658569"/>
       <w:r>
         <w:t>Analyse organique</w:t>
       </w:r>
-      <w:bookmarkEnd w:id="19"/>
+      <w:bookmarkEnd w:id="20"/>
     </w:p>
     <w:p>
       <w:pPr>
         <w:pStyle w:val="Titre2"/>
       </w:pPr>
-      <w:bookmarkStart w:id="20" w:name="_Toc8630846"/>
+      <w:bookmarkStart w:id="21" w:name="_Toc8658570"/>
       <w:r>
         <w:t>Architecture du code</w:t>
-      </w:r>
-      <w:bookmarkEnd w:id="20"/>
-    </w:p>
-    <w:p>
-      <w:pPr>
-        <w:pStyle w:val="Titre3"/>
-      </w:pPr>
-      <w:bookmarkStart w:id="21" w:name="_Toc8630847"/>
-      <w:r>
-        <w:t>Arborescence des fichiers</w:t>
       </w:r>
       <w:bookmarkEnd w:id="21"/>
     </w:p>
@@ -8907,19 +8906,19 @@
       <w:pPr>
         <w:pStyle w:val="Titre3"/>
       </w:pPr>
-      <w:bookmarkStart w:id="22" w:name="_Toc8630848"/>
+      <w:bookmarkStart w:id="22" w:name="_Toc8658571"/>
       <w:r>
-        <w:t>Diagrammes de classes</w:t>
+        <w:t>Arborescence des fichiers</w:t>
       </w:r>
       <w:bookmarkEnd w:id="22"/>
     </w:p>
     <w:p>
       <w:pPr>
-        <w:pStyle w:val="Titre2"/>
+        <w:pStyle w:val="Titre3"/>
       </w:pPr>
-      <w:bookmarkStart w:id="23" w:name="_Toc8630849"/>
+      <w:bookmarkStart w:id="23" w:name="_Toc8658572"/>
       <w:r>
-        <w:t>Outils</w:t>
+        <w:t>Diagrammes de classes</w:t>
       </w:r>
       <w:bookmarkEnd w:id="23"/>
     </w:p>
@@ -8927,31 +8926,31 @@
       <w:pPr>
         <w:pStyle w:val="Titre2"/>
       </w:pPr>
-      <w:bookmarkStart w:id="24" w:name="_Toc8630850"/>
+      <w:bookmarkStart w:id="24" w:name="_Toc8658573"/>
+      <w:r>
+        <w:t>Outils</w:t>
+      </w:r>
+      <w:bookmarkEnd w:id="24"/>
+    </w:p>
+    <w:p>
+      <w:pPr>
+        <w:pStyle w:val="Titre2"/>
+      </w:pPr>
+      <w:bookmarkStart w:id="25" w:name="_Toc8658574"/>
       <w:r>
         <w:t>Fonction principale</w:t>
       </w:r>
-      <w:bookmarkEnd w:id="24"/>
+      <w:bookmarkEnd w:id="25"/>
     </w:p>
     <w:p/>
     <w:p>
       <w:pPr>
         <w:pStyle w:val="Titre1"/>
       </w:pPr>
-      <w:bookmarkStart w:id="25" w:name="_Toc8630851"/>
+      <w:bookmarkStart w:id="26" w:name="_Toc8658575"/>
       <w:r>
         <w:lastRenderedPageBreak/>
         <w:t>Tests</w:t>
-      </w:r>
-      <w:bookmarkEnd w:id="25"/>
-    </w:p>
-    <w:p>
-      <w:pPr>
-        <w:pStyle w:val="Titre2"/>
-      </w:pPr>
-      <w:bookmarkStart w:id="26" w:name="_Toc8630852"/>
-      <w:r>
-        <w:t>Conditions de tests</w:t>
       </w:r>
       <w:bookmarkEnd w:id="26"/>
     </w:p>
@@ -8959,9 +8958,9 @@
       <w:pPr>
         <w:pStyle w:val="Titre2"/>
       </w:pPr>
-      <w:bookmarkStart w:id="27" w:name="_Toc8630853"/>
+      <w:bookmarkStart w:id="27" w:name="_Toc8658576"/>
       <w:r>
-        <w:t>Résultats attendus</w:t>
+        <w:t>Conditions de tests</w:t>
       </w:r>
       <w:bookmarkEnd w:id="27"/>
     </w:p>
@@ -8969,29 +8968,29 @@
       <w:pPr>
         <w:pStyle w:val="Titre2"/>
       </w:pPr>
-      <w:bookmarkStart w:id="28" w:name="_Toc8630854"/>
+      <w:bookmarkStart w:id="28" w:name="_Toc8658577"/>
       <w:r>
-        <w:t>Résultats obtenus</w:t>
+        <w:t>Résultats attendus</w:t>
       </w:r>
       <w:bookmarkEnd w:id="28"/>
     </w:p>
     <w:p>
       <w:pPr>
-        <w:pStyle w:val="Titre1"/>
+        <w:pStyle w:val="Titre2"/>
       </w:pPr>
-      <w:bookmarkStart w:id="29" w:name="_Toc8630855"/>
+      <w:bookmarkStart w:id="29" w:name="_Toc8658578"/>
       <w:r>
-        <w:t>Conclusion</w:t>
+        <w:t>Résultats obtenus</w:t>
       </w:r>
       <w:bookmarkEnd w:id="29"/>
     </w:p>
     <w:p>
       <w:pPr>
-        <w:pStyle w:val="Titre2"/>
+        <w:pStyle w:val="Titre1"/>
       </w:pPr>
-      <w:bookmarkStart w:id="30" w:name="_Toc8630856"/>
+      <w:bookmarkStart w:id="30" w:name="_Toc8658579"/>
       <w:r>
-        <w:t>Retour sur la planification</w:t>
+        <w:t>Conclusion</w:t>
       </w:r>
       <w:bookmarkEnd w:id="30"/>
     </w:p>
@@ -8999,9 +8998,9 @@
       <w:pPr>
         <w:pStyle w:val="Titre2"/>
       </w:pPr>
-      <w:bookmarkStart w:id="31" w:name="_Toc8630857"/>
+      <w:bookmarkStart w:id="31" w:name="_Toc8658580"/>
       <w:r>
-        <w:t>Améliorations possibles</w:t>
+        <w:t>Retour sur la planification</w:t>
       </w:r>
       <w:bookmarkEnd w:id="31"/>
     </w:p>
@@ -9009,31 +9008,41 @@
       <w:pPr>
         <w:pStyle w:val="Titre2"/>
       </w:pPr>
-      <w:bookmarkStart w:id="32" w:name="_Toc8630858"/>
+      <w:bookmarkStart w:id="32" w:name="_Toc8658581"/>
       <w:r>
-        <w:t>Bilan Personnel</w:t>
+        <w:t>Améliorations possibles</w:t>
       </w:r>
       <w:bookmarkEnd w:id="32"/>
     </w:p>
     <w:p>
       <w:pPr>
-        <w:pStyle w:val="Titre1"/>
+        <w:pStyle w:val="Titre2"/>
       </w:pPr>
-      <w:bookmarkStart w:id="33" w:name="_Toc8630859"/>
+      <w:bookmarkStart w:id="33" w:name="_Toc8658582"/>
       <w:r>
-        <w:t>Planning</w:t>
+        <w:t>Bilan Personnel</w:t>
       </w:r>
       <w:bookmarkEnd w:id="33"/>
     </w:p>
     <w:p>
       <w:pPr>
+        <w:pStyle w:val="Titre1"/>
+      </w:pPr>
+      <w:bookmarkStart w:id="34" w:name="_Toc8658583"/>
+      <w:r>
+        <w:t>Planning</w:t>
+      </w:r>
+      <w:bookmarkEnd w:id="34"/>
+    </w:p>
+    <w:p>
+      <w:pPr>
         <w:pStyle w:val="Titre2"/>
       </w:pPr>
-      <w:bookmarkStart w:id="34" w:name="_Toc8630860"/>
+      <w:bookmarkStart w:id="35" w:name="_Toc8658584"/>
       <w:r>
         <w:t>Planning prévisionnel</w:t>
       </w:r>
-      <w:bookmarkEnd w:id="34"/>
+      <w:bookmarkEnd w:id="35"/>
     </w:p>
     <w:p>
       <w:pPr>
@@ -9042,10 +9051,10 @@
       </w:pPr>
       <w:r>
         <w:object w:dxaOrig="11470" w:dyaOrig="6384">
-          <v:shape id="_x0000_i1032" type="#_x0000_t75" style="width:453.65pt;height:252.5pt" o:ole="">
+          <v:shape id="_x0000_i1025" type="#_x0000_t75" style="width:453.65pt;height:252.5pt" o:ole="">
             <v:imagedata r:id="rId10" o:title=""/>
           </v:shape>
-          <o:OLEObject Type="Embed" ProgID="Excel.Sheet.12" ShapeID="_x0000_i1032" DrawAspect="Content" ObjectID="_1619244440" r:id="rId11"/>
+          <o:OLEObject Type="Embed" ProgID="Excel.Sheet.12" ShapeID="_x0000_i1025" DrawAspect="Content" ObjectID="_1619271246" r:id="rId11"/>
         </w:object>
       </w:r>
     </w:p>
@@ -9053,61 +9062,63 @@
       <w:pPr>
         <w:pStyle w:val="Titre2"/>
       </w:pPr>
-      <w:bookmarkStart w:id="35" w:name="_Toc8630861"/>
+      <w:bookmarkStart w:id="36" w:name="_Toc8658585"/>
       <w:r>
         <w:lastRenderedPageBreak/>
         <w:t>Planning effectif</w:t>
       </w:r>
-      <w:bookmarkEnd w:id="35"/>
+      <w:bookmarkEnd w:id="36"/>
     </w:p>
     <w:p>
       <w:pPr>
         <w:pStyle w:val="Titre2"/>
       </w:pPr>
+      <w:bookmarkStart w:id="37" w:name="_Toc8658586"/>
       <w:r>
         <w:t>Explications</w:t>
       </w:r>
+      <w:bookmarkEnd w:id="37"/>
     </w:p>
     <w:p>
       <w:pPr>
         <w:pStyle w:val="Titre1"/>
       </w:pPr>
-      <w:bookmarkStart w:id="36" w:name="_Toc8630862"/>
+      <w:bookmarkStart w:id="38" w:name="_Toc8658587"/>
       <w:r>
         <w:t>Glossaire</w:t>
       </w:r>
-      <w:bookmarkEnd w:id="36"/>
+      <w:bookmarkEnd w:id="38"/>
     </w:p>
     <w:p/>
     <w:p>
       <w:pPr>
         <w:pStyle w:val="Titre1"/>
       </w:pPr>
-      <w:bookmarkStart w:id="37" w:name="_Toc8630863"/>
+      <w:bookmarkStart w:id="39" w:name="_Toc8658588"/>
       <w:r>
         <w:t>Bibliographie</w:t>
       </w:r>
-      <w:bookmarkEnd w:id="37"/>
+      <w:bookmarkEnd w:id="39"/>
     </w:p>
     <w:p>
       <w:pPr>
         <w:pStyle w:val="Titre2"/>
       </w:pPr>
-      <w:bookmarkStart w:id="38" w:name="_Toc8630864"/>
+      <w:bookmarkStart w:id="40" w:name="_Toc8658589"/>
       <w:r>
         <w:t>Codes repris</w:t>
       </w:r>
-      <w:bookmarkEnd w:id="38"/>
+      <w:bookmarkEnd w:id="40"/>
     </w:p>
     <w:p>
       <w:pPr>
         <w:pStyle w:val="Titre2"/>
       </w:pPr>
-      <w:bookmarkStart w:id="39" w:name="_Toc8630865"/>
+      <w:bookmarkStart w:id="41" w:name="_Toc8658590"/>
       <w:r>
         <w:t>Sites utilisés</w:t>
       </w:r>
-      <w:bookmarkEnd w:id="39"/>
+      <w:bookmarkEnd w:id="41"/>
     </w:p>
     <w:p>
       <w:hyperlink r:id="rId12" w:history="1">
@@ -9118,8 +9129,6 @@
           <w:t>https://blog.miguelgrinberg.com/post/video-streaming-with-flask</w:t>
         </w:r>
       </w:hyperlink>
-      <w:bookmarkStart w:id="40" w:name="_GoBack"/>
-      <w:bookmarkEnd w:id="40"/>
     </w:p>
     <w:p>
       <w:pPr>
@@ -9150,30 +9159,20 @@
       <w:pPr>
         <w:pStyle w:val="Titre2"/>
       </w:pPr>
-      <w:bookmarkStart w:id="41" w:name="_Toc8630866"/>
+      <w:bookmarkStart w:id="42" w:name="_Toc8658591"/>
       <w:r>
         <w:t>Aides reçues</w:t>
       </w:r>
-      <w:bookmarkEnd w:id="41"/>
+      <w:bookmarkEnd w:id="42"/>
     </w:p>
     <w:p/>
     <w:p>
       <w:pPr>
         <w:pStyle w:val="Titre1"/>
       </w:pPr>
-      <w:bookmarkStart w:id="42" w:name="_Toc8630867"/>
+      <w:bookmarkStart w:id="43" w:name="_Toc8658592"/>
       <w:r>
         <w:t>Table des illustrations</w:t>
-      </w:r>
-      <w:bookmarkEnd w:id="42"/>
-    </w:p>
-    <w:p>
-      <w:pPr>
-        <w:pStyle w:val="Titre2"/>
-      </w:pPr>
-      <w:bookmarkStart w:id="43" w:name="_Toc8630868"/>
-      <w:r>
-        <w:t>Figures</w:t>
       </w:r>
       <w:bookmarkEnd w:id="43"/>
     </w:p>
@@ -9181,21 +9180,31 @@
       <w:pPr>
         <w:pStyle w:val="Titre2"/>
       </w:pPr>
-      <w:bookmarkStart w:id="44" w:name="_Toc8630869"/>
+      <w:bookmarkStart w:id="44" w:name="_Toc8658593"/>
       <w:r>
-        <w:t>Tableaux</w:t>
+        <w:t>Figures</w:t>
       </w:r>
       <w:bookmarkEnd w:id="44"/>
     </w:p>
     <w:p>
       <w:pPr>
+        <w:pStyle w:val="Titre2"/>
+      </w:pPr>
+      <w:bookmarkStart w:id="45" w:name="_Toc8658594"/>
+      <w:r>
+        <w:t>Tableaux</w:t>
+      </w:r>
+      <w:bookmarkEnd w:id="45"/>
+    </w:p>
+    <w:p>
+      <w:pPr>
         <w:pStyle w:val="Titre1"/>
       </w:pPr>
-      <w:bookmarkStart w:id="45" w:name="_Toc8630870"/>
+      <w:bookmarkStart w:id="46" w:name="_Toc8658595"/>
       <w:r>
         <w:t>Annexe</w:t>
       </w:r>
-      <w:bookmarkEnd w:id="45"/>
+      <w:bookmarkEnd w:id="46"/>
     </w:p>
     <w:sectPr>
       <w:headerReference w:type="default" r:id="rId15"/>
@@ -9261,6 +9270,7 @@
           <w:calendar w:val="gregorian"/>
         </w:date>
       </w:sdtPr>
+      <w:sdtEndPr/>
       <w:sdtContent>
         <w:r>
           <w:t>07.05.2019</w:t>
@@ -9304,7 +9314,7 @@
         <w:noProof/>
         <w:lang w:val="fr-FR"/>
       </w:rPr>
-      <w:t>6</w:t>
+      <w:t>2</w:t>
     </w:r>
     <w:r>
       <w:rPr>
@@ -9405,6 +9415,7 @@
         <w:dataBinding w:prefixMappings="xmlns:ns0='http://purl.org/dc/elements/1.1/' xmlns:ns1='http://schemas.openxmlformats.org/package/2006/metadata/core-properties' " w:xpath="/ns1:coreProperties[1]/ns0:title[1]" w:storeItemID="{6C3C8BC8-F283-45AE-878A-BAB7291924A1}"/>
         <w:text/>
       </w:sdtPr>
+      <w:sdtEndPr/>
       <w:sdtContent>
         <w:r>
           <w:t>RedBallBot2</w:t>
@@ -9425,6 +9436,7 @@
         <w:dataBinding w:prefixMappings="xmlns:ns0='http://purl.org/dc/elements/1.1/' xmlns:ns1='http://schemas.openxmlformats.org/package/2006/metadata/core-properties' " w:xpath="/ns1:coreProperties[1]/ns0:creator[1]" w:storeItemID="{6C3C8BC8-F283-45AE-878A-BAB7291924A1}"/>
         <w:text/>
       </w:sdtPr>
+      <w:sdtEndPr/>
       <w:sdtContent>
         <w:r>
           <w:t>Quentin FORESTIER</w:t>
@@ -11262,6 +11274,7 @@
   <w:rsids>
     <w:rsidRoot w:val="004D31F1"/>
     <w:rsid w:val="00311592"/>
+    <w:rsid w:val="0038228F"/>
     <w:rsid w:val="004C7C95"/>
     <w:rsid w:val="004D31F1"/>
     <w:rsid w:val="00584AD6"/>
@@ -12050,7 +12063,7 @@
 </file>
 
 <file path=customXml/itemProps2.xml><?xml version="1.0" encoding="utf-8"?>
-<ds:datastoreItem xmlns:ds="http://schemas.openxmlformats.org/officeDocument/2006/customXml" ds:itemID="{594C1835-2E54-4A09-9787-DD69BFB67F5E}">
+<ds:datastoreItem xmlns:ds="http://schemas.openxmlformats.org/officeDocument/2006/customXml" ds:itemID="{FDE43F67-8DF7-446B-AE35-1966AC1F039E}">
   <ds:schemaRefs>
     <ds:schemaRef ds:uri="http://schemas.openxmlformats.org/officeDocument/2006/bibliography"/>
   </ds:schemaRefs>

</xml_diff>

<commit_message>
Première version qui marche bien
</commit_message>
<xml_diff>
--- a/Documents/RedBallBot2_DocTech.docx
+++ b/Documents/RedBallBot2_DocTech.docx
@@ -157,7 +157,6 @@
                                       <w:calendar w:val="gregorian"/>
                                     </w:date>
                                   </w:sdtPr>
-                                  <w:sdtEndPr/>
                                   <w:sdtContent>
                                     <w:p>
                                       <w:pPr>
@@ -3698,7 +3697,6 @@
                                     <w:dataBinding w:prefixMappings="xmlns:ns0='http://purl.org/dc/elements/1.1/' xmlns:ns1='http://schemas.openxmlformats.org/package/2006/metadata/core-properties' " w:xpath="/ns1:coreProperties[1]/ns0:creator[1]" w:storeItemID="{6C3C8BC8-F283-45AE-878A-BAB7291924A1}"/>
                                     <w:text/>
                                   </w:sdtPr>
-                                  <w:sdtEndPr/>
                                   <w:sdtContent>
                                     <w:r>
                                       <w:rPr>
@@ -3738,7 +3736,6 @@
                                     <w:dataBinding w:prefixMappings="xmlns:ns0='http://schemas.openxmlformats.org/officeDocument/2006/extended-properties' " w:xpath="/ns0:Properties[1]/ns0:Company[1]" w:storeItemID="{6668398D-A668-4E3E-A5EB-62B293D839F1}"/>
                                     <w:text/>
                                   </w:sdtPr>
-                                  <w:sdtEndPr/>
                                   <w:sdtContent>
                                     <w:r>
                                       <w:rPr>
@@ -3776,7 +3773,6 @@
                                     <w:dataBinding w:prefixMappings="xmlns:ns0='http://purl.org/dc/elements/1.1/' xmlns:ns1='http://schemas.openxmlformats.org/package/2006/metadata/core-properties' " w:xpath="/ns1:coreProperties[1]/ns1:category[1]" w:storeItemID="{6C3C8BC8-F283-45AE-878A-BAB7291924A1}"/>
                                     <w:text/>
                                   </w:sdtPr>
-                                  <w:sdtEndPr/>
                                   <w:sdtContent>
                                     <w:r>
                                       <w:rPr>
@@ -3803,7 +3799,6 @@
                                   <w:dataBinding w:prefixMappings="xmlns:ns0='http://schemas.openxmlformats.org/officeDocument/2006/extended-properties' " w:xpath="/ns0:Properties[1]/ns0:Manager[1]" w:storeItemID="{6668398D-A668-4E3E-A5EB-62B293D839F1}"/>
                                   <w:text/>
                                 </w:sdtPr>
-                                <w:sdtEndPr/>
                                 <w:sdtContent>
                                   <w:p>
                                     <w:pPr>
@@ -4109,7 +4104,6 @@
                                     <w:dataBinding w:prefixMappings="xmlns:ns0='http://purl.org/dc/elements/1.1/' xmlns:ns1='http://schemas.openxmlformats.org/package/2006/metadata/core-properties' " w:xpath="/ns1:coreProperties[1]/ns0:title[1]" w:storeItemID="{6C3C8BC8-F283-45AE-878A-BAB7291924A1}"/>
                                     <w:text/>
                                   </w:sdtPr>
-                                  <w:sdtEndPr/>
                                   <w:sdtContent>
                                     <w:r>
                                       <w:rPr>
@@ -4146,7 +4140,6 @@
                                     <w:dataBinding w:prefixMappings="xmlns:ns0='http://purl.org/dc/elements/1.1/' xmlns:ns1='http://schemas.openxmlformats.org/package/2006/metadata/core-properties' " w:xpath="/ns1:coreProperties[1]/ns0:subject[1]" w:storeItemID="{6C3C8BC8-F283-45AE-878A-BAB7291924A1}"/>
                                     <w:text/>
                                   </w:sdtPr>
-                                  <w:sdtEndPr/>
                                   <w:sdtContent>
                                     <w:r>
                                       <w:rPr>
@@ -4270,6 +4263,51 @@
         </w:p>
       </w:sdtContent>
     </w:sdt>
+    <w:p>
+      <w:pPr>
+        <w:pStyle w:val="Titre1"/>
+      </w:pPr>
+      <w:bookmarkStart w:id="0" w:name="_Toc8744232"/>
+      <w:bookmarkStart w:id="1" w:name="_Toc8744330"/>
+      <w:r>
+        <w:lastRenderedPageBreak/>
+        <w:t>Résumé</w:t>
+      </w:r>
+      <w:r>
+        <w:t xml:space="preserve"> du rapport</w:t>
+      </w:r>
+      <w:bookmarkEnd w:id="0"/>
+      <w:bookmarkEnd w:id="1"/>
+    </w:p>
+    <w:p>
+      <w:pPr>
+        <w:pStyle w:val="Titre2"/>
+      </w:pPr>
+      <w:bookmarkStart w:id="2" w:name="_Toc8744233"/>
+      <w:bookmarkStart w:id="3" w:name="_Toc8744331"/>
+      <w:r>
+        <w:t>Situation</w:t>
+      </w:r>
+      <w:r>
+        <w:t xml:space="preserve"> de départ</w:t>
+      </w:r>
+      <w:bookmarkEnd w:id="2"/>
+      <w:bookmarkEnd w:id="3"/>
+    </w:p>
+    <w:p>
+      <w:pPr>
+        <w:pStyle w:val="Titre2"/>
+      </w:pPr>
+      <w:bookmarkStart w:id="4" w:name="_Toc8744234"/>
+      <w:bookmarkStart w:id="5" w:name="_Toc8744332"/>
+      <w:r>
+        <w:t>Mise en œuvre</w:t>
+      </w:r>
+      <w:bookmarkEnd w:id="4"/>
+      <w:bookmarkEnd w:id="5"/>
+    </w:p>
+    <w:bookmarkStart w:id="6" w:name="_Toc8744333" w:displacedByCustomXml="next"/>
+    <w:bookmarkStart w:id="7" w:name="_Toc8744235" w:displacedByCustomXml="next"/>
     <w:sdt>
       <w:sdtPr>
         <w:rPr>
@@ -4278,7 +4316,7 @@
           <w:sz w:val="21"/>
           <w:szCs w:val="21"/>
         </w:rPr>
-        <w:id w:val="-652225407"/>
+        <w:id w:val="-74599088"/>
         <w:docPartObj>
           <w:docPartGallery w:val="Table of Contents"/>
           <w:docPartUnique/>
@@ -4298,8 +4336,6 @@
           <w:r>
             <w:t>Table des matières</w:t>
           </w:r>
-          <w:bookmarkStart w:id="0" w:name="_GoBack"/>
-          <w:bookmarkEnd w:id="0"/>
         </w:p>
         <w:p>
           <w:pPr>
@@ -4324,7 +4360,7 @@
           <w:r>
             <w:fldChar w:fldCharType="separate"/>
           </w:r>
-          <w:hyperlink w:anchor="_Toc8658550" w:history="1">
+          <w:hyperlink w:anchor="_Toc8744330" w:history="1">
             <w:r>
               <w:rPr>
                 <w:rStyle w:val="Lienhypertexte"/>
@@ -4346,7 +4382,7 @@
                 <w:rStyle w:val="Lienhypertexte"/>
                 <w:noProof/>
               </w:rPr>
-              <w:t>!!!!!!!!!!!! Résumé du rapport !!!!!!!!!!</w:t>
+              <w:t>Résumé du rapport</w:t>
             </w:r>
             <w:r>
               <w:rPr>
@@ -4367,7 +4403,7 @@
                 <w:noProof/>
                 <w:webHidden/>
               </w:rPr>
-              <w:instrText xml:space="preserve"> PAGEREF _Toc8658550 \h </w:instrText>
+              <w:instrText xml:space="preserve"> PAGEREF _Toc8744330 \h </w:instrText>
             </w:r>
             <w:r>
               <w:rPr>
@@ -4387,7 +4423,7 @@
                 <w:noProof/>
                 <w:webHidden/>
               </w:rPr>
-              <w:t>3</w:t>
+              <w:t>1</w:t>
             </w:r>
             <w:r>
               <w:rPr>
@@ -4412,7 +4448,7 @@
               <w:lang w:eastAsia="fr-CH"/>
             </w:rPr>
           </w:pPr>
-          <w:hyperlink w:anchor="_Toc8658551" w:history="1">
+          <w:hyperlink w:anchor="_Toc8744331" w:history="1">
             <w:r>
               <w:rPr>
                 <w:rStyle w:val="Lienhypertexte"/>
@@ -4455,7 +4491,7 @@
                 <w:noProof/>
                 <w:webHidden/>
               </w:rPr>
-              <w:instrText xml:space="preserve"> PAGEREF _Toc8658551 \h </w:instrText>
+              <w:instrText xml:space="preserve"> PAGEREF _Toc8744331 \h </w:instrText>
             </w:r>
             <w:r>
               <w:rPr>
@@ -4475,7 +4511,7 @@
                 <w:noProof/>
                 <w:webHidden/>
               </w:rPr>
-              <w:t>3</w:t>
+              <w:t>1</w:t>
             </w:r>
             <w:r>
               <w:rPr>
@@ -4500,7 +4536,7 @@
               <w:lang w:eastAsia="fr-CH"/>
             </w:rPr>
           </w:pPr>
-          <w:hyperlink w:anchor="_Toc8658552" w:history="1">
+          <w:hyperlink w:anchor="_Toc8744332" w:history="1">
             <w:r>
               <w:rPr>
                 <w:rStyle w:val="Lienhypertexte"/>
@@ -4543,7 +4579,7 @@
                 <w:noProof/>
                 <w:webHidden/>
               </w:rPr>
-              <w:instrText xml:space="preserve"> PAGEREF _Toc8658552 \h </w:instrText>
+              <w:instrText xml:space="preserve"> PAGEREF _Toc8744332 \h </w:instrText>
             </w:r>
             <w:r>
               <w:rPr>
@@ -4563,7 +4599,7 @@
                 <w:noProof/>
                 <w:webHidden/>
               </w:rPr>
-              <w:t>3</w:t>
+              <w:t>1</w:t>
             </w:r>
             <w:r>
               <w:rPr>
@@ -4588,7 +4624,7 @@
               <w:lang w:eastAsia="fr-CH"/>
             </w:rPr>
           </w:pPr>
-          <w:hyperlink w:anchor="_Toc8658553" w:history="1">
+          <w:hyperlink w:anchor="_Toc8744333" w:history="1">
             <w:r>
               <w:rPr>
                 <w:rStyle w:val="Lienhypertexte"/>
@@ -4631,7 +4667,7 @@
                 <w:noProof/>
                 <w:webHidden/>
               </w:rPr>
-              <w:instrText xml:space="preserve"> PAGEREF _Toc8658553 \h </w:instrText>
+              <w:instrText xml:space="preserve"> PAGEREF _Toc8744333 \h </w:instrText>
             </w:r>
             <w:r>
               <w:rPr>
@@ -4651,7 +4687,7 @@
                 <w:noProof/>
                 <w:webHidden/>
               </w:rPr>
-              <w:t>3</w:t>
+              <w:t>1</w:t>
             </w:r>
             <w:r>
               <w:rPr>
@@ -4676,7 +4712,7 @@
               <w:lang w:eastAsia="fr-CH"/>
             </w:rPr>
           </w:pPr>
-          <w:hyperlink w:anchor="_Toc8658554" w:history="1">
+          <w:hyperlink w:anchor="_Toc8744334" w:history="1">
             <w:r>
               <w:rPr>
                 <w:rStyle w:val="Lienhypertexte"/>
@@ -4719,7 +4755,7 @@
                 <w:noProof/>
                 <w:webHidden/>
               </w:rPr>
-              <w:instrText xml:space="preserve"> PAGEREF _Toc8658554 \h </w:instrText>
+              <w:instrText xml:space="preserve"> PAGEREF _Toc8744334 \h </w:instrText>
             </w:r>
             <w:r>
               <w:rPr>
@@ -4764,7 +4800,7 @@
               <w:lang w:eastAsia="fr-CH"/>
             </w:rPr>
           </w:pPr>
-          <w:hyperlink w:anchor="_Toc8658555" w:history="1">
+          <w:hyperlink w:anchor="_Toc8744335" w:history="1">
             <w:r>
               <w:rPr>
                 <w:rStyle w:val="Lienhypertexte"/>
@@ -4807,7 +4843,7 @@
                 <w:noProof/>
                 <w:webHidden/>
               </w:rPr>
-              <w:instrText xml:space="preserve"> PAGEREF _Toc8658555 \h </w:instrText>
+              <w:instrText xml:space="preserve"> PAGEREF _Toc8744335 \h </w:instrText>
             </w:r>
             <w:r>
               <w:rPr>
@@ -4852,7 +4888,7 @@
               <w:lang w:eastAsia="fr-CH"/>
             </w:rPr>
           </w:pPr>
-          <w:hyperlink w:anchor="_Toc8658556" w:history="1">
+          <w:hyperlink w:anchor="_Toc8744336" w:history="1">
             <w:r>
               <w:rPr>
                 <w:rStyle w:val="Lienhypertexte"/>
@@ -4895,7 +4931,7 @@
                 <w:noProof/>
                 <w:webHidden/>
               </w:rPr>
-              <w:instrText xml:space="preserve"> PAGEREF _Toc8658556 \h </w:instrText>
+              <w:instrText xml:space="preserve"> PAGEREF _Toc8744336 \h </w:instrText>
             </w:r>
             <w:r>
               <w:rPr>
@@ -4940,7 +4976,7 @@
               <w:lang w:eastAsia="fr-CH"/>
             </w:rPr>
           </w:pPr>
-          <w:hyperlink w:anchor="_Toc8658557" w:history="1">
+          <w:hyperlink w:anchor="_Toc8744337" w:history="1">
             <w:r>
               <w:rPr>
                 <w:rStyle w:val="Lienhypertexte"/>
@@ -4983,7 +5019,7 @@
                 <w:noProof/>
                 <w:webHidden/>
               </w:rPr>
-              <w:instrText xml:space="preserve"> PAGEREF _Toc8658557 \h </w:instrText>
+              <w:instrText xml:space="preserve"> PAGEREF _Toc8744337 \h </w:instrText>
             </w:r>
             <w:r>
               <w:rPr>
@@ -5028,7 +5064,7 @@
               <w:lang w:eastAsia="fr-CH"/>
             </w:rPr>
           </w:pPr>
-          <w:hyperlink w:anchor="_Toc8658558" w:history="1">
+          <w:hyperlink w:anchor="_Toc8744338" w:history="1">
             <w:r>
               <w:rPr>
                 <w:rStyle w:val="Lienhypertexte"/>
@@ -5050,7 +5086,7 @@
                 <w:rStyle w:val="Lienhypertexte"/>
                 <w:noProof/>
               </w:rPr>
-              <w:t>Environnement</w:t>
+              <w:t>Contraintes</w:t>
             </w:r>
             <w:r>
               <w:rPr>
@@ -5071,7 +5107,7 @@
                 <w:noProof/>
                 <w:webHidden/>
               </w:rPr>
-              <w:instrText xml:space="preserve"> PAGEREF _Toc8658558 \h </w:instrText>
+              <w:instrText xml:space="preserve"> PAGEREF _Toc8744338 \h </w:instrText>
             </w:r>
             <w:r>
               <w:rPr>
@@ -5116,7 +5152,7 @@
               <w:lang w:eastAsia="fr-CH"/>
             </w:rPr>
           </w:pPr>
-          <w:hyperlink w:anchor="_Toc8658559" w:history="1">
+          <w:hyperlink w:anchor="_Toc8744339" w:history="1">
             <w:r>
               <w:rPr>
                 <w:rStyle w:val="Lienhypertexte"/>
@@ -5138,7 +5174,7 @@
                 <w:rStyle w:val="Lienhypertexte"/>
                 <w:noProof/>
               </w:rPr>
-              <w:t>Livrables</w:t>
+              <w:t>Environnement</w:t>
             </w:r>
             <w:r>
               <w:rPr>
@@ -5159,7 +5195,7 @@
                 <w:noProof/>
                 <w:webHidden/>
               </w:rPr>
-              <w:instrText xml:space="preserve"> PAGEREF _Toc8658559 \h </w:instrText>
+              <w:instrText xml:space="preserve"> PAGEREF _Toc8744339 \h </w:instrText>
             </w:r>
             <w:r>
               <w:rPr>
@@ -5179,7 +5215,7 @@
                 <w:noProof/>
                 <w:webHidden/>
               </w:rPr>
-              <w:t>4</w:t>
+              <w:t>3</w:t>
             </w:r>
             <w:r>
               <w:rPr>
@@ -5204,7 +5240,7 @@
               <w:lang w:eastAsia="fr-CH"/>
             </w:rPr>
           </w:pPr>
-          <w:hyperlink w:anchor="_Toc8658560" w:history="1">
+          <w:hyperlink w:anchor="_Toc8744340" w:history="1">
             <w:r>
               <w:rPr>
                 <w:rStyle w:val="Lienhypertexte"/>
@@ -5226,7 +5262,7 @@
                 <w:rStyle w:val="Lienhypertexte"/>
                 <w:noProof/>
               </w:rPr>
-              <w:t>Contraintes</w:t>
+              <w:t>Livrables</w:t>
             </w:r>
             <w:r>
               <w:rPr>
@@ -5247,7 +5283,7 @@
                 <w:noProof/>
                 <w:webHidden/>
               </w:rPr>
-              <w:instrText xml:space="preserve"> PAGEREF _Toc8658560 \h </w:instrText>
+              <w:instrText xml:space="preserve"> PAGEREF _Toc8744340 \h </w:instrText>
             </w:r>
             <w:r>
               <w:rPr>
@@ -5292,7 +5328,7 @@
               <w:lang w:eastAsia="fr-CH"/>
             </w:rPr>
           </w:pPr>
-          <w:hyperlink w:anchor="_Toc8658561" w:history="1">
+          <w:hyperlink w:anchor="_Toc8744341" w:history="1">
             <w:r>
               <w:rPr>
                 <w:rStyle w:val="Lienhypertexte"/>
@@ -5335,7 +5371,7 @@
                 <w:noProof/>
                 <w:webHidden/>
               </w:rPr>
-              <w:instrText xml:space="preserve"> PAGEREF _Toc8658561 \h </w:instrText>
+              <w:instrText xml:space="preserve"> PAGEREF _Toc8744341 \h </w:instrText>
             </w:r>
             <w:r>
               <w:rPr>
@@ -5380,7 +5416,7 @@
               <w:lang w:eastAsia="fr-CH"/>
             </w:rPr>
           </w:pPr>
-          <w:hyperlink w:anchor="_Toc8658562" w:history="1">
+          <w:hyperlink w:anchor="_Toc8744342" w:history="1">
             <w:r>
               <w:rPr>
                 <w:rStyle w:val="Lienhypertexte"/>
@@ -5423,7 +5459,7 @@
                 <w:noProof/>
                 <w:webHidden/>
               </w:rPr>
-              <w:instrText xml:space="preserve"> PAGEREF _Toc8658562 \h </w:instrText>
+              <w:instrText xml:space="preserve"> PAGEREF _Toc8744342 \h </w:instrText>
             </w:r>
             <w:r>
               <w:rPr>
@@ -5468,7 +5504,7 @@
               <w:lang w:eastAsia="fr-CH"/>
             </w:rPr>
           </w:pPr>
-          <w:hyperlink w:anchor="_Toc8658563" w:history="1">
+          <w:hyperlink w:anchor="_Toc8744343" w:history="1">
             <w:r>
               <w:rPr>
                 <w:rStyle w:val="Lienhypertexte"/>
@@ -5511,7 +5547,7 @@
                 <w:noProof/>
                 <w:webHidden/>
               </w:rPr>
-              <w:instrText xml:space="preserve"> PAGEREF _Toc8658563 \h </w:instrText>
+              <w:instrText xml:space="preserve"> PAGEREF _Toc8744343 \h </w:instrText>
             </w:r>
             <w:r>
               <w:rPr>
@@ -5556,7 +5592,7 @@
               <w:lang w:eastAsia="fr-CH"/>
             </w:rPr>
           </w:pPr>
-          <w:hyperlink w:anchor="_Toc8658564" w:history="1">
+          <w:hyperlink w:anchor="_Toc8744344" w:history="1">
             <w:r>
               <w:rPr>
                 <w:rStyle w:val="Lienhypertexte"/>
@@ -5599,7 +5635,7 @@
                 <w:noProof/>
                 <w:webHidden/>
               </w:rPr>
-              <w:instrText xml:space="preserve"> PAGEREF _Toc8658564 \h </w:instrText>
+              <w:instrText xml:space="preserve"> PAGEREF _Toc8744344 \h </w:instrText>
             </w:r>
             <w:r>
               <w:rPr>
@@ -5644,7 +5680,7 @@
               <w:lang w:eastAsia="fr-CH"/>
             </w:rPr>
           </w:pPr>
-          <w:hyperlink w:anchor="_Toc8658565" w:history="1">
+          <w:hyperlink w:anchor="_Toc8744345" w:history="1">
             <w:r>
               <w:rPr>
                 <w:rStyle w:val="Lienhypertexte"/>
@@ -5687,7 +5723,7 @@
                 <w:noProof/>
                 <w:webHidden/>
               </w:rPr>
-              <w:instrText xml:space="preserve"> PAGEREF _Toc8658565 \h </w:instrText>
+              <w:instrText xml:space="preserve"> PAGEREF _Toc8744345 \h </w:instrText>
             </w:r>
             <w:r>
               <w:rPr>
@@ -5732,7 +5768,7 @@
               <w:lang w:eastAsia="fr-CH"/>
             </w:rPr>
           </w:pPr>
-          <w:hyperlink w:anchor="_Toc8658566" w:history="1">
+          <w:hyperlink w:anchor="_Toc8744346" w:history="1">
             <w:r>
               <w:rPr>
                 <w:rStyle w:val="Lienhypertexte"/>
@@ -5775,7 +5811,7 @@
                 <w:noProof/>
                 <w:webHidden/>
               </w:rPr>
-              <w:instrText xml:space="preserve"> PAGEREF _Toc8658566 \h </w:instrText>
+              <w:instrText xml:space="preserve"> PAGEREF _Toc8744346 \h </w:instrText>
             </w:r>
             <w:r>
               <w:rPr>
@@ -5820,7 +5856,7 @@
               <w:lang w:eastAsia="fr-CH"/>
             </w:rPr>
           </w:pPr>
-          <w:hyperlink w:anchor="_Toc8658567" w:history="1">
+          <w:hyperlink w:anchor="_Toc8744347" w:history="1">
             <w:r>
               <w:rPr>
                 <w:rStyle w:val="Lienhypertexte"/>
@@ -5863,7 +5899,7 @@
                 <w:noProof/>
                 <w:webHidden/>
               </w:rPr>
-              <w:instrText xml:space="preserve"> PAGEREF _Toc8658567 \h </w:instrText>
+              <w:instrText xml:space="preserve"> PAGEREF _Toc8744347 \h </w:instrText>
             </w:r>
             <w:r>
               <w:rPr>
@@ -5884,6 +5920,270 @@
                 <w:webHidden/>
               </w:rPr>
               <w:t>5</w:t>
+            </w:r>
+            <w:r>
+              <w:rPr>
+                <w:noProof/>
+                <w:webHidden/>
+              </w:rPr>
+              <w:fldChar w:fldCharType="end"/>
+            </w:r>
+          </w:hyperlink>
+        </w:p>
+        <w:p>
+          <w:pPr>
+            <w:pStyle w:val="TM3"/>
+            <w:tabs>
+              <w:tab w:val="left" w:pos="1100"/>
+              <w:tab w:val="right" w:leader="dot" w:pos="9396"/>
+            </w:tabs>
+            <w:rPr>
+              <w:noProof/>
+              <w:sz w:val="22"/>
+              <w:szCs w:val="22"/>
+              <w:lang w:eastAsia="fr-CH"/>
+            </w:rPr>
+          </w:pPr>
+          <w:hyperlink w:anchor="_Toc8744348" w:history="1">
+            <w:r>
+              <w:rPr>
+                <w:rStyle w:val="Lienhypertexte"/>
+                <w:noProof/>
+              </w:rPr>
+              <w:t>4.2.1</w:t>
+            </w:r>
+            <w:r>
+              <w:rPr>
+                <w:noProof/>
+                <w:sz w:val="22"/>
+                <w:szCs w:val="22"/>
+                <w:lang w:eastAsia="fr-CH"/>
+              </w:rPr>
+              <w:tab/>
+            </w:r>
+            <w:r>
+              <w:rPr>
+                <w:rStyle w:val="Lienhypertexte"/>
+                <w:noProof/>
+              </w:rPr>
+              <w:t>Prévision</w:t>
+            </w:r>
+            <w:r>
+              <w:rPr>
+                <w:noProof/>
+                <w:webHidden/>
+              </w:rPr>
+              <w:tab/>
+            </w:r>
+            <w:r>
+              <w:rPr>
+                <w:noProof/>
+                <w:webHidden/>
+              </w:rPr>
+              <w:fldChar w:fldCharType="begin"/>
+            </w:r>
+            <w:r>
+              <w:rPr>
+                <w:noProof/>
+                <w:webHidden/>
+              </w:rPr>
+              <w:instrText xml:space="preserve"> PAGEREF _Toc8744348 \h </w:instrText>
+            </w:r>
+            <w:r>
+              <w:rPr>
+                <w:noProof/>
+                <w:webHidden/>
+              </w:rPr>
+            </w:r>
+            <w:r>
+              <w:rPr>
+                <w:noProof/>
+                <w:webHidden/>
+              </w:rPr>
+              <w:fldChar w:fldCharType="separate"/>
+            </w:r>
+            <w:r>
+              <w:rPr>
+                <w:noProof/>
+                <w:webHidden/>
+              </w:rPr>
+              <w:t>5</w:t>
+            </w:r>
+            <w:r>
+              <w:rPr>
+                <w:noProof/>
+                <w:webHidden/>
+              </w:rPr>
+              <w:fldChar w:fldCharType="end"/>
+            </w:r>
+          </w:hyperlink>
+        </w:p>
+        <w:p>
+          <w:pPr>
+            <w:pStyle w:val="TM3"/>
+            <w:tabs>
+              <w:tab w:val="left" w:pos="1100"/>
+              <w:tab w:val="right" w:leader="dot" w:pos="9396"/>
+            </w:tabs>
+            <w:rPr>
+              <w:noProof/>
+              <w:sz w:val="22"/>
+              <w:szCs w:val="22"/>
+              <w:lang w:eastAsia="fr-CH"/>
+            </w:rPr>
+          </w:pPr>
+          <w:hyperlink w:anchor="_Toc8744349" w:history="1">
+            <w:r>
+              <w:rPr>
+                <w:rStyle w:val="Lienhypertexte"/>
+                <w:noProof/>
+              </w:rPr>
+              <w:t>4.2.2</w:t>
+            </w:r>
+            <w:r>
+              <w:rPr>
+                <w:noProof/>
+                <w:sz w:val="22"/>
+                <w:szCs w:val="22"/>
+                <w:lang w:eastAsia="fr-CH"/>
+              </w:rPr>
+              <w:tab/>
+            </w:r>
+            <w:r>
+              <w:rPr>
+                <w:rStyle w:val="Lienhypertexte"/>
+                <w:noProof/>
+              </w:rPr>
+              <w:t>Effectif</w:t>
+            </w:r>
+            <w:r>
+              <w:rPr>
+                <w:noProof/>
+                <w:webHidden/>
+              </w:rPr>
+              <w:tab/>
+            </w:r>
+            <w:r>
+              <w:rPr>
+                <w:noProof/>
+                <w:webHidden/>
+              </w:rPr>
+              <w:fldChar w:fldCharType="begin"/>
+            </w:r>
+            <w:r>
+              <w:rPr>
+                <w:noProof/>
+                <w:webHidden/>
+              </w:rPr>
+              <w:instrText xml:space="preserve"> PAGEREF _Toc8744349 \h </w:instrText>
+            </w:r>
+            <w:r>
+              <w:rPr>
+                <w:noProof/>
+                <w:webHidden/>
+              </w:rPr>
+            </w:r>
+            <w:r>
+              <w:rPr>
+                <w:noProof/>
+                <w:webHidden/>
+              </w:rPr>
+              <w:fldChar w:fldCharType="separate"/>
+            </w:r>
+            <w:r>
+              <w:rPr>
+                <w:noProof/>
+                <w:webHidden/>
+              </w:rPr>
+              <w:t>5</w:t>
+            </w:r>
+            <w:r>
+              <w:rPr>
+                <w:noProof/>
+                <w:webHidden/>
+              </w:rPr>
+              <w:fldChar w:fldCharType="end"/>
+            </w:r>
+          </w:hyperlink>
+        </w:p>
+        <w:p>
+          <w:pPr>
+            <w:pStyle w:val="TM3"/>
+            <w:tabs>
+              <w:tab w:val="left" w:pos="1100"/>
+              <w:tab w:val="right" w:leader="dot" w:pos="9396"/>
+            </w:tabs>
+            <w:rPr>
+              <w:noProof/>
+              <w:sz w:val="22"/>
+              <w:szCs w:val="22"/>
+              <w:lang w:eastAsia="fr-CH"/>
+            </w:rPr>
+          </w:pPr>
+          <w:hyperlink w:anchor="_Toc8744350" w:history="1">
+            <w:r>
+              <w:rPr>
+                <w:rStyle w:val="Lienhypertexte"/>
+                <w:noProof/>
+              </w:rPr>
+              <w:t>4.2.3</w:t>
+            </w:r>
+            <w:r>
+              <w:rPr>
+                <w:noProof/>
+                <w:sz w:val="22"/>
+                <w:szCs w:val="22"/>
+                <w:lang w:eastAsia="fr-CH"/>
+              </w:rPr>
+              <w:tab/>
+            </w:r>
+            <w:r>
+              <w:rPr>
+                <w:rStyle w:val="Lienhypertexte"/>
+                <w:noProof/>
+              </w:rPr>
+              <w:t>Raison des changements</w:t>
+            </w:r>
+            <w:r>
+              <w:rPr>
+                <w:noProof/>
+                <w:webHidden/>
+              </w:rPr>
+              <w:tab/>
+            </w:r>
+            <w:r>
+              <w:rPr>
+                <w:noProof/>
+                <w:webHidden/>
+              </w:rPr>
+              <w:fldChar w:fldCharType="begin"/>
+            </w:r>
+            <w:r>
+              <w:rPr>
+                <w:noProof/>
+                <w:webHidden/>
+              </w:rPr>
+              <w:instrText xml:space="preserve"> PAGEREF _Toc8744350 \h </w:instrText>
+            </w:r>
+            <w:r>
+              <w:rPr>
+                <w:noProof/>
+                <w:webHidden/>
+              </w:rPr>
+            </w:r>
+            <w:r>
+              <w:rPr>
+                <w:noProof/>
+                <w:webHidden/>
+              </w:rPr>
+              <w:fldChar w:fldCharType="separate"/>
+            </w:r>
+            <w:r>
+              <w:rPr>
+                <w:noProof/>
+                <w:webHidden/>
+              </w:rPr>
+              <w:t>6</w:t>
             </w:r>
             <w:r>
               <w:rPr>
@@ -5908,7 +6208,7 @@
               <w:lang w:eastAsia="fr-CH"/>
             </w:rPr>
           </w:pPr>
-          <w:hyperlink w:anchor="_Toc8658568" w:history="1">
+          <w:hyperlink w:anchor="_Toc8744351" w:history="1">
             <w:r>
               <w:rPr>
                 <w:rStyle w:val="Lienhypertexte"/>
@@ -5951,7 +6251,7 @@
                 <w:noProof/>
                 <w:webHidden/>
               </w:rPr>
-              <w:instrText xml:space="preserve"> PAGEREF _Toc8658568 \h </w:instrText>
+              <w:instrText xml:space="preserve"> PAGEREF _Toc8744351 \h </w:instrText>
             </w:r>
             <w:r>
               <w:rPr>
@@ -5971,7 +6271,7 @@
                 <w:noProof/>
                 <w:webHidden/>
               </w:rPr>
-              <w:t>5</w:t>
+              <w:t>6</w:t>
             </w:r>
             <w:r>
               <w:rPr>
@@ -5996,7 +6296,7 @@
               <w:lang w:eastAsia="fr-CH"/>
             </w:rPr>
           </w:pPr>
-          <w:hyperlink w:anchor="_Toc8658569" w:history="1">
+          <w:hyperlink w:anchor="_Toc8744352" w:history="1">
             <w:r>
               <w:rPr>
                 <w:rStyle w:val="Lienhypertexte"/>
@@ -6039,7 +6339,7 @@
                 <w:noProof/>
                 <w:webHidden/>
               </w:rPr>
-              <w:instrText xml:space="preserve"> PAGEREF _Toc8658569 \h </w:instrText>
+              <w:instrText xml:space="preserve"> PAGEREF _Toc8744352 \h </w:instrText>
             </w:r>
             <w:r>
               <w:rPr>
@@ -6059,7 +6359,7 @@
                 <w:noProof/>
                 <w:webHidden/>
               </w:rPr>
-              <w:t>5</w:t>
+              <w:t>6</w:t>
             </w:r>
             <w:r>
               <w:rPr>
@@ -6084,7 +6384,7 @@
               <w:lang w:eastAsia="fr-CH"/>
             </w:rPr>
           </w:pPr>
-          <w:hyperlink w:anchor="_Toc8658570" w:history="1">
+          <w:hyperlink w:anchor="_Toc8744353" w:history="1">
             <w:r>
               <w:rPr>
                 <w:rStyle w:val="Lienhypertexte"/>
@@ -6127,7 +6427,7 @@
                 <w:noProof/>
                 <w:webHidden/>
               </w:rPr>
-              <w:instrText xml:space="preserve"> PAGEREF _Toc8658570 \h </w:instrText>
+              <w:instrText xml:space="preserve"> PAGEREF _Toc8744353 \h </w:instrText>
             </w:r>
             <w:r>
               <w:rPr>
@@ -6147,7 +6447,7 @@
                 <w:noProof/>
                 <w:webHidden/>
               </w:rPr>
-              <w:t>5</w:t>
+              <w:t>6</w:t>
             </w:r>
             <w:r>
               <w:rPr>
@@ -6172,7 +6472,7 @@
               <w:lang w:eastAsia="fr-CH"/>
             </w:rPr>
           </w:pPr>
-          <w:hyperlink w:anchor="_Toc8658571" w:history="1">
+          <w:hyperlink w:anchor="_Toc8744354" w:history="1">
             <w:r>
               <w:rPr>
                 <w:rStyle w:val="Lienhypertexte"/>
@@ -6215,7 +6515,7 @@
                 <w:noProof/>
                 <w:webHidden/>
               </w:rPr>
-              <w:instrText xml:space="preserve"> PAGEREF _Toc8658571 \h </w:instrText>
+              <w:instrText xml:space="preserve"> PAGEREF _Toc8744354 \h </w:instrText>
             </w:r>
             <w:r>
               <w:rPr>
@@ -6235,7 +6535,7 @@
                 <w:noProof/>
                 <w:webHidden/>
               </w:rPr>
-              <w:t>5</w:t>
+              <w:t>6</w:t>
             </w:r>
             <w:r>
               <w:rPr>
@@ -6260,7 +6560,7 @@
               <w:lang w:eastAsia="fr-CH"/>
             </w:rPr>
           </w:pPr>
-          <w:hyperlink w:anchor="_Toc8658572" w:history="1">
+          <w:hyperlink w:anchor="_Toc8744355" w:history="1">
             <w:r>
               <w:rPr>
                 <w:rStyle w:val="Lienhypertexte"/>
@@ -6303,7 +6603,7 @@
                 <w:noProof/>
                 <w:webHidden/>
               </w:rPr>
-              <w:instrText xml:space="preserve"> PAGEREF _Toc8658572 \h </w:instrText>
+              <w:instrText xml:space="preserve"> PAGEREF _Toc8744355 \h </w:instrText>
             </w:r>
             <w:r>
               <w:rPr>
@@ -6323,7 +6623,7 @@
                 <w:noProof/>
                 <w:webHidden/>
               </w:rPr>
-              <w:t>5</w:t>
+              <w:t>6</w:t>
             </w:r>
             <w:r>
               <w:rPr>
@@ -6348,7 +6648,7 @@
               <w:lang w:eastAsia="fr-CH"/>
             </w:rPr>
           </w:pPr>
-          <w:hyperlink w:anchor="_Toc8658573" w:history="1">
+          <w:hyperlink w:anchor="_Toc8744356" w:history="1">
             <w:r>
               <w:rPr>
                 <w:rStyle w:val="Lienhypertexte"/>
@@ -6391,7 +6691,7 @@
                 <w:noProof/>
                 <w:webHidden/>
               </w:rPr>
-              <w:instrText xml:space="preserve"> PAGEREF _Toc8658573 \h </w:instrText>
+              <w:instrText xml:space="preserve"> PAGEREF _Toc8744356 \h </w:instrText>
             </w:r>
             <w:r>
               <w:rPr>
@@ -6411,7 +6711,7 @@
                 <w:noProof/>
                 <w:webHidden/>
               </w:rPr>
-              <w:t>5</w:t>
+              <w:t>6</w:t>
             </w:r>
             <w:r>
               <w:rPr>
@@ -6436,7 +6736,7 @@
               <w:lang w:eastAsia="fr-CH"/>
             </w:rPr>
           </w:pPr>
-          <w:hyperlink w:anchor="_Toc8658574" w:history="1">
+          <w:hyperlink w:anchor="_Toc8744357" w:history="1">
             <w:r>
               <w:rPr>
                 <w:rStyle w:val="Lienhypertexte"/>
@@ -6479,7 +6779,7 @@
                 <w:noProof/>
                 <w:webHidden/>
               </w:rPr>
-              <w:instrText xml:space="preserve"> PAGEREF _Toc8658574 \h </w:instrText>
+              <w:instrText xml:space="preserve"> PAGEREF _Toc8744357 \h </w:instrText>
             </w:r>
             <w:r>
               <w:rPr>
@@ -6499,7 +6799,7 @@
                 <w:noProof/>
                 <w:webHidden/>
               </w:rPr>
-              <w:t>5</w:t>
+              <w:t>6</w:t>
             </w:r>
             <w:r>
               <w:rPr>
@@ -6524,7 +6824,7 @@
               <w:lang w:eastAsia="fr-CH"/>
             </w:rPr>
           </w:pPr>
-          <w:hyperlink w:anchor="_Toc8658575" w:history="1">
+          <w:hyperlink w:anchor="_Toc8744358" w:history="1">
             <w:r>
               <w:rPr>
                 <w:rStyle w:val="Lienhypertexte"/>
@@ -6567,7 +6867,7 @@
                 <w:noProof/>
                 <w:webHidden/>
               </w:rPr>
-              <w:instrText xml:space="preserve"> PAGEREF _Toc8658575 \h </w:instrText>
+              <w:instrText xml:space="preserve"> PAGEREF _Toc8744358 \h </w:instrText>
             </w:r>
             <w:r>
               <w:rPr>
@@ -6587,7 +6887,7 @@
                 <w:noProof/>
                 <w:webHidden/>
               </w:rPr>
-              <w:t>6</w:t>
+              <w:t>7</w:t>
             </w:r>
             <w:r>
               <w:rPr>
@@ -6612,7 +6912,7 @@
               <w:lang w:eastAsia="fr-CH"/>
             </w:rPr>
           </w:pPr>
-          <w:hyperlink w:anchor="_Toc8658576" w:history="1">
+          <w:hyperlink w:anchor="_Toc8744359" w:history="1">
             <w:r>
               <w:rPr>
                 <w:rStyle w:val="Lienhypertexte"/>
@@ -6655,7 +6955,7 @@
                 <w:noProof/>
                 <w:webHidden/>
               </w:rPr>
-              <w:instrText xml:space="preserve"> PAGEREF _Toc8658576 \h </w:instrText>
+              <w:instrText xml:space="preserve"> PAGEREF _Toc8744359 \h </w:instrText>
             </w:r>
             <w:r>
               <w:rPr>
@@ -6675,7 +6975,7 @@
                 <w:noProof/>
                 <w:webHidden/>
               </w:rPr>
-              <w:t>6</w:t>
+              <w:t>7</w:t>
             </w:r>
             <w:r>
               <w:rPr>
@@ -6700,7 +7000,7 @@
               <w:lang w:eastAsia="fr-CH"/>
             </w:rPr>
           </w:pPr>
-          <w:hyperlink w:anchor="_Toc8658577" w:history="1">
+          <w:hyperlink w:anchor="_Toc8744360" w:history="1">
             <w:r>
               <w:rPr>
                 <w:rStyle w:val="Lienhypertexte"/>
@@ -6743,7 +7043,7 @@
                 <w:noProof/>
                 <w:webHidden/>
               </w:rPr>
-              <w:instrText xml:space="preserve"> PAGEREF _Toc8658577 \h </w:instrText>
+              <w:instrText xml:space="preserve"> PAGEREF _Toc8744360 \h </w:instrText>
             </w:r>
             <w:r>
               <w:rPr>
@@ -6763,7 +7063,7 @@
                 <w:noProof/>
                 <w:webHidden/>
               </w:rPr>
-              <w:t>6</w:t>
+              <w:t>7</w:t>
             </w:r>
             <w:r>
               <w:rPr>
@@ -6788,7 +7088,7 @@
               <w:lang w:eastAsia="fr-CH"/>
             </w:rPr>
           </w:pPr>
-          <w:hyperlink w:anchor="_Toc8658578" w:history="1">
+          <w:hyperlink w:anchor="_Toc8744361" w:history="1">
             <w:r>
               <w:rPr>
                 <w:rStyle w:val="Lienhypertexte"/>
@@ -6831,7 +7131,7 @@
                 <w:noProof/>
                 <w:webHidden/>
               </w:rPr>
-              <w:instrText xml:space="preserve"> PAGEREF _Toc8658578 \h </w:instrText>
+              <w:instrText xml:space="preserve"> PAGEREF _Toc8744361 \h </w:instrText>
             </w:r>
             <w:r>
               <w:rPr>
@@ -6851,7 +7151,7 @@
                 <w:noProof/>
                 <w:webHidden/>
               </w:rPr>
-              <w:t>6</w:t>
+              <w:t>7</w:t>
             </w:r>
             <w:r>
               <w:rPr>
@@ -6876,7 +7176,7 @@
               <w:lang w:eastAsia="fr-CH"/>
             </w:rPr>
           </w:pPr>
-          <w:hyperlink w:anchor="_Toc8658579" w:history="1">
+          <w:hyperlink w:anchor="_Toc8744362" w:history="1">
             <w:r>
               <w:rPr>
                 <w:rStyle w:val="Lienhypertexte"/>
@@ -6919,7 +7219,7 @@
                 <w:noProof/>
                 <w:webHidden/>
               </w:rPr>
-              <w:instrText xml:space="preserve"> PAGEREF _Toc8658579 \h </w:instrText>
+              <w:instrText xml:space="preserve"> PAGEREF _Toc8744362 \h </w:instrText>
             </w:r>
             <w:r>
               <w:rPr>
@@ -6939,7 +7239,7 @@
                 <w:noProof/>
                 <w:webHidden/>
               </w:rPr>
-              <w:t>6</w:t>
+              <w:t>7</w:t>
             </w:r>
             <w:r>
               <w:rPr>
@@ -6964,7 +7264,7 @@
               <w:lang w:eastAsia="fr-CH"/>
             </w:rPr>
           </w:pPr>
-          <w:hyperlink w:anchor="_Toc8658580" w:history="1">
+          <w:hyperlink w:anchor="_Toc8744363" w:history="1">
             <w:r>
               <w:rPr>
                 <w:rStyle w:val="Lienhypertexte"/>
@@ -7007,7 +7307,7 @@
                 <w:noProof/>
                 <w:webHidden/>
               </w:rPr>
-              <w:instrText xml:space="preserve"> PAGEREF _Toc8658580 \h </w:instrText>
+              <w:instrText xml:space="preserve"> PAGEREF _Toc8744363 \h </w:instrText>
             </w:r>
             <w:r>
               <w:rPr>
@@ -7027,7 +7327,7 @@
                 <w:noProof/>
                 <w:webHidden/>
               </w:rPr>
-              <w:t>6</w:t>
+              <w:t>7</w:t>
             </w:r>
             <w:r>
               <w:rPr>
@@ -7052,7 +7352,7 @@
               <w:lang w:eastAsia="fr-CH"/>
             </w:rPr>
           </w:pPr>
-          <w:hyperlink w:anchor="_Toc8658581" w:history="1">
+          <w:hyperlink w:anchor="_Toc8744364" w:history="1">
             <w:r>
               <w:rPr>
                 <w:rStyle w:val="Lienhypertexte"/>
@@ -7095,7 +7395,7 @@
                 <w:noProof/>
                 <w:webHidden/>
               </w:rPr>
-              <w:instrText xml:space="preserve"> PAGEREF _Toc8658581 \h </w:instrText>
+              <w:instrText xml:space="preserve"> PAGEREF _Toc8744364 \h </w:instrText>
             </w:r>
             <w:r>
               <w:rPr>
@@ -7115,7 +7415,7 @@
                 <w:noProof/>
                 <w:webHidden/>
               </w:rPr>
-              <w:t>6</w:t>
+              <w:t>7</w:t>
             </w:r>
             <w:r>
               <w:rPr>
@@ -7140,7 +7440,7 @@
               <w:lang w:eastAsia="fr-CH"/>
             </w:rPr>
           </w:pPr>
-          <w:hyperlink w:anchor="_Toc8658582" w:history="1">
+          <w:hyperlink w:anchor="_Toc8744365" w:history="1">
             <w:r>
               <w:rPr>
                 <w:rStyle w:val="Lienhypertexte"/>
@@ -7183,7 +7483,7 @@
                 <w:noProof/>
                 <w:webHidden/>
               </w:rPr>
-              <w:instrText xml:space="preserve"> PAGEREF _Toc8658582 \h </w:instrText>
+              <w:instrText xml:space="preserve"> PAGEREF _Toc8744365 \h </w:instrText>
             </w:r>
             <w:r>
               <w:rPr>
@@ -7203,7 +7503,7 @@
                 <w:noProof/>
                 <w:webHidden/>
               </w:rPr>
-              <w:t>6</w:t>
+              <w:t>7</w:t>
             </w:r>
             <w:r>
               <w:rPr>
@@ -7228,7 +7528,7 @@
               <w:lang w:eastAsia="fr-CH"/>
             </w:rPr>
           </w:pPr>
-          <w:hyperlink w:anchor="_Toc8658583" w:history="1">
+          <w:hyperlink w:anchor="_Toc8744366" w:history="1">
             <w:r>
               <w:rPr>
                 <w:rStyle w:val="Lienhypertexte"/>
@@ -7271,7 +7571,7 @@
                 <w:noProof/>
                 <w:webHidden/>
               </w:rPr>
-              <w:instrText xml:space="preserve"> PAGEREF _Toc8658583 \h </w:instrText>
+              <w:instrText xml:space="preserve"> PAGEREF _Toc8744366 \h </w:instrText>
             </w:r>
             <w:r>
               <w:rPr>
@@ -7291,7 +7591,7 @@
                 <w:noProof/>
                 <w:webHidden/>
               </w:rPr>
-              <w:t>6</w:t>
+              <w:t>7</w:t>
             </w:r>
             <w:r>
               <w:rPr>
@@ -7316,7 +7616,7 @@
               <w:lang w:eastAsia="fr-CH"/>
             </w:rPr>
           </w:pPr>
-          <w:hyperlink w:anchor="_Toc8658584" w:history="1">
+          <w:hyperlink w:anchor="_Toc8744367" w:history="1">
             <w:r>
               <w:rPr>
                 <w:rStyle w:val="Lienhypertexte"/>
@@ -7359,7 +7659,7 @@
                 <w:noProof/>
                 <w:webHidden/>
               </w:rPr>
-              <w:instrText xml:space="preserve"> PAGEREF _Toc8658584 \h </w:instrText>
+              <w:instrText xml:space="preserve"> PAGEREF _Toc8744367 \h </w:instrText>
             </w:r>
             <w:r>
               <w:rPr>
@@ -7379,7 +7679,7 @@
                 <w:noProof/>
                 <w:webHidden/>
               </w:rPr>
-              <w:t>6</w:t>
+              <w:t>7</w:t>
             </w:r>
             <w:r>
               <w:rPr>
@@ -7404,7 +7704,7 @@
               <w:lang w:eastAsia="fr-CH"/>
             </w:rPr>
           </w:pPr>
-          <w:hyperlink w:anchor="_Toc8658585" w:history="1">
+          <w:hyperlink w:anchor="_Toc8744368" w:history="1">
             <w:r>
               <w:rPr>
                 <w:rStyle w:val="Lienhypertexte"/>
@@ -7447,7 +7747,7 @@
                 <w:noProof/>
                 <w:webHidden/>
               </w:rPr>
-              <w:instrText xml:space="preserve"> PAGEREF _Toc8658585 \h </w:instrText>
+              <w:instrText xml:space="preserve"> PAGEREF _Toc8744368 \h </w:instrText>
             </w:r>
             <w:r>
               <w:rPr>
@@ -7467,7 +7767,7 @@
                 <w:noProof/>
                 <w:webHidden/>
               </w:rPr>
-              <w:t>7</w:t>
+              <w:t>8</w:t>
             </w:r>
             <w:r>
               <w:rPr>
@@ -7492,7 +7792,7 @@
               <w:lang w:eastAsia="fr-CH"/>
             </w:rPr>
           </w:pPr>
-          <w:hyperlink w:anchor="_Toc8658586" w:history="1">
+          <w:hyperlink w:anchor="_Toc8744369" w:history="1">
             <w:r>
               <w:rPr>
                 <w:rStyle w:val="Lienhypertexte"/>
@@ -7535,7 +7835,7 @@
                 <w:noProof/>
                 <w:webHidden/>
               </w:rPr>
-              <w:instrText xml:space="preserve"> PAGEREF _Toc8658586 \h </w:instrText>
+              <w:instrText xml:space="preserve"> PAGEREF _Toc8744369 \h </w:instrText>
             </w:r>
             <w:r>
               <w:rPr>
@@ -7555,7 +7855,7 @@
                 <w:noProof/>
                 <w:webHidden/>
               </w:rPr>
-              <w:t>7</w:t>
+              <w:t>8</w:t>
             </w:r>
             <w:r>
               <w:rPr>
@@ -7580,7 +7880,7 @@
               <w:lang w:eastAsia="fr-CH"/>
             </w:rPr>
           </w:pPr>
-          <w:hyperlink w:anchor="_Toc8658587" w:history="1">
+          <w:hyperlink w:anchor="_Toc8744370" w:history="1">
             <w:r>
               <w:rPr>
                 <w:rStyle w:val="Lienhypertexte"/>
@@ -7623,7 +7923,7 @@
                 <w:noProof/>
                 <w:webHidden/>
               </w:rPr>
-              <w:instrText xml:space="preserve"> PAGEREF _Toc8658587 \h </w:instrText>
+              <w:instrText xml:space="preserve"> PAGEREF _Toc8744370 \h </w:instrText>
             </w:r>
             <w:r>
               <w:rPr>
@@ -7643,7 +7943,7 @@
                 <w:noProof/>
                 <w:webHidden/>
               </w:rPr>
-              <w:t>7</w:t>
+              <w:t>8</w:t>
             </w:r>
             <w:r>
               <w:rPr>
@@ -7668,7 +7968,7 @@
               <w:lang w:eastAsia="fr-CH"/>
             </w:rPr>
           </w:pPr>
-          <w:hyperlink w:anchor="_Toc8658588" w:history="1">
+          <w:hyperlink w:anchor="_Toc8744371" w:history="1">
             <w:r>
               <w:rPr>
                 <w:rStyle w:val="Lienhypertexte"/>
@@ -7711,7 +8011,7 @@
                 <w:noProof/>
                 <w:webHidden/>
               </w:rPr>
-              <w:instrText xml:space="preserve"> PAGEREF _Toc8658588 \h </w:instrText>
+              <w:instrText xml:space="preserve"> PAGEREF _Toc8744371 \h </w:instrText>
             </w:r>
             <w:r>
               <w:rPr>
@@ -7731,7 +8031,7 @@
                 <w:noProof/>
                 <w:webHidden/>
               </w:rPr>
-              <w:t>7</w:t>
+              <w:t>8</w:t>
             </w:r>
             <w:r>
               <w:rPr>
@@ -7756,7 +8056,7 @@
               <w:lang w:eastAsia="fr-CH"/>
             </w:rPr>
           </w:pPr>
-          <w:hyperlink w:anchor="_Toc8658589" w:history="1">
+          <w:hyperlink w:anchor="_Toc8744372" w:history="1">
             <w:r>
               <w:rPr>
                 <w:rStyle w:val="Lienhypertexte"/>
@@ -7799,7 +8099,7 @@
                 <w:noProof/>
                 <w:webHidden/>
               </w:rPr>
-              <w:instrText xml:space="preserve"> PAGEREF _Toc8658589 \h </w:instrText>
+              <w:instrText xml:space="preserve"> PAGEREF _Toc8744372 \h </w:instrText>
             </w:r>
             <w:r>
               <w:rPr>
@@ -7819,7 +8119,7 @@
                 <w:noProof/>
                 <w:webHidden/>
               </w:rPr>
-              <w:t>7</w:t>
+              <w:t>8</w:t>
             </w:r>
             <w:r>
               <w:rPr>
@@ -7844,7 +8144,7 @@
               <w:lang w:eastAsia="fr-CH"/>
             </w:rPr>
           </w:pPr>
-          <w:hyperlink w:anchor="_Toc8658590" w:history="1">
+          <w:hyperlink w:anchor="_Toc8744373" w:history="1">
             <w:r>
               <w:rPr>
                 <w:rStyle w:val="Lienhypertexte"/>
@@ -7887,7 +8187,7 @@
                 <w:noProof/>
                 <w:webHidden/>
               </w:rPr>
-              <w:instrText xml:space="preserve"> PAGEREF _Toc8658590 \h </w:instrText>
+              <w:instrText xml:space="preserve"> PAGEREF _Toc8744373 \h </w:instrText>
             </w:r>
             <w:r>
               <w:rPr>
@@ -7907,7 +8207,7 @@
                 <w:noProof/>
                 <w:webHidden/>
               </w:rPr>
-              <w:t>7</w:t>
+              <w:t>8</w:t>
             </w:r>
             <w:r>
               <w:rPr>
@@ -7932,7 +8232,7 @@
               <w:lang w:eastAsia="fr-CH"/>
             </w:rPr>
           </w:pPr>
-          <w:hyperlink w:anchor="_Toc8658591" w:history="1">
+          <w:hyperlink w:anchor="_Toc8744374" w:history="1">
             <w:r>
               <w:rPr>
                 <w:rStyle w:val="Lienhypertexte"/>
@@ -7975,7 +8275,7 @@
                 <w:noProof/>
                 <w:webHidden/>
               </w:rPr>
-              <w:instrText xml:space="preserve"> PAGEREF _Toc8658591 \h </w:instrText>
+              <w:instrText xml:space="preserve"> PAGEREF _Toc8744374 \h </w:instrText>
             </w:r>
             <w:r>
               <w:rPr>
@@ -7995,7 +8295,7 @@
                 <w:noProof/>
                 <w:webHidden/>
               </w:rPr>
-              <w:t>7</w:t>
+              <w:t>8</w:t>
             </w:r>
             <w:r>
               <w:rPr>
@@ -8020,7 +8320,7 @@
               <w:lang w:eastAsia="fr-CH"/>
             </w:rPr>
           </w:pPr>
-          <w:hyperlink w:anchor="_Toc8658592" w:history="1">
+          <w:hyperlink w:anchor="_Toc8744375" w:history="1">
             <w:r>
               <w:rPr>
                 <w:rStyle w:val="Lienhypertexte"/>
@@ -8063,7 +8363,7 @@
                 <w:noProof/>
                 <w:webHidden/>
               </w:rPr>
-              <w:instrText xml:space="preserve"> PAGEREF _Toc8658592 \h </w:instrText>
+              <w:instrText xml:space="preserve"> PAGEREF _Toc8744375 \h </w:instrText>
             </w:r>
             <w:r>
               <w:rPr>
@@ -8083,7 +8383,7 @@
                 <w:noProof/>
                 <w:webHidden/>
               </w:rPr>
-              <w:t>7</w:t>
+              <w:t>8</w:t>
             </w:r>
             <w:r>
               <w:rPr>
@@ -8108,7 +8408,7 @@
               <w:lang w:eastAsia="fr-CH"/>
             </w:rPr>
           </w:pPr>
-          <w:hyperlink w:anchor="_Toc8658593" w:history="1">
+          <w:hyperlink w:anchor="_Toc8744376" w:history="1">
             <w:r>
               <w:rPr>
                 <w:rStyle w:val="Lienhypertexte"/>
@@ -8151,7 +8451,7 @@
                 <w:noProof/>
                 <w:webHidden/>
               </w:rPr>
-              <w:instrText xml:space="preserve"> PAGEREF _Toc8658593 \h </w:instrText>
+              <w:instrText xml:space="preserve"> PAGEREF _Toc8744376 \h </w:instrText>
             </w:r>
             <w:r>
               <w:rPr>
@@ -8171,7 +8471,7 @@
                 <w:noProof/>
                 <w:webHidden/>
               </w:rPr>
-              <w:t>7</w:t>
+              <w:t>8</w:t>
             </w:r>
             <w:r>
               <w:rPr>
@@ -8196,7 +8496,7 @@
               <w:lang w:eastAsia="fr-CH"/>
             </w:rPr>
           </w:pPr>
-          <w:hyperlink w:anchor="_Toc8658594" w:history="1">
+          <w:hyperlink w:anchor="_Toc8744377" w:history="1">
             <w:r>
               <w:rPr>
                 <w:rStyle w:val="Lienhypertexte"/>
@@ -8239,7 +8539,7 @@
                 <w:noProof/>
                 <w:webHidden/>
               </w:rPr>
-              <w:instrText xml:space="preserve"> PAGEREF _Toc8658594 \h </w:instrText>
+              <w:instrText xml:space="preserve"> PAGEREF _Toc8744377 \h </w:instrText>
             </w:r>
             <w:r>
               <w:rPr>
@@ -8259,7 +8559,7 @@
                 <w:noProof/>
                 <w:webHidden/>
               </w:rPr>
-              <w:t>7</w:t>
+              <w:t>8</w:t>
             </w:r>
             <w:r>
               <w:rPr>
@@ -8284,7 +8584,7 @@
               <w:lang w:eastAsia="fr-CH"/>
             </w:rPr>
           </w:pPr>
-          <w:hyperlink w:anchor="_Toc8658595" w:history="1">
+          <w:hyperlink w:anchor="_Toc8744378" w:history="1">
             <w:r>
               <w:rPr>
                 <w:rStyle w:val="Lienhypertexte"/>
@@ -8327,7 +8627,7 @@
                 <w:noProof/>
                 <w:webHidden/>
               </w:rPr>
-              <w:instrText xml:space="preserve"> PAGEREF _Toc8658595 \h </w:instrText>
+              <w:instrText xml:space="preserve"> PAGEREF _Toc8744378 \h </w:instrText>
             </w:r>
             <w:r>
               <w:rPr>
@@ -8347,7 +8647,7 @@
                 <w:noProof/>
                 <w:webHidden/>
               </w:rPr>
-              <w:t>7</w:t>
+              <w:t>8</w:t>
             </w:r>
             <w:r>
               <w:rPr>
@@ -8359,6 +8659,12 @@
           </w:hyperlink>
         </w:p>
         <w:p>
+          <w:pPr>
+            <w:rPr>
+              <w:b/>
+              <w:bCs/>
+            </w:rPr>
+          </w:pPr>
           <w:r>
             <w:rPr>
               <w:b/>
@@ -8371,114 +8677,74 @@
     </w:sdt>
     <w:p>
       <w:pPr>
+        <w:pStyle w:val="Titre2"/>
+      </w:pPr>
+      <w:r>
+        <w:t xml:space="preserve"> </w:t>
+      </w:r>
+      <w:r>
+        <w:t>Résultats</w:t>
+      </w:r>
+      <w:bookmarkEnd w:id="7"/>
+      <w:bookmarkEnd w:id="6"/>
+    </w:p>
+    <w:p>
+      <w:pPr>
         <w:pStyle w:val="Titre1"/>
       </w:pPr>
-      <w:bookmarkStart w:id="1" w:name="_Toc8658550"/>
-      <w:r>
-        <w:rPr>
-          <w:color w:val="FF0000"/>
-        </w:rPr>
-        <w:lastRenderedPageBreak/>
-        <w:t>!!!!!!!!!!!!</w:t>
-      </w:r>
-      <w:r>
-        <w:t> Résumé du rapport </w:t>
-      </w:r>
-      <w:r>
-        <w:rPr>
-          <w:color w:val="FF0000"/>
-        </w:rPr>
-        <w:t>!!!!!!!!!!</w:t>
-      </w:r>
-      <w:bookmarkEnd w:id="1"/>
+      <w:bookmarkStart w:id="8" w:name="_Toc8744334"/>
+      <w:r>
+        <w:t>I</w:t>
+      </w:r>
+      <w:r>
+        <w:t>ntroduction</w:t>
+      </w:r>
+      <w:bookmarkEnd w:id="8"/>
+    </w:p>
+    <w:p>
+      <w:r>
+        <w:t>Cette documentation permet d’obtenir des détails sur le projet « RedBallBot », réalisé dans le cadre du TPI (Travail Pratique Individuel).</w:t>
+      </w:r>
+    </w:p>
+    <w:p>
+      <w:r>
+        <w:t>L’objectif est de déplacer un robot pour que celui-ci se colle à une balle rouge. L’utilisateur pourra cependant prendre la main et le déplacer à l’aide de boutons disponible sur une page Web. Le mode automatique permettra au robot d’analyser son environnement afin de trouver la balle rouge et de se déplacer vers elle.</w:t>
+      </w:r>
+    </w:p>
+    <w:p>
+      <w:pPr>
+        <w:pStyle w:val="Titre1"/>
+      </w:pPr>
+      <w:bookmarkStart w:id="9" w:name="_Toc8744335"/>
+      <w:r>
+        <w:t>Rappel du cahier des charges</w:t>
+      </w:r>
+      <w:bookmarkEnd w:id="9"/>
     </w:p>
     <w:p>
       <w:pPr>
         <w:pStyle w:val="Titre2"/>
       </w:pPr>
-      <w:bookmarkStart w:id="2" w:name="_Toc8658551"/>
-      <w:r>
-        <w:t>Situation de départ</w:t>
-      </w:r>
-      <w:bookmarkEnd w:id="2"/>
+      <w:bookmarkStart w:id="10" w:name="_Toc8744336"/>
+      <w:r>
+        <w:t>Objectifs</w:t>
+      </w:r>
+      <w:bookmarkEnd w:id="10"/>
+    </w:p>
+    <w:p>
+      <w:r>
+        <w:t>Le but du projet est de réalisé une application Python / Web qui permet de télécommander un robot et de le voir chercher une balle rouge en utilisant uniquement sa caméra embarquée à travers une page / application Web.</w:t>
+      </w:r>
     </w:p>
     <w:p>
       <w:pPr>
         <w:pStyle w:val="Titre2"/>
       </w:pPr>
-      <w:bookmarkStart w:id="3" w:name="_Toc8658552"/>
-      <w:r>
-        <w:t>Mise en œuvre</w:t>
-      </w:r>
-      <w:bookmarkEnd w:id="3"/>
-    </w:p>
-    <w:p>
-      <w:pPr>
-        <w:pStyle w:val="Titre2"/>
-      </w:pPr>
-      <w:bookmarkStart w:id="4" w:name="_Toc8658553"/>
-      <w:r>
-        <w:t>Résultats</w:t>
-      </w:r>
-      <w:bookmarkEnd w:id="4"/>
-    </w:p>
-    <w:p>
-      <w:pPr>
-        <w:pStyle w:val="Titre1"/>
-      </w:pPr>
-      <w:bookmarkStart w:id="5" w:name="_Toc8658554"/>
-      <w:r>
-        <w:t>I</w:t>
-      </w:r>
-      <w:r>
-        <w:t>ntroduction</w:t>
-      </w:r>
-      <w:bookmarkEnd w:id="5"/>
-    </w:p>
-    <w:p>
-      <w:r>
-        <w:t>Cette documentation permet d’obtenir des détails sur le projet « RedBallBot », réalisé dans le cadre du TPI (Travail Pratique Individuel).</w:t>
-      </w:r>
-    </w:p>
-    <w:p>
-      <w:r>
-        <w:t>L’objectif est de déplacer un robot pour que celui-ci se colle à une balle rouge. L’utilisateur pourra cependant prendre la main et le déplacer à l’aide de boutons disponible sur une page Web. Le mode automatique permettra au robot d’analyser son environnement afin de trouver la balle rouge et de se déplacer vers elle.</w:t>
-      </w:r>
-    </w:p>
-    <w:p>
-      <w:pPr>
-        <w:pStyle w:val="Titre1"/>
-      </w:pPr>
-      <w:bookmarkStart w:id="6" w:name="_Toc8658555"/>
-      <w:r>
-        <w:t>Rappel du cahier des charges</w:t>
-      </w:r>
-      <w:bookmarkEnd w:id="6"/>
-    </w:p>
-    <w:p>
-      <w:pPr>
-        <w:pStyle w:val="Titre2"/>
-      </w:pPr>
-      <w:bookmarkStart w:id="7" w:name="_Toc8658556"/>
-      <w:r>
-        <w:t>Objectifs</w:t>
-      </w:r>
-      <w:bookmarkEnd w:id="7"/>
-    </w:p>
-    <w:p>
-      <w:r>
-        <w:t>Le but du projet est de réalisé une application Python / Web qui permet de télécommander un robot et de le voir chercher une balle rouge en utilisant uniquement sa caméra embarquée à travers une page / application Web.</w:t>
-      </w:r>
-    </w:p>
-    <w:p>
-      <w:pPr>
-        <w:pStyle w:val="Titre2"/>
-      </w:pPr>
-      <w:bookmarkStart w:id="8" w:name="_Toc8658557"/>
+      <w:bookmarkStart w:id="11" w:name="_Toc8744337"/>
       <w:r>
         <w:t>Spécifications</w:t>
       </w:r>
-      <w:bookmarkEnd w:id="8"/>
+      <w:bookmarkEnd w:id="11"/>
     </w:p>
     <w:p>
       <w:r>
@@ -8537,68 +8803,83 @@
       <w:pPr>
         <w:pStyle w:val="Titre2"/>
       </w:pPr>
-      <w:bookmarkStart w:id="9" w:name="_Toc8658558"/>
-      <w:r>
-        <w:t>Environnement</w:t>
-      </w:r>
-      <w:bookmarkEnd w:id="9"/>
+      <w:bookmarkStart w:id="12" w:name="_Toc8744338"/>
+      <w:r>
+        <w:t>Contraintes</w:t>
+      </w:r>
+      <w:bookmarkEnd w:id="12"/>
     </w:p>
     <w:p>
       <w:r>
-        <w:t xml:space="preserve">J’ai utilisé un PC Windows 10 afin de réaliser ce projet. Pour la partie Python, j’ai utilisé </w:t>
-      </w:r>
-      <w:proofErr w:type="spellStart"/>
-      <w:r>
-        <w:t>PyCharm</w:t>
-      </w:r>
-      <w:proofErr w:type="spellEnd"/>
-      <w:r>
-        <w:t xml:space="preserve"> 2018.3.5</w:t>
-      </w:r>
-      <w:r>
-        <w:t xml:space="preserve">, avec la fonctionnalité de transfert de fichier SSH. </w:t>
-      </w:r>
-    </w:p>
-    <w:p>
-      <w:r>
-        <w:t xml:space="preserve">Pour la partie </w:t>
-      </w:r>
-      <w:r>
-        <w:t>de gestion de version,</w:t>
-      </w:r>
-      <w:r>
-        <w:t xml:space="preserve"> j’ai utilisé Git avec un répertoire en ligne GitHub, et je fais des sauvegardes récurrentes sur Google Drive. </w:t>
-      </w:r>
-    </w:p>
-    <w:p>
-      <w:r>
-        <w:lastRenderedPageBreak/>
-        <w:t>Le serveur http disponible sur le Raspberry Pi est un serveur</w:t>
-      </w:r>
-      <w:r>
-        <w:t> </w:t>
-      </w:r>
-      <w:r>
-        <w:t>Flask. Il me permet de rester uniquement en python pour toute la partie traitement.</w:t>
-      </w:r>
-    </w:p>
-    <w:p>
-      <w:r>
-        <w:t>Pour les outils de bureautique, j’ai utilisé Wo</w:t>
-      </w:r>
-      <w:r>
-        <w:t>rd et Excel de la suite Office.</w:t>
+        <w:t>L’application doit être réalisée en OOP, selon le pattern MVC.</w:t>
       </w:r>
     </w:p>
     <w:p>
       <w:pPr>
         <w:pStyle w:val="Titre2"/>
       </w:pPr>
-      <w:bookmarkStart w:id="10" w:name="_Toc8658559"/>
+      <w:bookmarkStart w:id="13" w:name="_Toc8744339"/>
+      <w:r>
+        <w:t>Environnement</w:t>
+      </w:r>
+      <w:bookmarkEnd w:id="13"/>
+    </w:p>
+    <w:p>
+      <w:r>
+        <w:t xml:space="preserve">J’ai utilisé un PC Windows 10 afin de réaliser ce projet. Pour la partie Python, j’ai utilisé </w:t>
+      </w:r>
+      <w:proofErr w:type="spellStart"/>
+      <w:r>
+        <w:t>PyCharm</w:t>
+      </w:r>
+      <w:proofErr w:type="spellEnd"/>
+      <w:r>
+        <w:t xml:space="preserve"> 2018.3.5</w:t>
+      </w:r>
+      <w:r>
+        <w:t xml:space="preserve">, avec la fonctionnalité de transfert de fichier SSH. </w:t>
+      </w:r>
+    </w:p>
+    <w:p>
+      <w:r>
+        <w:lastRenderedPageBreak/>
+        <w:t xml:space="preserve">Pour la partie </w:t>
+      </w:r>
+      <w:r>
+        <w:t>de gestion de version,</w:t>
+      </w:r>
+      <w:r>
+        <w:t xml:space="preserve"> j’ai utilisé Git avec un répertoire en ligne GitHub, et je fais des sauvegardes récurrentes sur Google Drive. </w:t>
+      </w:r>
+    </w:p>
+    <w:p>
+      <w:r>
+        <w:t>Le serveur http disponible sur le Raspberry Pi est un serveur</w:t>
+      </w:r>
+      <w:r>
+        <w:t> </w:t>
+      </w:r>
+      <w:r>
+        <w:t>Flask. Il me permet de rester uniquement en python pour toute la partie traitement.</w:t>
+      </w:r>
+    </w:p>
+    <w:p>
+      <w:r>
+        <w:t>Pour les outils de bureautique, j’ai utilisé Wo</w:t>
+      </w:r>
+      <w:r>
+        <w:t>rd et Excel de la suite Office.</w:t>
+      </w:r>
+    </w:p>
+    <w:p>
+      <w:pPr>
+        <w:pStyle w:val="Titre2"/>
+      </w:pPr>
+      <w:bookmarkStart w:id="14" w:name="_Toc8744340"/>
       <w:r>
         <w:t>Livrables</w:t>
       </w:r>
-      <w:bookmarkEnd w:id="10"/>
+      <w:bookmarkEnd w:id="14"/>
     </w:p>
     <w:p>
       <w:r>
@@ -8667,48 +8948,33 @@
     </w:p>
     <w:p>
       <w:pPr>
-        <w:pStyle w:val="Titre2"/>
-      </w:pPr>
-      <w:bookmarkStart w:id="11" w:name="_Toc8658560"/>
-      <w:r>
-        <w:t>Contraintes</w:t>
-      </w:r>
-      <w:bookmarkEnd w:id="11"/>
-    </w:p>
-    <w:p>
-      <w:r>
-        <w:t>L’application doit être réalisée en OOP, selon le pattern MVC.</w:t>
-      </w:r>
-    </w:p>
-    <w:p>
-      <w:pPr>
         <w:pStyle w:val="Titre1"/>
       </w:pPr>
-      <w:bookmarkStart w:id="12" w:name="_Toc8658561"/>
+      <w:bookmarkStart w:id="15" w:name="_Toc8744341"/>
       <w:r>
         <w:t>Analyse fonctionnelle</w:t>
       </w:r>
-      <w:bookmarkEnd w:id="12"/>
+      <w:bookmarkEnd w:id="15"/>
     </w:p>
     <w:p>
       <w:pPr>
         <w:pStyle w:val="Titre2"/>
       </w:pPr>
-      <w:bookmarkStart w:id="13" w:name="_Toc8658562"/>
+      <w:bookmarkStart w:id="16" w:name="_Toc8744342"/>
       <w:r>
         <w:t>Fonctionnalités</w:t>
       </w:r>
-      <w:bookmarkEnd w:id="13"/>
+      <w:bookmarkEnd w:id="16"/>
     </w:p>
     <w:p>
       <w:pPr>
         <w:pStyle w:val="Titre3"/>
       </w:pPr>
-      <w:bookmarkStart w:id="14" w:name="_Toc8658563"/>
+      <w:bookmarkStart w:id="17" w:name="_Toc8744343"/>
       <w:r>
         <w:t>Streaming vidéo</w:t>
       </w:r>
-      <w:bookmarkEnd w:id="14"/>
+      <w:bookmarkEnd w:id="17"/>
     </w:p>
     <w:p>
       <w:r>
@@ -8728,11 +8994,11 @@
       <w:pPr>
         <w:pStyle w:val="Titre3"/>
       </w:pPr>
-      <w:bookmarkStart w:id="15" w:name="_Toc8658564"/>
+      <w:bookmarkStart w:id="18" w:name="_Toc8744344"/>
       <w:r>
         <w:t>Analyse d’image</w:t>
       </w:r>
-      <w:bookmarkEnd w:id="15"/>
+      <w:bookmarkEnd w:id="18"/>
     </w:p>
     <w:p>
       <w:r>
@@ -8749,11 +9015,11 @@
       <w:pPr>
         <w:pStyle w:val="Titre3"/>
       </w:pPr>
-      <w:bookmarkStart w:id="16" w:name="_Toc8658565"/>
+      <w:bookmarkStart w:id="19" w:name="_Toc8744345"/>
       <w:r>
         <w:t>Déplacement du robot</w:t>
       </w:r>
-      <w:bookmarkEnd w:id="16"/>
+      <w:bookmarkEnd w:id="19"/>
     </w:p>
     <w:p>
       <w:r>
@@ -8767,12 +9033,12 @@
       <w:pPr>
         <w:pStyle w:val="Titre3"/>
       </w:pPr>
-      <w:bookmarkStart w:id="17" w:name="_Toc8658566"/>
+      <w:bookmarkStart w:id="20" w:name="_Toc8744346"/>
       <w:r>
         <w:lastRenderedPageBreak/>
         <w:t>Manette de contrôle</w:t>
       </w:r>
-      <w:bookmarkEnd w:id="17"/>
+      <w:bookmarkEnd w:id="20"/>
     </w:p>
     <w:p>
       <w:r>
@@ -8783,11 +9049,21 @@
       <w:pPr>
         <w:pStyle w:val="Titre2"/>
       </w:pPr>
-      <w:bookmarkStart w:id="18" w:name="_Toc8658567"/>
+      <w:bookmarkStart w:id="21" w:name="_Toc8744347"/>
       <w:r>
         <w:t>Interfaces</w:t>
       </w:r>
-      <w:bookmarkEnd w:id="18"/>
+      <w:bookmarkEnd w:id="21"/>
+    </w:p>
+    <w:p>
+      <w:pPr>
+        <w:pStyle w:val="Titre3"/>
+      </w:pPr>
+      <w:bookmarkStart w:id="22" w:name="_Toc8744348"/>
+      <w:r>
+        <w:t>Prévision</w:t>
+      </w:r>
+      <w:bookmarkEnd w:id="22"/>
     </w:p>
     <w:p>
       <w:pPr>
@@ -8818,7 +9094,7 @@
             <v:path o:extrusionok="f" gradientshapeok="t" o:connecttype="rect"/>
             <o:lock v:ext="edit" aspectratio="t"/>
           </v:shapetype>
-          <v:shape id="_x0000_s1027" type="#_x0000_t75" style="position:absolute;left:0;text-align:left;margin-left:0;margin-top:14.55pt;width:418.2pt;height:235.8pt;z-index:251663360;mso-position-horizontal:center;mso-position-horizontal-relative:margin;mso-position-vertical-relative:text;mso-width-relative:page;mso-height-relative:page">
+          <v:shape id="_x0000_s1027" type="#_x0000_t75" style="position:absolute;left:0;text-align:left;margin-left:0;margin-top:14.55pt;width:389.65pt;height:219.7pt;z-index:251663360;mso-position-horizontal:center;mso-position-horizontal-relative:margin;mso-position-vertical-relative:text;mso-width-relative:page;mso-height-relative:page">
             <v:imagedata r:id="rId9" o:title="Maquette_RedBallBot" croptop="1757f" cropbottom="7379f" cropleft="753f" cropright="17158f"/>
             <w10:wrap type="topAndBottom" anchorx="margin"/>
           </v:shape>
@@ -8852,165 +9128,209 @@
         <w:fldChar w:fldCharType="end"/>
       </w:r>
       <w:r>
-        <w:t> : Page principal du projet</w:t>
+        <w:t xml:space="preserve"> : </w:t>
+      </w:r>
+      <w:r>
+        <w:t>Modèle de la page principale</w:t>
       </w:r>
     </w:p>
-    <w:p/>
     <w:p>
-      <w:r>
-        <w:t xml:space="preserve">Cependant, j’ai décidé par la suite d’ajouter un autre </w:t>
-      </w:r>
-      <w:proofErr w:type="spellStart"/>
-      <w:r>
-        <w:t>slider</w:t>
-      </w:r>
-      <w:proofErr w:type="spellEnd"/>
-      <w:r>
-        <w:t xml:space="preserve"> pour compenser la différence des moteurs</w:t>
-      </w:r>
-      <w:r>
-        <w:t>.</w:t>
-      </w:r>
+      <w:pPr>
+        <w:pStyle w:val="Titre3"/>
+      </w:pPr>
+      <w:bookmarkStart w:id="23" w:name="_Toc8744349"/>
+      <w:r>
+        <w:t>Effectif</w:t>
+      </w:r>
+      <w:bookmarkEnd w:id="23"/>
+    </w:p>
+    <w:p>
+      <w:pPr>
+        <w:keepNext/>
+        <w:spacing w:before="360" w:after="0"/>
+        <w:jc w:val="center"/>
+      </w:pPr>
+      <w:r>
+        <w:pict>
+          <v:shape id="_x0000_i1028" type="#_x0000_t75" style="width:386.4pt;height:219.6pt">
+            <v:imagedata r:id="rId10" o:title="untitled_page" cropbottom="9916f" cropright="12555f"/>
+          </v:shape>
+        </w:pict>
+      </w:r>
+    </w:p>
+    <w:p>
+      <w:pPr>
+        <w:pStyle w:val="Lgende"/>
+        <w:jc w:val="center"/>
+      </w:pPr>
+      <w:r>
+        <w:t xml:space="preserve">Figure </w:t>
+      </w:r>
+      <w:r>
+        <w:fldChar w:fldCharType="begin"/>
+      </w:r>
+      <w:r>
+        <w:instrText xml:space="preserve"> SEQ Figure \* ARABIC </w:instrText>
+      </w:r>
+      <w:r>
+        <w:fldChar w:fldCharType="separate"/>
+      </w:r>
+      <w:r>
+        <w:rPr>
+          <w:noProof/>
+        </w:rPr>
+        <w:t>2</w:t>
+      </w:r>
+      <w:r>
+        <w:fldChar w:fldCharType="end"/>
+      </w:r>
+      <w:r>
+        <w:t xml:space="preserve"> : </w:t>
+      </w:r>
+      <w:r>
+        <w:t>Design effectif de la page principale</w:t>
+      </w:r>
+    </w:p>
+    <w:p>
+      <w:pPr>
+        <w:pStyle w:val="Titre3"/>
+      </w:pPr>
+      <w:bookmarkStart w:id="24" w:name="_Toc8744350"/>
+      <w:r>
+        <w:lastRenderedPageBreak/>
+        <w:t>Raison des changements</w:t>
+      </w:r>
+      <w:bookmarkEnd w:id="24"/>
+    </w:p>
+    <w:p>
+      <w:pPr>
+        <w:pStyle w:val="Titre4"/>
+      </w:pPr>
     </w:p>
     <w:p>
       <w:pPr>
         <w:pStyle w:val="Titre2"/>
       </w:pPr>
-      <w:bookmarkStart w:id="19" w:name="_Toc8658568"/>
+      <w:bookmarkStart w:id="25" w:name="_Toc8744351"/>
       <w:r>
         <w:t>Cas d’utilisation</w:t>
       </w:r>
-      <w:bookmarkEnd w:id="19"/>
+      <w:bookmarkEnd w:id="25"/>
     </w:p>
     <w:p>
       <w:pPr>
         <w:pStyle w:val="Titre1"/>
       </w:pPr>
-      <w:bookmarkStart w:id="20" w:name="_Toc8658569"/>
+      <w:bookmarkStart w:id="26" w:name="_Toc8744352"/>
       <w:r>
         <w:t>Analyse organique</w:t>
       </w:r>
-      <w:bookmarkEnd w:id="20"/>
+      <w:bookmarkEnd w:id="26"/>
     </w:p>
     <w:p>
       <w:pPr>
         <w:pStyle w:val="Titre2"/>
       </w:pPr>
-      <w:bookmarkStart w:id="21" w:name="_Toc8658570"/>
+      <w:bookmarkStart w:id="27" w:name="_Toc8744353"/>
       <w:r>
         <w:t>Architecture du code</w:t>
       </w:r>
-      <w:bookmarkEnd w:id="21"/>
+      <w:bookmarkEnd w:id="27"/>
     </w:p>
     <w:p>
       <w:pPr>
         <w:pStyle w:val="Titre3"/>
       </w:pPr>
-      <w:bookmarkStart w:id="22" w:name="_Toc8658571"/>
+      <w:bookmarkStart w:id="28" w:name="_Toc8744354"/>
       <w:r>
         <w:t>Arborescence des fichiers</w:t>
       </w:r>
-      <w:bookmarkEnd w:id="22"/>
+      <w:bookmarkEnd w:id="28"/>
+    </w:p>
+    <w:p>
+      <w:pPr>
+        <w:rPr>
+          <w:color w:val="000000" w:themeColor="text1"/>
+        </w:rPr>
+      </w:pPr>
+      <w:r>
+        <w:rPr>
+          <w:color w:val="FF0000"/>
+        </w:rPr>
+        <w:t>!!!!!!</w:t>
+      </w:r>
+      <w:r>
+        <w:rPr>
+          <w:color w:val="FF0000"/>
+        </w:rPr>
+        <w:t xml:space="preserve"> </w:t>
+      </w:r>
+      <w:r>
+        <w:rPr>
+          <w:color w:val="000000" w:themeColor="text1"/>
+        </w:rPr>
+        <w:t>Sujet à quelques modifications</w:t>
+      </w:r>
     </w:p>
     <w:p>
       <w:pPr>
         <w:pStyle w:val="Titre3"/>
       </w:pPr>
-      <w:bookmarkStart w:id="23" w:name="_Toc8658572"/>
+      <w:bookmarkStart w:id="29" w:name="_Toc8744355"/>
       <w:r>
         <w:t>Diagrammes de classes</w:t>
       </w:r>
-      <w:bookmarkEnd w:id="23"/>
+      <w:bookmarkEnd w:id="29"/>
+    </w:p>
+    <w:p>
+      <w:r>
+        <w:rPr>
+          <w:color w:val="FF0000"/>
+        </w:rPr>
+        <w:t>!!!!!!</w:t>
+      </w:r>
+      <w:r>
+        <w:t xml:space="preserve">Diagramme </w:t>
+      </w:r>
+      <w:proofErr w:type="spellStart"/>
+      <w:proofErr w:type="gramStart"/>
+      <w:r>
+        <w:t>a</w:t>
+      </w:r>
+      <w:proofErr w:type="spellEnd"/>
+      <w:proofErr w:type="gramEnd"/>
+      <w:r>
+        <w:t xml:space="preserve"> retranscrire du journal de bord</w:t>
+      </w:r>
     </w:p>
     <w:p>
       <w:pPr>
         <w:pStyle w:val="Titre2"/>
       </w:pPr>
-      <w:bookmarkStart w:id="24" w:name="_Toc8658573"/>
+      <w:bookmarkStart w:id="30" w:name="_Toc8744356"/>
       <w:r>
         <w:t>Outils</w:t>
       </w:r>
-      <w:bookmarkEnd w:id="24"/>
+      <w:bookmarkEnd w:id="30"/>
     </w:p>
     <w:p>
       <w:pPr>
         <w:pStyle w:val="Titre2"/>
       </w:pPr>
-      <w:bookmarkStart w:id="25" w:name="_Toc8658574"/>
+      <w:bookmarkStart w:id="31" w:name="_Toc8744357"/>
       <w:r>
         <w:t>Fonction principale</w:t>
       </w:r>
-      <w:bookmarkEnd w:id="25"/>
+      <w:bookmarkEnd w:id="31"/>
     </w:p>
     <w:p/>
     <w:p>
       <w:pPr>
         <w:pStyle w:val="Titre1"/>
       </w:pPr>
-      <w:bookmarkStart w:id="26" w:name="_Toc8658575"/>
-      <w:r>
-        <w:lastRenderedPageBreak/>
+      <w:bookmarkStart w:id="32" w:name="_Toc8744358"/>
+      <w:r>
         <w:t>Tests</w:t>
-      </w:r>
-      <w:bookmarkEnd w:id="26"/>
-    </w:p>
-    <w:p>
-      <w:pPr>
-        <w:pStyle w:val="Titre2"/>
-      </w:pPr>
-      <w:bookmarkStart w:id="27" w:name="_Toc8658576"/>
-      <w:r>
-        <w:t>Conditions de tests</w:t>
-      </w:r>
-      <w:bookmarkEnd w:id="27"/>
-    </w:p>
-    <w:p>
-      <w:pPr>
-        <w:pStyle w:val="Titre2"/>
-      </w:pPr>
-      <w:bookmarkStart w:id="28" w:name="_Toc8658577"/>
-      <w:r>
-        <w:t>Résultats attendus</w:t>
-      </w:r>
-      <w:bookmarkEnd w:id="28"/>
-    </w:p>
-    <w:p>
-      <w:pPr>
-        <w:pStyle w:val="Titre2"/>
-      </w:pPr>
-      <w:bookmarkStart w:id="29" w:name="_Toc8658578"/>
-      <w:r>
-        <w:t>Résultats obtenus</w:t>
-      </w:r>
-      <w:bookmarkEnd w:id="29"/>
-    </w:p>
-    <w:p>
-      <w:pPr>
-        <w:pStyle w:val="Titre1"/>
-      </w:pPr>
-      <w:bookmarkStart w:id="30" w:name="_Toc8658579"/>
-      <w:r>
-        <w:t>Conclusion</w:t>
-      </w:r>
-      <w:bookmarkEnd w:id="30"/>
-    </w:p>
-    <w:p>
-      <w:pPr>
-        <w:pStyle w:val="Titre2"/>
-      </w:pPr>
-      <w:bookmarkStart w:id="31" w:name="_Toc8658580"/>
-      <w:r>
-        <w:t>Retour sur la planification</w:t>
-      </w:r>
-      <w:bookmarkEnd w:id="31"/>
-    </w:p>
-    <w:p>
-      <w:pPr>
-        <w:pStyle w:val="Titre2"/>
-      </w:pPr>
-      <w:bookmarkStart w:id="32" w:name="_Toc8658581"/>
-      <w:r>
-        <w:t>Améliorations possibles</w:t>
       </w:r>
       <w:bookmarkEnd w:id="32"/>
     </w:p>
@@ -9018,31 +9338,140 @@
       <w:pPr>
         <w:pStyle w:val="Titre2"/>
       </w:pPr>
-      <w:bookmarkStart w:id="33" w:name="_Toc8658582"/>
-      <w:r>
-        <w:t>Bilan Personnel</w:t>
+      <w:bookmarkStart w:id="33" w:name="_Toc8744359"/>
+      <w:r>
+        <w:t>Conditions de tests</w:t>
       </w:r>
       <w:bookmarkEnd w:id="33"/>
+    </w:p>
+    <w:p>
+      <w:pPr>
+        <w:pStyle w:val="Titre2"/>
+      </w:pPr>
+      <w:bookmarkStart w:id="34" w:name="_Toc8744360"/>
+      <w:r>
+        <w:t>Résultats attendus</w:t>
+      </w:r>
+      <w:bookmarkEnd w:id="34"/>
+    </w:p>
+    <w:p>
+      <w:r>
+        <w:rPr>
+          <w:color w:val="FF0000"/>
+        </w:rPr>
+        <w:t>!!!!!</w:t>
+      </w:r>
+      <w:r>
+        <w:rPr>
+          <w:color w:val="FF0000"/>
+        </w:rPr>
+        <w:t xml:space="preserve"> </w:t>
+      </w:r>
+      <w:proofErr w:type="spellStart"/>
+      <w:r>
+        <w:t>A</w:t>
+      </w:r>
+      <w:proofErr w:type="spellEnd"/>
+      <w:r>
+        <w:t xml:space="preserve"> ajouter depuis fichier </w:t>
+      </w:r>
+      <w:proofErr w:type="spellStart"/>
+      <w:r>
+        <w:t>excel</w:t>
+      </w:r>
+      <w:proofErr w:type="spellEnd"/>
+    </w:p>
+    <w:p>
+      <w:pPr>
+        <w:pStyle w:val="Titre2"/>
+      </w:pPr>
+      <w:bookmarkStart w:id="35" w:name="_Toc8744361"/>
+      <w:r>
+        <w:t>Résultats obtenus</w:t>
+      </w:r>
+      <w:bookmarkEnd w:id="35"/>
+    </w:p>
+    <w:p>
+      <w:r>
+        <w:rPr>
+          <w:color w:val="FF0000"/>
+        </w:rPr>
+        <w:t xml:space="preserve">!!!! </w:t>
+      </w:r>
+      <w:proofErr w:type="spellStart"/>
+      <w:r>
+        <w:t>A</w:t>
+      </w:r>
+      <w:proofErr w:type="spellEnd"/>
+      <w:r>
+        <w:t xml:space="preserve"> ajouter depuis fichier </w:t>
+      </w:r>
+      <w:proofErr w:type="spellStart"/>
+      <w:r>
+        <w:t>excel</w:t>
+      </w:r>
+      <w:proofErr w:type="spellEnd"/>
     </w:p>
     <w:p>
       <w:pPr>
         <w:pStyle w:val="Titre1"/>
       </w:pPr>
-      <w:bookmarkStart w:id="34" w:name="_Toc8658583"/>
-      <w:r>
-        <w:t>Planning</w:t>
-      </w:r>
-      <w:bookmarkEnd w:id="34"/>
+      <w:bookmarkStart w:id="36" w:name="_Toc8744362"/>
+      <w:r>
+        <w:lastRenderedPageBreak/>
+        <w:t>Conclusion</w:t>
+      </w:r>
+      <w:bookmarkEnd w:id="36"/>
     </w:p>
     <w:p>
       <w:pPr>
         <w:pStyle w:val="Titre2"/>
       </w:pPr>
-      <w:bookmarkStart w:id="35" w:name="_Toc8658584"/>
+      <w:bookmarkStart w:id="37" w:name="_Toc8744363"/>
+      <w:r>
+        <w:t>Retour sur la planification</w:t>
+      </w:r>
+      <w:bookmarkEnd w:id="37"/>
+    </w:p>
+    <w:p>
+      <w:pPr>
+        <w:pStyle w:val="Titre2"/>
+      </w:pPr>
+      <w:bookmarkStart w:id="38" w:name="_Toc8744364"/>
+      <w:r>
+        <w:t>Améliorations possibles</w:t>
+      </w:r>
+      <w:bookmarkEnd w:id="38"/>
+    </w:p>
+    <w:p>
+      <w:pPr>
+        <w:pStyle w:val="Titre2"/>
+      </w:pPr>
+      <w:bookmarkStart w:id="39" w:name="_Toc8744365"/>
+      <w:r>
+        <w:t>Bilan Personnel</w:t>
+      </w:r>
+      <w:bookmarkEnd w:id="39"/>
+    </w:p>
+    <w:p>
+      <w:pPr>
+        <w:pStyle w:val="Titre1"/>
+      </w:pPr>
+      <w:bookmarkStart w:id="40" w:name="_Toc8744366"/>
+      <w:r>
+        <w:t>Planning</w:t>
+      </w:r>
+      <w:bookmarkEnd w:id="40"/>
+    </w:p>
+    <w:p>
+      <w:pPr>
+        <w:pStyle w:val="Titre2"/>
+      </w:pPr>
+      <w:bookmarkStart w:id="41" w:name="_Toc8744367"/>
       <w:r>
         <w:t>Planning prévisionnel</w:t>
       </w:r>
-      <w:bookmarkEnd w:id="35"/>
+      <w:bookmarkEnd w:id="41"/>
     </w:p>
     <w:p>
       <w:pPr>
@@ -9051,10 +9480,10 @@
       </w:pPr>
       <w:r>
         <w:object w:dxaOrig="11470" w:dyaOrig="6384">
-          <v:shape id="_x0000_i1025" type="#_x0000_t75" style="width:453.65pt;height:252.5pt" o:ole="">
-            <v:imagedata r:id="rId10" o:title=""/>
+          <v:shape id="_x0000_i1025" type="#_x0000_t75" style="width:453.6pt;height:252.6pt" o:ole="">
+            <v:imagedata r:id="rId11" o:title=""/>
           </v:shape>
-          <o:OLEObject Type="Embed" ProgID="Excel.Sheet.12" ShapeID="_x0000_i1025" DrawAspect="Content" ObjectID="_1619271246" r:id="rId11"/>
+          <o:OLEObject Type="Embed" ProgID="Excel.Sheet.12" ShapeID="_x0000_i1025" DrawAspect="Content" ObjectID="_1619357239" r:id="rId12"/>
         </w:object>
       </w:r>
     </w:p>
@@ -9062,66 +9491,66 @@
       <w:pPr>
         <w:pStyle w:val="Titre2"/>
       </w:pPr>
-      <w:bookmarkStart w:id="36" w:name="_Toc8658585"/>
-      <w:r>
-        <w:lastRenderedPageBreak/>
+      <w:bookmarkStart w:id="42" w:name="_Toc8744368"/>
+      <w:r>
         <w:t>Planning effectif</w:t>
       </w:r>
-      <w:bookmarkEnd w:id="36"/>
+      <w:bookmarkEnd w:id="42"/>
     </w:p>
     <w:p>
       <w:pPr>
         <w:pStyle w:val="Titre2"/>
       </w:pPr>
-      <w:bookmarkStart w:id="37" w:name="_Toc8658586"/>
+      <w:bookmarkStart w:id="43" w:name="_Toc8744369"/>
       <w:r>
         <w:t>Explications</w:t>
       </w:r>
-      <w:bookmarkEnd w:id="37"/>
+      <w:bookmarkEnd w:id="43"/>
     </w:p>
     <w:p>
       <w:pPr>
         <w:pStyle w:val="Titre1"/>
       </w:pPr>
-      <w:bookmarkStart w:id="38" w:name="_Toc8658587"/>
+      <w:bookmarkStart w:id="44" w:name="_Toc8744370"/>
       <w:r>
         <w:t>Glossaire</w:t>
       </w:r>
-      <w:bookmarkEnd w:id="38"/>
+      <w:bookmarkEnd w:id="44"/>
     </w:p>
     <w:p/>
     <w:p>
       <w:pPr>
         <w:pStyle w:val="Titre1"/>
       </w:pPr>
-      <w:bookmarkStart w:id="39" w:name="_Toc8658588"/>
-      <w:r>
+      <w:bookmarkStart w:id="45" w:name="_Toc8744371"/>
+      <w:r>
+        <w:lastRenderedPageBreak/>
         <w:t>Bibliographie</w:t>
       </w:r>
-      <w:bookmarkEnd w:id="39"/>
+      <w:bookmarkEnd w:id="45"/>
     </w:p>
     <w:p>
       <w:pPr>
         <w:pStyle w:val="Titre2"/>
       </w:pPr>
-      <w:bookmarkStart w:id="40" w:name="_Toc8658589"/>
+      <w:bookmarkStart w:id="46" w:name="_Toc8744372"/>
       <w:r>
         <w:t>Codes repris</w:t>
       </w:r>
-      <w:bookmarkEnd w:id="40"/>
+      <w:bookmarkEnd w:id="46"/>
     </w:p>
     <w:p>
       <w:pPr>
         <w:pStyle w:val="Titre2"/>
       </w:pPr>
-      <w:bookmarkStart w:id="41" w:name="_Toc8658590"/>
+      <w:bookmarkStart w:id="47" w:name="_Toc8744373"/>
       <w:r>
         <w:t>Sites utilisés</w:t>
       </w:r>
-      <w:bookmarkEnd w:id="41"/>
+      <w:bookmarkEnd w:id="47"/>
     </w:p>
     <w:p>
-      <w:hyperlink r:id="rId12" w:history="1">
+      <w:hyperlink r:id="rId13" w:history="1">
         <w:r>
           <w:rPr>
             <w:rStyle w:val="Lienhypertexte"/>
@@ -9136,7 +9565,7 @@
           <w:rStyle w:val="Lienhypertexte"/>
         </w:rPr>
       </w:pPr>
-      <w:hyperlink r:id="rId13" w:history="1">
+      <w:hyperlink r:id="rId14" w:history="1">
         <w:r>
           <w:rPr>
             <w:rStyle w:val="Lienhypertexte"/>
@@ -9146,7 +9575,12 @@
       </w:hyperlink>
     </w:p>
     <w:p>
-      <w:hyperlink r:id="rId14" w:history="1">
+      <w:pPr>
+        <w:rPr>
+          <w:rStyle w:val="Lienhypertexte"/>
+        </w:rPr>
+      </w:pPr>
+      <w:hyperlink r:id="rId15" w:history="1">
         <w:r>
           <w:rPr>
             <w:rStyle w:val="Lienhypertexte"/>
@@ -9156,59 +9590,73 @@
       </w:hyperlink>
     </w:p>
     <w:p>
+      <w:r>
+        <w:rPr>
+          <w:color w:val="FF0000"/>
+        </w:rPr>
+        <w:t>!!!!!</w:t>
+      </w:r>
+      <w:r>
+        <w:t xml:space="preserve"> Ajouter les sites qui sont dans le code source</w:t>
+      </w:r>
+      <w:bookmarkStart w:id="48" w:name="_GoBack"/>
+      <w:bookmarkEnd w:id="48"/>
+    </w:p>
+    <w:p>
       <w:pPr>
         <w:pStyle w:val="Titre2"/>
       </w:pPr>
-      <w:bookmarkStart w:id="42" w:name="_Toc8658591"/>
+      <w:bookmarkStart w:id="49" w:name="_Toc8744374"/>
       <w:r>
         <w:t>Aides reçues</w:t>
       </w:r>
-      <w:bookmarkEnd w:id="42"/>
+      <w:bookmarkEnd w:id="49"/>
     </w:p>
+    <w:p/>
     <w:p/>
     <w:p>
       <w:pPr>
         <w:pStyle w:val="Titre1"/>
       </w:pPr>
-      <w:bookmarkStart w:id="43" w:name="_Toc8658592"/>
+      <w:bookmarkStart w:id="50" w:name="_Toc8744375"/>
       <w:r>
         <w:t>Table des illustrations</w:t>
       </w:r>
-      <w:bookmarkEnd w:id="43"/>
+      <w:bookmarkEnd w:id="50"/>
     </w:p>
     <w:p>
       <w:pPr>
         <w:pStyle w:val="Titre2"/>
       </w:pPr>
-      <w:bookmarkStart w:id="44" w:name="_Toc8658593"/>
+      <w:bookmarkStart w:id="51" w:name="_Toc8744376"/>
       <w:r>
         <w:t>Figures</w:t>
       </w:r>
-      <w:bookmarkEnd w:id="44"/>
+      <w:bookmarkEnd w:id="51"/>
     </w:p>
     <w:p>
       <w:pPr>
         <w:pStyle w:val="Titre2"/>
       </w:pPr>
-      <w:bookmarkStart w:id="45" w:name="_Toc8658594"/>
+      <w:bookmarkStart w:id="52" w:name="_Toc8744377"/>
       <w:r>
         <w:t>Tableaux</w:t>
       </w:r>
-      <w:bookmarkEnd w:id="45"/>
+      <w:bookmarkEnd w:id="52"/>
     </w:p>
     <w:p>
       <w:pPr>
         <w:pStyle w:val="Titre1"/>
       </w:pPr>
-      <w:bookmarkStart w:id="46" w:name="_Toc8658595"/>
+      <w:bookmarkStart w:id="53" w:name="_Toc8744378"/>
       <w:r>
         <w:t>Annexe</w:t>
       </w:r>
-      <w:bookmarkEnd w:id="46"/>
+      <w:bookmarkEnd w:id="53"/>
     </w:p>
     <w:sectPr>
-      <w:headerReference w:type="default" r:id="rId15"/>
-      <w:footerReference w:type="default" r:id="rId16"/>
+      <w:headerReference w:type="default" r:id="rId16"/>
+      <w:footerReference w:type="default" r:id="rId17"/>
       <w:pgSz w:w="12240" w:h="15840"/>
       <w:pgMar w:top="1417" w:right="1417" w:bottom="1417" w:left="1417" w:header="708" w:footer="708" w:gutter="0"/>
       <w:pgNumType w:start="0"/>
@@ -9270,7 +9718,6 @@
           <w:calendar w:val="gregorian"/>
         </w:date>
       </w:sdtPr>
-      <w:sdtEndPr/>
       <w:sdtContent>
         <w:r>
           <w:t>07.05.2019</w:t>
@@ -9314,7 +9761,7 @@
         <w:noProof/>
         <w:lang w:val="fr-FR"/>
       </w:rPr>
-      <w:t>2</w:t>
+      <w:t>7</w:t>
     </w:r>
     <w:r>
       <w:rPr>
@@ -9357,7 +9804,7 @@
         <w:noProof/>
         <w:lang w:val="fr-FR"/>
       </w:rPr>
-      <w:t>7</w:t>
+      <w:t>8</w:t>
     </w:r>
     <w:r>
       <w:rPr>
@@ -9415,7 +9862,6 @@
         <w:dataBinding w:prefixMappings="xmlns:ns0='http://purl.org/dc/elements/1.1/' xmlns:ns1='http://schemas.openxmlformats.org/package/2006/metadata/core-properties' " w:xpath="/ns1:coreProperties[1]/ns0:title[1]" w:storeItemID="{6C3C8BC8-F283-45AE-878A-BAB7291924A1}"/>
         <w:text/>
       </w:sdtPr>
-      <w:sdtEndPr/>
       <w:sdtContent>
         <w:r>
           <w:t>RedBallBot2</w:t>
@@ -9436,7 +9882,6 @@
         <w:dataBinding w:prefixMappings="xmlns:ns0='http://purl.org/dc/elements/1.1/' xmlns:ns1='http://schemas.openxmlformats.org/package/2006/metadata/core-properties' " w:xpath="/ns1:coreProperties[1]/ns0:creator[1]" w:storeItemID="{6C3C8BC8-F283-45AE-878A-BAB7291924A1}"/>
         <w:text/>
       </w:sdtPr>
-      <w:sdtEndPr/>
       <w:sdtContent>
         <w:r>
           <w:t>Quentin FORESTIER</w:t>
@@ -11217,7 +11662,7 @@
     <w:charset w:val="00"/>
     <w:family w:val="roman"/>
     <w:pitch w:val="variable"/>
-    <w:sig w:usb0="E0002EFF" w:usb1="C000785B" w:usb2="00000009" w:usb3="00000000" w:csb0="000001FF" w:csb1="00000000"/>
+    <w:sig w:usb0="E0002AFF" w:usb1="C0007843" w:usb2="00000009" w:usb3="00000000" w:csb0="000001FF" w:csb1="00000000"/>
   </w:font>
   <w:font w:name="Courier New">
     <w:panose1 w:val="02070309020205020404"/>
@@ -11245,14 +11690,14 @@
     <w:charset w:val="00"/>
     <w:family w:val="swiss"/>
     <w:pitch w:val="variable"/>
-    <w:sig w:usb0="E0002AFF" w:usb1="C000247B" w:usb2="00000009" w:usb3="00000000" w:csb0="000001FF" w:csb1="00000000"/>
+    <w:sig w:usb0="E00002FF" w:usb1="4000ACFF" w:usb2="00000001" w:usb3="00000000" w:csb0="0000019F" w:csb1="00000000"/>
   </w:font>
   <w:font w:name="Calibri Light">
     <w:panose1 w:val="020F0302020204030204"/>
     <w:charset w:val="00"/>
     <w:family w:val="swiss"/>
     <w:pitch w:val="variable"/>
-    <w:sig w:usb0="E0002AFF" w:usb1="C000247B" w:usb2="00000009" w:usb3="00000000" w:csb0="000001FF" w:csb1="00000000"/>
+    <w:sig w:usb0="A00002EF" w:usb1="4000207B" w:usb2="00000000" w:usb3="00000000" w:csb0="0000009F" w:csb1="00000000"/>
   </w:font>
 </w:fonts>
 </file>
@@ -11273,6 +11718,7 @@
   </w:compat>
   <w:rsids>
     <w:rsidRoot w:val="004D31F1"/>
+    <w:rsid w:val="000C0B3C"/>
     <w:rsid w:val="00311592"/>
     <w:rsid w:val="0038228F"/>
     <w:rsid w:val="004C7C95"/>
@@ -12063,7 +12509,7 @@
 </file>
 
 <file path=customXml/itemProps2.xml><?xml version="1.0" encoding="utf-8"?>
-<ds:datastoreItem xmlns:ds="http://schemas.openxmlformats.org/officeDocument/2006/customXml" ds:itemID="{FDE43F67-8DF7-446B-AE35-1966AC1F039E}">
+<ds:datastoreItem xmlns:ds="http://schemas.openxmlformats.org/officeDocument/2006/customXml" ds:itemID="{91BC03F2-D7FC-44A1-9523-628E9884F7E3}">
   <ds:schemaRefs>
     <ds:schemaRef ds:uri="http://schemas.openxmlformats.org/officeDocument/2006/bibliography"/>
   </ds:schemaRefs>

</xml_diff>